<commit_message>
updated report with 3.2 graphs
</commit_message>
<xml_diff>
--- a/IVR Report.docx
+++ b/IVR Report.docx
@@ -182,12 +182,12 @@
             <wp:inline distB="19050" distT="19050" distL="19050" distR="19050">
               <wp:extent cx="6483668" cy="590550"/>
               <wp:effectExtent b="0" l="0" r="0" t="0"/>
-              <wp:docPr id="1" name="image2.png"/>
+              <wp:docPr id="2" name="image4.png"/>
               <a:graphic>
                 <a:graphicData uri="http://schemas.openxmlformats.org/drawingml/2006/picture">
                   <pic:pic>
                     <pic:nvPicPr>
-                      <pic:cNvPr id="0" name="image2.png"/>
+                      <pic:cNvPr id="0" name="image4.png"/>
                       <pic:cNvPicPr preferRelativeResize="0"/>
                     </pic:nvPicPr>
                     <pic:blipFill>
@@ -607,6 +607,9 @@
         </w:tc>
       </w:tr>
       <w:tr>
+        <w:trPr>
+          <w:trHeight w:val="627.978515625" w:hRule="atLeast"/>
+        </w:trPr>
         <w:tc>
           <w:tcPr>
             <w:shd w:fill="auto" w:val="clear"/>
@@ -673,50 +676,58 @@
               <w:jc w:val="left"/>
               <w:rPr>
                 <w:b w:val="1"/>
-              </w:rPr>
-            </w:pPr>
-            <w:r>
-              <w:rPr>
-                <w:rtl w:val="0"/>
-              </w:rPr>
-            </w:r>
-          </w:p>
-        </w:tc>
-        <w:tc>
-          <w:tcPr>
-            <w:shd w:fill="auto" w:val="clear"/>
-            <w:tcMar>
-              <w:top w:w="100.0" w:type="dxa"/>
-              <w:left w:w="100.0" w:type="dxa"/>
-              <w:bottom w:w="100.0" w:type="dxa"/>
-              <w:right w:w="100.0" w:type="dxa"/>
-            </w:tcMar>
-            <w:vAlign w:val="top"/>
-          </w:tcPr>
-          <w:p>
-            <w:pPr>
-              <w:keepNext w:val="0"/>
-              <w:keepLines w:val="0"/>
-              <w:widowControl w:val="0"/>
-              <w:pBdr>
-                <w:top w:space="0" w:sz="0" w:val="nil"/>
-                <w:left w:space="0" w:sz="0" w:val="nil"/>
-                <w:bottom w:space="0" w:sz="0" w:val="nil"/>
-                <w:right w:space="0" w:sz="0" w:val="nil"/>
-                <w:between w:space="0" w:sz="0" w:val="nil"/>
-              </w:pBdr>
-              <w:shd w:fill="auto" w:val="clear"/>
-              <w:spacing w:after="0" w:before="0" w:line="240" w:lineRule="auto"/>
-              <w:ind w:left="0" w:right="0" w:firstLine="0"/>
-              <w:jc w:val="left"/>
-              <w:rPr>
-                <w:b w:val="1"/>
-              </w:rPr>
-            </w:pPr>
-            <w:r>
-              <w:rPr>
-                <w:rtl w:val="0"/>
-              </w:rPr>
+                <w:sz w:val="20"/>
+                <w:szCs w:val="20"/>
+              </w:rPr>
+            </w:pPr>
+            <w:r>
+              <w:rPr>
+                <w:b w:val="1"/>
+                <w:sz w:val="20"/>
+                <w:szCs w:val="20"/>
+                <w:rtl w:val="0"/>
+              </w:rPr>
+              <w:t xml:space="preserve">X: -15.674, Y: -15.932, Z: 11.548</w:t>
+            </w:r>
+          </w:p>
+        </w:tc>
+        <w:tc>
+          <w:tcPr>
+            <w:shd w:fill="auto" w:val="clear"/>
+            <w:tcMar>
+              <w:top w:w="100.0" w:type="dxa"/>
+              <w:left w:w="100.0" w:type="dxa"/>
+              <w:bottom w:w="100.0" w:type="dxa"/>
+              <w:right w:w="100.0" w:type="dxa"/>
+            </w:tcMar>
+            <w:vAlign w:val="top"/>
+          </w:tcPr>
+          <w:p>
+            <w:pPr>
+              <w:keepNext w:val="0"/>
+              <w:keepLines w:val="0"/>
+              <w:widowControl w:val="0"/>
+              <w:pBdr>
+                <w:top w:space="0" w:sz="0" w:val="nil"/>
+                <w:left w:space="0" w:sz="0" w:val="nil"/>
+                <w:bottom w:space="0" w:sz="0" w:val="nil"/>
+                <w:right w:space="0" w:sz="0" w:val="nil"/>
+                <w:between w:space="0" w:sz="0" w:val="nil"/>
+              </w:pBdr>
+              <w:shd w:fill="auto" w:val="clear"/>
+              <w:spacing w:after="0" w:before="0" w:line="240" w:lineRule="auto"/>
+              <w:ind w:left="0" w:right="0" w:firstLine="0"/>
+              <w:jc w:val="left"/>
+              <w:rPr>
+                <w:b w:val="1"/>
+              </w:rPr>
+            </w:pPr>
+            <w:r>
+              <w:rPr>
+                <w:b w:val="1"/>
+                <w:rtl w:val="0"/>
+              </w:rPr>
+              <w:t xml:space="preserve">x: 0.738, y: -0.873, z: 8.890</w:t>
             </w:r>
           </w:p>
         </w:tc>
@@ -788,50 +799,58 @@
               <w:jc w:val="left"/>
               <w:rPr>
                 <w:b w:val="1"/>
-              </w:rPr>
-            </w:pPr>
-            <w:r>
-              <w:rPr>
-                <w:rtl w:val="0"/>
-              </w:rPr>
-            </w:r>
-          </w:p>
-        </w:tc>
-        <w:tc>
-          <w:tcPr>
-            <w:shd w:fill="auto" w:val="clear"/>
-            <w:tcMar>
-              <w:top w:w="100.0" w:type="dxa"/>
-              <w:left w:w="100.0" w:type="dxa"/>
-              <w:bottom w:w="100.0" w:type="dxa"/>
-              <w:right w:w="100.0" w:type="dxa"/>
-            </w:tcMar>
-            <w:vAlign w:val="top"/>
-          </w:tcPr>
-          <w:p>
-            <w:pPr>
-              <w:keepNext w:val="0"/>
-              <w:keepLines w:val="0"/>
-              <w:widowControl w:val="0"/>
-              <w:pBdr>
-                <w:top w:space="0" w:sz="0" w:val="nil"/>
-                <w:left w:space="0" w:sz="0" w:val="nil"/>
-                <w:bottom w:space="0" w:sz="0" w:val="nil"/>
-                <w:right w:space="0" w:sz="0" w:val="nil"/>
-                <w:between w:space="0" w:sz="0" w:val="nil"/>
-              </w:pBdr>
-              <w:shd w:fill="auto" w:val="clear"/>
-              <w:spacing w:after="0" w:before="0" w:line="240" w:lineRule="auto"/>
-              <w:ind w:left="0" w:right="0" w:firstLine="0"/>
-              <w:jc w:val="left"/>
-              <w:rPr>
-                <w:b w:val="1"/>
-              </w:rPr>
-            </w:pPr>
-            <w:r>
-              <w:rPr>
-                <w:rtl w:val="0"/>
-              </w:rPr>
+                <w:sz w:val="20"/>
+                <w:szCs w:val="20"/>
+              </w:rPr>
+            </w:pPr>
+            <w:r>
+              <w:rPr>
+                <w:b w:val="1"/>
+                <w:sz w:val="20"/>
+                <w:szCs w:val="20"/>
+                <w:rtl w:val="0"/>
+              </w:rPr>
+              <w:t xml:space="preserve">X: -16.182, Y: -21.883, Z: 14.575</w:t>
+            </w:r>
+          </w:p>
+        </w:tc>
+        <w:tc>
+          <w:tcPr>
+            <w:shd w:fill="auto" w:val="clear"/>
+            <w:tcMar>
+              <w:top w:w="100.0" w:type="dxa"/>
+              <w:left w:w="100.0" w:type="dxa"/>
+              <w:bottom w:w="100.0" w:type="dxa"/>
+              <w:right w:w="100.0" w:type="dxa"/>
+            </w:tcMar>
+            <w:vAlign w:val="top"/>
+          </w:tcPr>
+          <w:p>
+            <w:pPr>
+              <w:keepNext w:val="0"/>
+              <w:keepLines w:val="0"/>
+              <w:widowControl w:val="0"/>
+              <w:pBdr>
+                <w:top w:space="0" w:sz="0" w:val="nil"/>
+                <w:left w:space="0" w:sz="0" w:val="nil"/>
+                <w:bottom w:space="0" w:sz="0" w:val="nil"/>
+                <w:right w:space="0" w:sz="0" w:val="nil"/>
+                <w:between w:space="0" w:sz="0" w:val="nil"/>
+              </w:pBdr>
+              <w:shd w:fill="auto" w:val="clear"/>
+              <w:spacing w:after="0" w:before="0" w:line="240" w:lineRule="auto"/>
+              <w:ind w:left="0" w:right="0" w:firstLine="0"/>
+              <w:jc w:val="left"/>
+              <w:rPr>
+                <w:b w:val="1"/>
+              </w:rPr>
+            </w:pPr>
+            <w:r>
+              <w:rPr>
+                <w:b w:val="1"/>
+                <w:rtl w:val="0"/>
+              </w:rPr>
+              <w:t xml:space="preserve">x: 0.738, y: 4.782, z: 6.534</w:t>
             </w:r>
           </w:p>
         </w:tc>
@@ -907,46 +926,50 @@
             </w:pPr>
             <w:r>
               <w:rPr>
-                <w:rtl w:val="0"/>
-              </w:rPr>
-            </w:r>
-          </w:p>
-        </w:tc>
-        <w:tc>
-          <w:tcPr>
-            <w:shd w:fill="auto" w:val="clear"/>
-            <w:tcMar>
-              <w:top w:w="100.0" w:type="dxa"/>
-              <w:left w:w="100.0" w:type="dxa"/>
-              <w:bottom w:w="100.0" w:type="dxa"/>
-              <w:right w:w="100.0" w:type="dxa"/>
-            </w:tcMar>
-            <w:vAlign w:val="top"/>
-          </w:tcPr>
-          <w:p>
-            <w:pPr>
-              <w:keepNext w:val="0"/>
-              <w:keepLines w:val="0"/>
-              <w:widowControl w:val="0"/>
-              <w:pBdr>
-                <w:top w:space="0" w:sz="0" w:val="nil"/>
-                <w:left w:space="0" w:sz="0" w:val="nil"/>
-                <w:bottom w:space="0" w:sz="0" w:val="nil"/>
-                <w:right w:space="0" w:sz="0" w:val="nil"/>
-                <w:between w:space="0" w:sz="0" w:val="nil"/>
-              </w:pBdr>
-              <w:shd w:fill="auto" w:val="clear"/>
-              <w:spacing w:after="0" w:before="0" w:line="240" w:lineRule="auto"/>
-              <w:ind w:left="0" w:right="0" w:firstLine="0"/>
-              <w:jc w:val="left"/>
-              <w:rPr>
-                <w:b w:val="1"/>
-              </w:rPr>
-            </w:pPr>
-            <w:r>
-              <w:rPr>
-                <w:rtl w:val="0"/>
-              </w:rPr>
+                <w:b w:val="1"/>
+                <w:rtl w:val="0"/>
+              </w:rPr>
+              <w:t xml:space="preserve">X: 3.073, Y: -20.656, Z: 18.133</w:t>
+            </w:r>
+          </w:p>
+        </w:tc>
+        <w:tc>
+          <w:tcPr>
+            <w:shd w:fill="auto" w:val="clear"/>
+            <w:tcMar>
+              <w:top w:w="100.0" w:type="dxa"/>
+              <w:left w:w="100.0" w:type="dxa"/>
+              <w:bottom w:w="100.0" w:type="dxa"/>
+              <w:right w:w="100.0" w:type="dxa"/>
+            </w:tcMar>
+            <w:vAlign w:val="top"/>
+          </w:tcPr>
+          <w:p>
+            <w:pPr>
+              <w:keepNext w:val="0"/>
+              <w:keepLines w:val="0"/>
+              <w:widowControl w:val="0"/>
+              <w:pBdr>
+                <w:top w:space="0" w:sz="0" w:val="nil"/>
+                <w:left w:space="0" w:sz="0" w:val="nil"/>
+                <w:bottom w:space="0" w:sz="0" w:val="nil"/>
+                <w:right w:space="0" w:sz="0" w:val="nil"/>
+                <w:between w:space="0" w:sz="0" w:val="nil"/>
+              </w:pBdr>
+              <w:shd w:fill="auto" w:val="clear"/>
+              <w:spacing w:after="0" w:before="0" w:line="240" w:lineRule="auto"/>
+              <w:ind w:left="0" w:right="0" w:firstLine="0"/>
+              <w:jc w:val="left"/>
+              <w:rPr>
+                <w:b w:val="1"/>
+              </w:rPr>
+            </w:pPr>
+            <w:r>
+              <w:rPr>
+                <w:b w:val="1"/>
+                <w:rtl w:val="0"/>
+              </w:rPr>
+              <w:t xml:space="preserve">x: -3.533, y: 4.622, z: 3.177</w:t>
             </w:r>
           </w:p>
         </w:tc>
@@ -1022,46 +1045,50 @@
             </w:pPr>
             <w:r>
               <w:rPr>
-                <w:rtl w:val="0"/>
-              </w:rPr>
-            </w:r>
-          </w:p>
-        </w:tc>
-        <w:tc>
-          <w:tcPr>
-            <w:shd w:fill="auto" w:val="clear"/>
-            <w:tcMar>
-              <w:top w:w="100.0" w:type="dxa"/>
-              <w:left w:w="100.0" w:type="dxa"/>
-              <w:bottom w:w="100.0" w:type="dxa"/>
-              <w:right w:w="100.0" w:type="dxa"/>
-            </w:tcMar>
-            <w:vAlign w:val="top"/>
-          </w:tcPr>
-          <w:p>
-            <w:pPr>
-              <w:keepNext w:val="0"/>
-              <w:keepLines w:val="0"/>
-              <w:widowControl w:val="0"/>
-              <w:pBdr>
-                <w:top w:space="0" w:sz="0" w:val="nil"/>
-                <w:left w:space="0" w:sz="0" w:val="nil"/>
-                <w:bottom w:space="0" w:sz="0" w:val="nil"/>
-                <w:right w:space="0" w:sz="0" w:val="nil"/>
-                <w:between w:space="0" w:sz="0" w:val="nil"/>
-              </w:pBdr>
-              <w:shd w:fill="auto" w:val="clear"/>
-              <w:spacing w:after="0" w:before="0" w:line="240" w:lineRule="auto"/>
-              <w:ind w:left="0" w:right="0" w:firstLine="0"/>
-              <w:jc w:val="left"/>
-              <w:rPr>
-                <w:b w:val="1"/>
-              </w:rPr>
-            </w:pPr>
-            <w:r>
-              <w:rPr>
-                <w:rtl w:val="0"/>
-              </w:rPr>
+                <w:b w:val="1"/>
+                <w:rtl w:val="0"/>
+              </w:rPr>
+              <w:t xml:space="preserve">X: 18.986, Y: 19.598, Z: -15.594</w:t>
+            </w:r>
+          </w:p>
+        </w:tc>
+        <w:tc>
+          <w:tcPr>
+            <w:shd w:fill="auto" w:val="clear"/>
+            <w:tcMar>
+              <w:top w:w="100.0" w:type="dxa"/>
+              <w:left w:w="100.0" w:type="dxa"/>
+              <w:bottom w:w="100.0" w:type="dxa"/>
+              <w:right w:w="100.0" w:type="dxa"/>
+            </w:tcMar>
+            <w:vAlign w:val="top"/>
+          </w:tcPr>
+          <w:p>
+            <w:pPr>
+              <w:keepNext w:val="0"/>
+              <w:keepLines w:val="0"/>
+              <w:widowControl w:val="0"/>
+              <w:pBdr>
+                <w:top w:space="0" w:sz="0" w:val="nil"/>
+                <w:left w:space="0" w:sz="0" w:val="nil"/>
+                <w:bottom w:space="0" w:sz="0" w:val="nil"/>
+                <w:right w:space="0" w:sz="0" w:val="nil"/>
+                <w:between w:space="0" w:sz="0" w:val="nil"/>
+              </w:pBdr>
+              <w:shd w:fill="auto" w:val="clear"/>
+              <w:spacing w:after="0" w:before="0" w:line="240" w:lineRule="auto"/>
+              <w:ind w:left="0" w:right="0" w:firstLine="0"/>
+              <w:jc w:val="left"/>
+              <w:rPr>
+                <w:b w:val="1"/>
+              </w:rPr>
+            </w:pPr>
+            <w:r>
+              <w:rPr>
+                <w:b w:val="1"/>
+                <w:rtl w:val="0"/>
+              </w:rPr>
+              <w:t xml:space="preserve">x: 2.875, y: 2.595, z: 5.633</w:t>
             </w:r>
           </w:p>
         </w:tc>
@@ -1137,46 +1164,50 @@
             </w:pPr>
             <w:r>
               <w:rPr>
-                <w:rtl w:val="0"/>
-              </w:rPr>
-            </w:r>
-          </w:p>
-        </w:tc>
-        <w:tc>
-          <w:tcPr>
-            <w:shd w:fill="auto" w:val="clear"/>
-            <w:tcMar>
-              <w:top w:w="100.0" w:type="dxa"/>
-              <w:left w:w="100.0" w:type="dxa"/>
-              <w:bottom w:w="100.0" w:type="dxa"/>
-              <w:right w:w="100.0" w:type="dxa"/>
-            </w:tcMar>
-            <w:vAlign w:val="top"/>
-          </w:tcPr>
-          <w:p>
-            <w:pPr>
-              <w:keepNext w:val="0"/>
-              <w:keepLines w:val="0"/>
-              <w:widowControl w:val="0"/>
-              <w:pBdr>
-                <w:top w:space="0" w:sz="0" w:val="nil"/>
-                <w:left w:space="0" w:sz="0" w:val="nil"/>
-                <w:bottom w:space="0" w:sz="0" w:val="nil"/>
-                <w:right w:space="0" w:sz="0" w:val="nil"/>
-                <w:between w:space="0" w:sz="0" w:val="nil"/>
-              </w:pBdr>
-              <w:shd w:fill="auto" w:val="clear"/>
-              <w:spacing w:after="0" w:before="0" w:line="240" w:lineRule="auto"/>
-              <w:ind w:left="0" w:right="0" w:firstLine="0"/>
-              <w:jc w:val="left"/>
-              <w:rPr>
-                <w:b w:val="1"/>
-              </w:rPr>
-            </w:pPr>
-            <w:r>
-              <w:rPr>
-                <w:rtl w:val="0"/>
-              </w:rPr>
+                <w:b w:val="1"/>
+                <w:rtl w:val="0"/>
+              </w:rPr>
+              <w:t xml:space="preserve">X: 12.926, Y: 15.830, Z: -23.747</w:t>
+            </w:r>
+          </w:p>
+        </w:tc>
+        <w:tc>
+          <w:tcPr>
+            <w:shd w:fill="auto" w:val="clear"/>
+            <w:tcMar>
+              <w:top w:w="100.0" w:type="dxa"/>
+              <w:left w:w="100.0" w:type="dxa"/>
+              <w:bottom w:w="100.0" w:type="dxa"/>
+              <w:right w:w="100.0" w:type="dxa"/>
+            </w:tcMar>
+            <w:vAlign w:val="top"/>
+          </w:tcPr>
+          <w:p>
+            <w:pPr>
+              <w:keepNext w:val="0"/>
+              <w:keepLines w:val="0"/>
+              <w:widowControl w:val="0"/>
+              <w:pBdr>
+                <w:top w:space="0" w:sz="0" w:val="nil"/>
+                <w:left w:space="0" w:sz="0" w:val="nil"/>
+                <w:bottom w:space="0" w:sz="0" w:val="nil"/>
+                <w:right w:space="0" w:sz="0" w:val="nil"/>
+                <w:between w:space="0" w:sz="0" w:val="nil"/>
+              </w:pBdr>
+              <w:shd w:fill="auto" w:val="clear"/>
+              <w:spacing w:after="0" w:before="0" w:line="240" w:lineRule="auto"/>
+              <w:ind w:left="0" w:right="0" w:firstLine="0"/>
+              <w:jc w:val="left"/>
+              <w:rPr>
+                <w:b w:val="1"/>
+              </w:rPr>
+            </w:pPr>
+            <w:r>
+              <w:rPr>
+                <w:b w:val="1"/>
+                <w:rtl w:val="0"/>
+              </w:rPr>
+              <w:t xml:space="preserve">x: -3.500, y: 0.000, z: -0.500</w:t>
             </w:r>
           </w:p>
         </w:tc>
@@ -1252,46 +1283,50 @@
             </w:pPr>
             <w:r>
               <w:rPr>
-                <w:rtl w:val="0"/>
-              </w:rPr>
-            </w:r>
-          </w:p>
-        </w:tc>
-        <w:tc>
-          <w:tcPr>
-            <w:shd w:fill="auto" w:val="clear"/>
-            <w:tcMar>
-              <w:top w:w="100.0" w:type="dxa"/>
-              <w:left w:w="100.0" w:type="dxa"/>
-              <w:bottom w:w="100.0" w:type="dxa"/>
-              <w:right w:w="100.0" w:type="dxa"/>
-            </w:tcMar>
-            <w:vAlign w:val="top"/>
-          </w:tcPr>
-          <w:p>
-            <w:pPr>
-              <w:keepNext w:val="0"/>
-              <w:keepLines w:val="0"/>
-              <w:widowControl w:val="0"/>
-              <w:pBdr>
-                <w:top w:space="0" w:sz="0" w:val="nil"/>
-                <w:left w:space="0" w:sz="0" w:val="nil"/>
-                <w:bottom w:space="0" w:sz="0" w:val="nil"/>
-                <w:right w:space="0" w:sz="0" w:val="nil"/>
-                <w:between w:space="0" w:sz="0" w:val="nil"/>
-              </w:pBdr>
-              <w:shd w:fill="auto" w:val="clear"/>
-              <w:spacing w:after="0" w:before="0" w:line="240" w:lineRule="auto"/>
-              <w:ind w:left="0" w:right="0" w:firstLine="0"/>
-              <w:jc w:val="left"/>
-              <w:rPr>
-                <w:b w:val="1"/>
-              </w:rPr>
-            </w:pPr>
-            <w:r>
-              <w:rPr>
-                <w:rtl w:val="0"/>
-              </w:rPr>
+                <w:b w:val="1"/>
+                <w:rtl w:val="0"/>
+              </w:rPr>
+              <w:t xml:space="preserve">X: 20.431, Y: 19.149, Z: -24.309</w:t>
+            </w:r>
+          </w:p>
+        </w:tc>
+        <w:tc>
+          <w:tcPr>
+            <w:shd w:fill="auto" w:val="clear"/>
+            <w:tcMar>
+              <w:top w:w="100.0" w:type="dxa"/>
+              <w:left w:w="100.0" w:type="dxa"/>
+              <w:bottom w:w="100.0" w:type="dxa"/>
+              <w:right w:w="100.0" w:type="dxa"/>
+            </w:tcMar>
+            <w:vAlign w:val="top"/>
+          </w:tcPr>
+          <w:p>
+            <w:pPr>
+              <w:keepNext w:val="0"/>
+              <w:keepLines w:val="0"/>
+              <w:widowControl w:val="0"/>
+              <w:pBdr>
+                <w:top w:space="0" w:sz="0" w:val="nil"/>
+                <w:left w:space="0" w:sz="0" w:val="nil"/>
+                <w:bottom w:space="0" w:sz="0" w:val="nil"/>
+                <w:right w:space="0" w:sz="0" w:val="nil"/>
+                <w:between w:space="0" w:sz="0" w:val="nil"/>
+              </w:pBdr>
+              <w:shd w:fill="auto" w:val="clear"/>
+              <w:spacing w:after="0" w:before="0" w:line="240" w:lineRule="auto"/>
+              <w:ind w:left="0" w:right="0" w:firstLine="0"/>
+              <w:jc w:val="left"/>
+              <w:rPr>
+                <w:b w:val="1"/>
+              </w:rPr>
+            </w:pPr>
+            <w:r>
+              <w:rPr>
+                <w:b w:val="1"/>
+                <w:rtl w:val="0"/>
+              </w:rPr>
+              <w:t xml:space="preserve">x: 3.500, y: 0.000, z: -0.500</w:t>
             </w:r>
           </w:p>
         </w:tc>
@@ -1367,46 +1402,50 @@
             </w:pPr>
             <w:r>
               <w:rPr>
-                <w:rtl w:val="0"/>
-              </w:rPr>
-            </w:r>
-          </w:p>
-        </w:tc>
-        <w:tc>
-          <w:tcPr>
-            <w:shd w:fill="auto" w:val="clear"/>
-            <w:tcMar>
-              <w:top w:w="100.0" w:type="dxa"/>
-              <w:left w:w="100.0" w:type="dxa"/>
-              <w:bottom w:w="100.0" w:type="dxa"/>
-              <w:right w:w="100.0" w:type="dxa"/>
-            </w:tcMar>
-            <w:vAlign w:val="top"/>
-          </w:tcPr>
-          <w:p>
-            <w:pPr>
-              <w:keepNext w:val="0"/>
-              <w:keepLines w:val="0"/>
-              <w:widowControl w:val="0"/>
-              <w:pBdr>
-                <w:top w:space="0" w:sz="0" w:val="nil"/>
-                <w:left w:space="0" w:sz="0" w:val="nil"/>
-                <w:bottom w:space="0" w:sz="0" w:val="nil"/>
-                <w:right w:space="0" w:sz="0" w:val="nil"/>
-                <w:between w:space="0" w:sz="0" w:val="nil"/>
-              </w:pBdr>
-              <w:shd w:fill="auto" w:val="clear"/>
-              <w:spacing w:after="0" w:before="0" w:line="240" w:lineRule="auto"/>
-              <w:ind w:left="0" w:right="0" w:firstLine="0"/>
-              <w:jc w:val="left"/>
-              <w:rPr>
-                <w:b w:val="1"/>
-              </w:rPr>
-            </w:pPr>
-            <w:r>
-              <w:rPr>
-                <w:rtl w:val="0"/>
-              </w:rPr>
+                <w:b w:val="1"/>
+                <w:rtl w:val="0"/>
+              </w:rPr>
+              <w:t xml:space="preserve">X: 17.304, Y: 21.344, Z: -16.169</w:t>
+            </w:r>
+          </w:p>
+        </w:tc>
+        <w:tc>
+          <w:tcPr>
+            <w:shd w:fill="auto" w:val="clear"/>
+            <w:tcMar>
+              <w:top w:w="100.0" w:type="dxa"/>
+              <w:left w:w="100.0" w:type="dxa"/>
+              <w:bottom w:w="100.0" w:type="dxa"/>
+              <w:right w:w="100.0" w:type="dxa"/>
+            </w:tcMar>
+            <w:vAlign w:val="top"/>
+          </w:tcPr>
+          <w:p>
+            <w:pPr>
+              <w:keepNext w:val="0"/>
+              <w:keepLines w:val="0"/>
+              <w:widowControl w:val="0"/>
+              <w:pBdr>
+                <w:top w:space="0" w:sz="0" w:val="nil"/>
+                <w:left w:space="0" w:sz="0" w:val="nil"/>
+                <w:bottom w:space="0" w:sz="0" w:val="nil"/>
+                <w:right w:space="0" w:sz="0" w:val="nil"/>
+                <w:between w:space="0" w:sz="0" w:val="nil"/>
+              </w:pBdr>
+              <w:shd w:fill="auto" w:val="clear"/>
+              <w:spacing w:after="0" w:before="0" w:line="240" w:lineRule="auto"/>
+              <w:ind w:left="0" w:right="0" w:firstLine="0"/>
+              <w:jc w:val="left"/>
+              <w:rPr>
+                <w:b w:val="1"/>
+              </w:rPr>
+            </w:pPr>
+            <w:r>
+              <w:rPr>
+                <w:b w:val="1"/>
+                <w:rtl w:val="0"/>
+              </w:rPr>
+              <w:t xml:space="preserve">x: 1.909, y: -3.631, z: 5.327</w:t>
             </w:r>
           </w:p>
         </w:tc>
@@ -1482,46 +1521,50 @@
             </w:pPr>
             <w:r>
               <w:rPr>
-                <w:rtl w:val="0"/>
-              </w:rPr>
-            </w:r>
-          </w:p>
-        </w:tc>
-        <w:tc>
-          <w:tcPr>
-            <w:shd w:fill="auto" w:val="clear"/>
-            <w:tcMar>
-              <w:top w:w="100.0" w:type="dxa"/>
-              <w:left w:w="100.0" w:type="dxa"/>
-              <w:bottom w:w="100.0" w:type="dxa"/>
-              <w:right w:w="100.0" w:type="dxa"/>
-            </w:tcMar>
-            <w:vAlign w:val="top"/>
-          </w:tcPr>
-          <w:p>
-            <w:pPr>
-              <w:keepNext w:val="0"/>
-              <w:keepLines w:val="0"/>
-              <w:widowControl w:val="0"/>
-              <w:pBdr>
-                <w:top w:space="0" w:sz="0" w:val="nil"/>
-                <w:left w:space="0" w:sz="0" w:val="nil"/>
-                <w:bottom w:space="0" w:sz="0" w:val="nil"/>
-                <w:right w:space="0" w:sz="0" w:val="nil"/>
-                <w:between w:space="0" w:sz="0" w:val="nil"/>
-              </w:pBdr>
-              <w:shd w:fill="auto" w:val="clear"/>
-              <w:spacing w:after="0" w:before="0" w:line="240" w:lineRule="auto"/>
-              <w:ind w:left="0" w:right="0" w:firstLine="0"/>
-              <w:jc w:val="left"/>
-              <w:rPr>
-                <w:b w:val="1"/>
-              </w:rPr>
-            </w:pPr>
-            <w:r>
-              <w:rPr>
-                <w:rtl w:val="0"/>
-              </w:rPr>
+                <w:b w:val="1"/>
+                <w:rtl w:val="0"/>
+              </w:rPr>
+              <w:t xml:space="preserve">X: 10.544, Y: 14.366, Z: -16.286</w:t>
+            </w:r>
+          </w:p>
+        </w:tc>
+        <w:tc>
+          <w:tcPr>
+            <w:shd w:fill="auto" w:val="clear"/>
+            <w:tcMar>
+              <w:top w:w="100.0" w:type="dxa"/>
+              <w:left w:w="100.0" w:type="dxa"/>
+              <w:bottom w:w="100.0" w:type="dxa"/>
+              <w:right w:w="100.0" w:type="dxa"/>
+            </w:tcMar>
+            <w:vAlign w:val="top"/>
+          </w:tcPr>
+          <w:p>
+            <w:pPr>
+              <w:keepNext w:val="0"/>
+              <w:keepLines w:val="0"/>
+              <w:widowControl w:val="0"/>
+              <w:pBdr>
+                <w:top w:space="0" w:sz="0" w:val="nil"/>
+                <w:left w:space="0" w:sz="0" w:val="nil"/>
+                <w:bottom w:space="0" w:sz="0" w:val="nil"/>
+                <w:right w:space="0" w:sz="0" w:val="nil"/>
+                <w:between w:space="0" w:sz="0" w:val="nil"/>
+              </w:pBdr>
+              <w:shd w:fill="auto" w:val="clear"/>
+              <w:spacing w:after="0" w:before="0" w:line="240" w:lineRule="auto"/>
+              <w:ind w:left="0" w:right="0" w:firstLine="0"/>
+              <w:jc w:val="left"/>
+              <w:rPr>
+                <w:b w:val="1"/>
+              </w:rPr>
+            </w:pPr>
+            <w:r>
+              <w:rPr>
+                <w:b w:val="1"/>
+                <w:rtl w:val="0"/>
+              </w:rPr>
+              <w:t xml:space="preserve">x: 2.470, y: 4.421, z: 4.764</w:t>
             </w:r>
           </w:p>
         </w:tc>
@@ -1597,46 +1640,50 @@
             </w:pPr>
             <w:r>
               <w:rPr>
-                <w:rtl w:val="0"/>
-              </w:rPr>
-            </w:r>
-          </w:p>
-        </w:tc>
-        <w:tc>
-          <w:tcPr>
-            <w:shd w:fill="auto" w:val="clear"/>
-            <w:tcMar>
-              <w:top w:w="100.0" w:type="dxa"/>
-              <w:left w:w="100.0" w:type="dxa"/>
-              <w:bottom w:w="100.0" w:type="dxa"/>
-              <w:right w:w="100.0" w:type="dxa"/>
-            </w:tcMar>
-            <w:vAlign w:val="top"/>
-          </w:tcPr>
-          <w:p>
-            <w:pPr>
-              <w:keepNext w:val="0"/>
-              <w:keepLines w:val="0"/>
-              <w:widowControl w:val="0"/>
-              <w:pBdr>
-                <w:top w:space="0" w:sz="0" w:val="nil"/>
-                <w:left w:space="0" w:sz="0" w:val="nil"/>
-                <w:bottom w:space="0" w:sz="0" w:val="nil"/>
-                <w:right w:space="0" w:sz="0" w:val="nil"/>
-                <w:between w:space="0" w:sz="0" w:val="nil"/>
-              </w:pBdr>
-              <w:shd w:fill="auto" w:val="clear"/>
-              <w:spacing w:after="0" w:before="0" w:line="240" w:lineRule="auto"/>
-              <w:ind w:left="0" w:right="0" w:firstLine="0"/>
-              <w:jc w:val="left"/>
-              <w:rPr>
-                <w:b w:val="1"/>
-              </w:rPr>
-            </w:pPr>
-            <w:r>
-              <w:rPr>
-                <w:rtl w:val="0"/>
-              </w:rPr>
+                <w:b w:val="1"/>
+                <w:rtl w:val="0"/>
+              </w:rPr>
+              <w:t xml:space="preserve">X: 20.448, Y: 22.562, Z: -24.966</w:t>
+            </w:r>
+          </w:p>
+        </w:tc>
+        <w:tc>
+          <w:tcPr>
+            <w:shd w:fill="auto" w:val="clear"/>
+            <w:tcMar>
+              <w:top w:w="100.0" w:type="dxa"/>
+              <w:left w:w="100.0" w:type="dxa"/>
+              <w:bottom w:w="100.0" w:type="dxa"/>
+              <w:right w:w="100.0" w:type="dxa"/>
+            </w:tcMar>
+            <w:vAlign w:val="top"/>
+          </w:tcPr>
+          <w:p>
+            <w:pPr>
+              <w:keepNext w:val="0"/>
+              <w:keepLines w:val="0"/>
+              <w:widowControl w:val="0"/>
+              <w:pBdr>
+                <w:top w:space="0" w:sz="0" w:val="nil"/>
+                <w:left w:space="0" w:sz="0" w:val="nil"/>
+                <w:bottom w:space="0" w:sz="0" w:val="nil"/>
+                <w:right w:space="0" w:sz="0" w:val="nil"/>
+                <w:between w:space="0" w:sz="0" w:val="nil"/>
+              </w:pBdr>
+              <w:shd w:fill="auto" w:val="clear"/>
+              <w:spacing w:after="0" w:before="0" w:line="240" w:lineRule="auto"/>
+              <w:ind w:left="0" w:right="0" w:firstLine="0"/>
+              <w:jc w:val="left"/>
+              <w:rPr>
+                <w:b w:val="1"/>
+              </w:rPr>
+            </w:pPr>
+            <w:r>
+              <w:rPr>
+                <w:b w:val="1"/>
+                <w:rtl w:val="0"/>
+              </w:rPr>
+              <w:t xml:space="preserve">x: -0.430, y: -3.887, z: -0.228</w:t>
             </w:r>
           </w:p>
         </w:tc>
@@ -1712,46 +1759,50 @@
             </w:pPr>
             <w:r>
               <w:rPr>
-                <w:rtl w:val="0"/>
-              </w:rPr>
-            </w:r>
-          </w:p>
-        </w:tc>
-        <w:tc>
-          <w:tcPr>
-            <w:shd w:fill="auto" w:val="clear"/>
-            <w:tcMar>
-              <w:top w:w="100.0" w:type="dxa"/>
-              <w:left w:w="100.0" w:type="dxa"/>
-              <w:bottom w:w="100.0" w:type="dxa"/>
-              <w:right w:w="100.0" w:type="dxa"/>
-            </w:tcMar>
-            <w:vAlign w:val="top"/>
-          </w:tcPr>
-          <w:p>
-            <w:pPr>
-              <w:keepNext w:val="0"/>
-              <w:keepLines w:val="0"/>
-              <w:widowControl w:val="0"/>
-              <w:pBdr>
-                <w:top w:space="0" w:sz="0" w:val="nil"/>
-                <w:left w:space="0" w:sz="0" w:val="nil"/>
-                <w:bottom w:space="0" w:sz="0" w:val="nil"/>
-                <w:right w:space="0" w:sz="0" w:val="nil"/>
-                <w:between w:space="0" w:sz="0" w:val="nil"/>
-              </w:pBdr>
-              <w:shd w:fill="auto" w:val="clear"/>
-              <w:spacing w:after="0" w:before="0" w:line="240" w:lineRule="auto"/>
-              <w:ind w:left="0" w:right="0" w:firstLine="0"/>
-              <w:jc w:val="left"/>
-              <w:rPr>
-                <w:b w:val="1"/>
-              </w:rPr>
-            </w:pPr>
-            <w:r>
-              <w:rPr>
-                <w:rtl w:val="0"/>
-              </w:rPr>
+                <w:b w:val="1"/>
+                <w:rtl w:val="0"/>
+              </w:rPr>
+              <w:t xml:space="preserve">X: 24.179, Y: 11.752, Z: -20.022</w:t>
+            </w:r>
+          </w:p>
+        </w:tc>
+        <w:tc>
+          <w:tcPr>
+            <w:shd w:fill="auto" w:val="clear"/>
+            <w:tcMar>
+              <w:top w:w="100.0" w:type="dxa"/>
+              <w:left w:w="100.0" w:type="dxa"/>
+              <w:bottom w:w="100.0" w:type="dxa"/>
+              <w:right w:w="100.0" w:type="dxa"/>
+            </w:tcMar>
+            <w:vAlign w:val="top"/>
+          </w:tcPr>
+          <w:p>
+            <w:pPr>
+              <w:keepNext w:val="0"/>
+              <w:keepLines w:val="0"/>
+              <w:widowControl w:val="0"/>
+              <w:pBdr>
+                <w:top w:space="0" w:sz="0" w:val="nil"/>
+                <w:left w:space="0" w:sz="0" w:val="nil"/>
+                <w:bottom w:space="0" w:sz="0" w:val="nil"/>
+                <w:right w:space="0" w:sz="0" w:val="nil"/>
+                <w:between w:space="0" w:sz="0" w:val="nil"/>
+              </w:pBdr>
+              <w:shd w:fill="auto" w:val="clear"/>
+              <w:spacing w:after="0" w:before="0" w:line="240" w:lineRule="auto"/>
+              <w:ind w:left="0" w:right="0" w:firstLine="0"/>
+              <w:jc w:val="left"/>
+              <w:rPr>
+                <w:b w:val="1"/>
+              </w:rPr>
+            </w:pPr>
+            <w:r>
+              <w:rPr>
+                <w:b w:val="1"/>
+                <w:rtl w:val="0"/>
+              </w:rPr>
+              <w:t xml:space="preserve">x: 4.301, y: 4.775, z: 2.371</w:t>
             </w:r>
           </w:p>
         </w:tc>
@@ -1854,7 +1905,67 @@
       </w:pPr>
       <w:r>
         <w:rPr>
+          <w:rtl w:val="0"/>
+        </w:rPr>
+      </w:r>
+    </w:p>
+    <w:p>
+      <w:pPr>
+        <w:rPr>
           <w:b w:val="1"/>
+        </w:rPr>
+      </w:pPr>
+      <w:r>
+        <w:rPr>
+          <w:rtl w:val="0"/>
+        </w:rPr>
+      </w:r>
+    </w:p>
+    <w:p>
+      <w:pPr>
+        <w:rPr>
+          <w:b w:val="1"/>
+        </w:rPr>
+      </w:pPr>
+      <w:r>
+        <w:rPr>
+          <w:rtl w:val="0"/>
+        </w:rPr>
+      </w:r>
+    </w:p>
+    <w:p>
+      <w:pPr>
+        <w:rPr>
+          <w:b w:val="1"/>
+        </w:rPr>
+      </w:pPr>
+      <w:r>
+        <w:rPr>
+          <w:rtl w:val="0"/>
+        </w:rPr>
+      </w:r>
+    </w:p>
+    <w:p>
+      <w:pPr>
+        <w:rPr>
+          <w:b w:val="1"/>
+        </w:rPr>
+      </w:pPr>
+      <w:r>
+        <w:rPr>
+          <w:rtl w:val="0"/>
+        </w:rPr>
+      </w:r>
+    </w:p>
+    <w:p>
+      <w:pPr>
+        <w:rPr>
+          <w:b w:val="1"/>
+        </w:rPr>
+      </w:pPr>
+      <w:r>
+        <w:rPr>
+          <w:b w:val="1"/>
           <w:rtl w:val="0"/>
         </w:rPr>
         <w:t xml:space="preserve">Closed-loop Control 3.2</w:t>
@@ -1865,96 +1976,6 @@
         <w:rPr>
           <w:b w:val="1"/>
         </w:rPr>
-      </w:pPr>
-      <w:r>
-        <w:rPr>
-          <w:rtl w:val="0"/>
-        </w:rPr>
-      </w:r>
-    </w:p>
-    <w:p>
-      <w:pPr>
-        <w:rPr/>
-      </w:pPr>
-      <w:r>
-        <w:rPr>
-          <w:rtl w:val="0"/>
-        </w:rPr>
-      </w:r>
-    </w:p>
-    <w:p>
-      <w:pPr>
-        <w:rPr/>
-      </w:pPr>
-      <w:r>
-        <w:rPr>
-          <w:rtl w:val="0"/>
-        </w:rPr>
-      </w:r>
-    </w:p>
-    <w:p>
-      <w:pPr>
-        <w:rPr/>
-      </w:pPr>
-      <w:r>
-        <w:rPr>
-          <w:rtl w:val="0"/>
-        </w:rPr>
-      </w:r>
-    </w:p>
-    <w:p>
-      <w:pPr>
-        <w:rPr/>
-      </w:pPr>
-      <w:r>
-        <w:rPr>
-          <w:rtl w:val="0"/>
-        </w:rPr>
-      </w:r>
-    </w:p>
-    <w:p>
-      <w:pPr>
-        <w:rPr/>
-      </w:pPr>
-      <w:r>
-        <w:rPr>
-          <w:rtl w:val="0"/>
-        </w:rPr>
-      </w:r>
-    </w:p>
-    <w:p>
-      <w:pPr>
-        <w:rPr/>
-      </w:pPr>
-      <w:r>
-        <w:rPr>
-          <w:rtl w:val="0"/>
-        </w:rPr>
-      </w:r>
-    </w:p>
-    <w:p>
-      <w:pPr>
-        <w:rPr/>
-      </w:pPr>
-      <w:r>
-        <w:rPr>
-          <w:rtl w:val="0"/>
-        </w:rPr>
-      </w:r>
-    </w:p>
-    <w:p>
-      <w:pPr>
-        <w:rPr/>
-      </w:pPr>
-      <w:r>
-        <w:rPr>
-          <w:rtl w:val="0"/>
-        </w:rPr>
-      </w:r>
-    </w:p>
-    <w:p>
-      <w:pPr>
-        <w:rPr/>
       </w:pPr>
       <w:r>
         <w:rPr>
@@ -2008,12 +2029,12 @@
             <wp:inline distB="19050" distT="19050" distL="19050" distR="19050">
               <wp:extent cx="5829300" cy="990600"/>
               <wp:effectExtent b="0" l="0" r="0" t="0"/>
-              <wp:docPr id="3" name="image3.png"/>
+              <wp:docPr id="6" name="image6.png"/>
               <a:graphic>
                 <a:graphicData uri="http://schemas.openxmlformats.org/drawingml/2006/picture">
                   <pic:pic>
                     <pic:nvPicPr>
-                      <pic:cNvPr id="0" name="image3.png"/>
+                      <pic:cNvPr id="0" name="image6.png"/>
                       <pic:cNvPicPr preferRelativeResize="0"/>
                     </pic:nvPicPr>
                     <pic:blipFill>
@@ -2080,7 +2101,7 @@
             <wp:inline distB="19050" distT="19050" distL="19050" distR="19050">
               <wp:extent cx="5829300" cy="355600"/>
               <wp:effectExtent b="0" l="0" r="0" t="0"/>
-              <wp:docPr id="2" name="image1.png"/>
+              <wp:docPr id="5" name="image1.png"/>
               <a:graphic>
                 <a:graphicData uri="http://schemas.openxmlformats.org/drawingml/2006/picture">
                   <pic:pic>
@@ -2151,13 +2172,173 @@
     </w:p>
     <w:p>
       <w:pPr>
+        <w:rPr/>
+      </w:pPr>
+      <w:r>
         <w:rPr>
           <w:color w:val="202124"/>
           <w:sz w:val="24"/>
           <w:szCs w:val="24"/>
           <w:highlight w:val="white"/>
         </w:rPr>
-      </w:pPr>
+        <w:drawing>
+          <wp:inline distB="114300" distT="114300" distL="114300" distR="114300">
+            <wp:extent cx="5911561" cy="2755241"/>
+            <wp:effectExtent b="0" l="0" r="0" t="0"/>
+            <wp:docPr id="4" name="image3.png"/>
+            <a:graphic>
+              <a:graphicData uri="http://schemas.openxmlformats.org/drawingml/2006/picture">
+                <pic:pic>
+                  <pic:nvPicPr>
+                    <pic:cNvPr id="0" name="image3.png"/>
+                    <pic:cNvPicPr preferRelativeResize="0"/>
+                  </pic:nvPicPr>
+                  <pic:blipFill>
+                    <a:blip r:embed="rId10"/>
+                    <a:srcRect b="0" l="0" r="0" t="0"/>
+                    <a:stretch>
+                      <a:fillRect/>
+                    </a:stretch>
+                  </pic:blipFill>
+                  <pic:spPr>
+                    <a:xfrm>
+                      <a:off x="0" y="0"/>
+                      <a:ext cx="5911561" cy="2755241"/>
+                    </a:xfrm>
+                    <a:prstGeom prst="rect"/>
+                    <a:ln/>
+                  </pic:spPr>
+                </pic:pic>
+              </a:graphicData>
+            </a:graphic>
+          </wp:inline>
+        </w:drawing>
+      </w:r>
+      <w:r>
+        <w:rPr>
+          <w:rtl w:val="0"/>
+        </w:rPr>
+      </w:r>
+    </w:p>
+    <w:p>
+      <w:pPr>
+        <w:rPr>
+          <w:color w:val="202124"/>
+          <w:sz w:val="24"/>
+          <w:szCs w:val="24"/>
+          <w:highlight w:val="white"/>
+        </w:rPr>
+      </w:pPr>
+      <w:r>
+        <w:rPr>
+          <w:color w:val="202124"/>
+          <w:sz w:val="24"/>
+          <w:szCs w:val="24"/>
+          <w:highlight w:val="white"/>
+        </w:rPr>
+        <w:drawing>
+          <wp:inline distB="114300" distT="114300" distL="114300" distR="114300">
+            <wp:extent cx="5997893" cy="2648192"/>
+            <wp:effectExtent b="0" l="0" r="0" t="0"/>
+            <wp:docPr id="3" name="image2.png"/>
+            <a:graphic>
+              <a:graphicData uri="http://schemas.openxmlformats.org/drawingml/2006/picture">
+                <pic:pic>
+                  <pic:nvPicPr>
+                    <pic:cNvPr id="0" name="image2.png"/>
+                    <pic:cNvPicPr preferRelativeResize="0"/>
+                  </pic:nvPicPr>
+                  <pic:blipFill>
+                    <a:blip r:embed="rId11"/>
+                    <a:srcRect b="0" l="0" r="0" t="0"/>
+                    <a:stretch>
+                      <a:fillRect/>
+                    </a:stretch>
+                  </pic:blipFill>
+                  <pic:spPr>
+                    <a:xfrm>
+                      <a:off x="0" y="0"/>
+                      <a:ext cx="5997893" cy="2648192"/>
+                    </a:xfrm>
+                    <a:prstGeom prst="rect"/>
+                    <a:ln/>
+                  </pic:spPr>
+                </pic:pic>
+              </a:graphicData>
+            </a:graphic>
+          </wp:inline>
+        </w:drawing>
+      </w:r>
+      <w:r>
+        <w:rPr>
+          <w:rtl w:val="0"/>
+        </w:rPr>
+      </w:r>
+    </w:p>
+    <w:p>
+      <w:pPr>
+        <w:rPr>
+          <w:color w:val="202124"/>
+          <w:sz w:val="24"/>
+          <w:szCs w:val="24"/>
+          <w:highlight w:val="white"/>
+        </w:rPr>
+      </w:pPr>
+      <w:r>
+        <w:rPr>
+          <w:rtl w:val="0"/>
+        </w:rPr>
+      </w:r>
+    </w:p>
+    <w:p>
+      <w:pPr>
+        <w:rPr>
+          <w:color w:val="202124"/>
+          <w:sz w:val="24"/>
+          <w:szCs w:val="24"/>
+          <w:highlight w:val="white"/>
+        </w:rPr>
+      </w:pPr>
+      <w:r>
+        <w:rPr>
+          <w:color w:val="202124"/>
+          <w:sz w:val="24"/>
+          <w:szCs w:val="24"/>
+          <w:highlight w:val="white"/>
+        </w:rPr>
+        <w:drawing>
+          <wp:inline distB="114300" distT="114300" distL="114300" distR="114300">
+            <wp:extent cx="6204856" cy="2908853"/>
+            <wp:effectExtent b="0" l="0" r="0" t="0"/>
+            <wp:docPr id="1" name="image5.png"/>
+            <a:graphic>
+              <a:graphicData uri="http://schemas.openxmlformats.org/drawingml/2006/picture">
+                <pic:pic>
+                  <pic:nvPicPr>
+                    <pic:cNvPr id="0" name="image5.png"/>
+                    <pic:cNvPicPr preferRelativeResize="0"/>
+                  </pic:nvPicPr>
+                  <pic:blipFill>
+                    <a:blip r:embed="rId12"/>
+                    <a:srcRect b="0" l="0" r="0" t="0"/>
+                    <a:stretch>
+                      <a:fillRect/>
+                    </a:stretch>
+                  </pic:blipFill>
+                  <pic:spPr>
+                    <a:xfrm>
+                      <a:off x="0" y="0"/>
+                      <a:ext cx="6204856" cy="2908853"/>
+                    </a:xfrm>
+                    <a:prstGeom prst="rect"/>
+                    <a:ln/>
+                  </pic:spPr>
+                </pic:pic>
+              </a:graphicData>
+            </a:graphic>
+          </wp:inline>
+        </w:drawing>
+      </w:r>
       <w:r>
         <w:rPr>
           <w:rtl w:val="0"/>
@@ -2165,7 +2346,7 @@
       </w:r>
     </w:p>
     <w:sectPr>
-      <w:headerReference r:id="rId10" w:type="default"/>
+      <w:headerReference r:id="rId13" w:type="default"/>
       <w:pgSz w:h="15840" w:w="12240" w:orient="portrait"/>
       <w:pgMar w:bottom="1152" w:top="1152" w:left="1152" w:right="1152" w:header="720" w:footer="720"/>
       <w:pgNumType w:start="1"/>

</xml_diff>

<commit_message>
Neatened up vision graphs
</commit_message>
<xml_diff>
--- a/IVR Report.docx
+++ b/IVR Report.docx
@@ -12,13 +12,8 @@
     </w:p>
     <w:p/>
     <w:p>
-      <w:proofErr w:type="spellStart"/>
-      <w:r>
-        <w:t>Github</w:t>
-      </w:r>
-      <w:proofErr w:type="spellEnd"/>
-      <w:r>
-        <w:t xml:space="preserve"> link: </w:t>
+      <w:r>
+        <w:t xml:space="preserve">Github link: </w:t>
       </w:r>
       <w:hyperlink r:id="rId7">
         <w:r>
@@ -151,11 +146,7 @@
         <w:t>Change coordinate reference fr</w:t>
       </w:r>
       <w:r>
-        <w:t>ame to use the yellow joint as origin: x = (</w:t>
-      </w:r>
-      <w:proofErr w:type="spellStart"/>
-      <w:r>
-        <w:t>x</w:t>
+        <w:t>ame to use the yellow joint as origin: x = (x</w:t>
       </w:r>
       <w:r>
         <w:rPr>
@@ -163,13 +154,8 @@
         </w:rPr>
         <w:t>yellow</w:t>
       </w:r>
-      <w:proofErr w:type="spellEnd"/>
-      <w:r>
-        <w:t xml:space="preserve"> – x) * -1, y = (</w:t>
-      </w:r>
-      <w:proofErr w:type="spellStart"/>
-      <w:r>
-        <w:t>y</w:t>
+      <w:r>
+        <w:t xml:space="preserve"> – x) * -1, y = (y</w:t>
       </w:r>
       <w:r>
         <w:rPr>
@@ -177,7 +163,6 @@
         </w:rPr>
         <w:t>yellow</w:t>
       </w:r>
-      <w:proofErr w:type="spellEnd"/>
       <w:r>
         <w:t xml:space="preserve"> – y)</w:t>
       </w:r>
@@ -245,17 +230,20 @@
         <w:t>Joint 2:</w:t>
       </w:r>
       <w:r>
-        <w:br/>
-      </w:r>
-      <w:r>
         <w:rPr>
           <w:noProof/>
         </w:rPr>
+        <w:t xml:space="preserve"> </w:t>
+      </w:r>
+      <w:r>
+        <w:rPr>
+          <w:noProof/>
+        </w:rPr>
         <w:drawing>
-          <wp:inline distT="0" distB="0" distL="0" distR="0" wp14:anchorId="5D1481B2" wp14:editId="5AF01E10">
-            <wp:extent cx="6309360" cy="2606675"/>
-            <wp:effectExtent l="0" t="0" r="0" b="3175"/>
-            <wp:docPr id="12" name="Picture 12"/>
+          <wp:inline distT="0" distB="0" distL="0" distR="0" wp14:anchorId="69DBD30B" wp14:editId="4A21904F">
+            <wp:extent cx="6309360" cy="2741295"/>
+            <wp:effectExtent l="0" t="0" r="0" b="1905"/>
+            <wp:docPr id="17" name="Picture 17"/>
             <wp:cNvGraphicFramePr>
               <a:graphicFrameLocks xmlns:a="http://schemas.openxmlformats.org/drawingml/2006/main" noChangeAspect="1"/>
             </wp:cNvGraphicFramePr>
@@ -275,7 +263,7 @@
                   <pic:spPr>
                     <a:xfrm>
                       <a:off x="0" y="0"/>
-                      <a:ext cx="6309360" cy="2606675"/>
+                      <a:ext cx="6309360" cy="2741295"/>
                     </a:xfrm>
                     <a:prstGeom prst="rect">
                       <a:avLst/>
@@ -291,20 +279,24 @@
     <w:p>
       <w:r>
         <w:lastRenderedPageBreak/>
+        <w:br/>
+      </w:r>
+    </w:p>
+    <w:p>
+      <w:r>
         <w:t xml:space="preserve">Joint 3: </w:t>
       </w:r>
-      <w:r>
-        <w:br/>
-      </w:r>
+    </w:p>
+    <w:p>
       <w:r>
         <w:rPr>
           <w:noProof/>
         </w:rPr>
         <w:drawing>
-          <wp:inline distT="0" distB="0" distL="0" distR="0" wp14:anchorId="602B16B9" wp14:editId="7013A3A0">
-            <wp:extent cx="5937802" cy="2552700"/>
-            <wp:effectExtent l="0" t="0" r="6350" b="0"/>
-            <wp:docPr id="8" name="Picture 8"/>
+          <wp:inline distT="0" distB="0" distL="0" distR="0" wp14:anchorId="2BC92448" wp14:editId="04777EB3">
+            <wp:extent cx="6309360" cy="2666365"/>
+            <wp:effectExtent l="0" t="0" r="0" b="635"/>
+            <wp:docPr id="19" name="Picture 19"/>
             <wp:cNvGraphicFramePr>
               <a:graphicFrameLocks xmlns:a="http://schemas.openxmlformats.org/drawingml/2006/main" noChangeAspect="1"/>
             </wp:cNvGraphicFramePr>
@@ -315,27 +307,20 @@
                     <pic:cNvPr id="1" name=""/>
                     <pic:cNvPicPr/>
                   </pic:nvPicPr>
-                  <pic:blipFill rotWithShape="1">
+                  <pic:blipFill>
                     <a:blip r:embed="rId9"/>
-                    <a:srcRect l="30235" t="39316" r="12607" b="16999"/>
-                    <a:stretch/>
+                    <a:stretch>
+                      <a:fillRect/>
+                    </a:stretch>
                   </pic:blipFill>
-                  <pic:spPr bwMode="auto">
+                  <pic:spPr>
                     <a:xfrm>
                       <a:off x="0" y="0"/>
-                      <a:ext cx="5937802" cy="2552700"/>
+                      <a:ext cx="6309360" cy="2666365"/>
                     </a:xfrm>
                     <a:prstGeom prst="rect">
                       <a:avLst/>
                     </a:prstGeom>
-                    <a:ln>
-                      <a:noFill/>
-                    </a:ln>
-                    <a:extLst>
-                      <a:ext uri="{53640926-AAD7-44D8-BBD7-CCE9431645EC}">
-                        <a14:shadowObscured xmlns:a14="http://schemas.microsoft.com/office/drawing/2010/main"/>
-                      </a:ext>
-                    </a:extLst>
                   </pic:spPr>
                 </pic:pic>
               </a:graphicData>
@@ -343,23 +328,25 @@
           </wp:inline>
         </w:drawing>
       </w:r>
+      <w:r>
+        <w:br/>
+      </w:r>
     </w:p>
     <w:p>
       <w:r>
         <w:t>Joint 4:</w:t>
       </w:r>
-      <w:r>
-        <w:br/>
-      </w:r>
+    </w:p>
+    <w:p>
       <w:r>
         <w:rPr>
           <w:noProof/>
         </w:rPr>
         <w:drawing>
-          <wp:inline distT="0" distB="0" distL="0" distR="0" wp14:anchorId="29E60605" wp14:editId="124DCCF4">
-            <wp:extent cx="6309360" cy="3223260"/>
-            <wp:effectExtent l="0" t="0" r="0" b="0"/>
-            <wp:docPr id="9" name="Picture 9"/>
+          <wp:inline distT="0" distB="0" distL="0" distR="0" wp14:anchorId="020816D1" wp14:editId="447A4FC6">
+            <wp:extent cx="6309360" cy="3275965"/>
+            <wp:effectExtent l="0" t="0" r="0" b="635"/>
+            <wp:docPr id="20" name="Picture 20"/>
             <wp:cNvGraphicFramePr>
               <a:graphicFrameLocks xmlns:a="http://schemas.openxmlformats.org/drawingml/2006/main" noChangeAspect="1"/>
             </wp:cNvGraphicFramePr>
@@ -379,7 +366,7 @@
                   <pic:spPr>
                     <a:xfrm>
                       <a:off x="0" y="0"/>
-                      <a:ext cx="6309360" cy="3223260"/>
+                      <a:ext cx="6309360" cy="3275965"/>
                     </a:xfrm>
                     <a:prstGeom prst="rect">
                       <a:avLst/>
@@ -391,6 +378,9 @@
           </wp:inline>
         </w:drawing>
       </w:r>
+      <w:r>
+        <w:br/>
+      </w:r>
     </w:p>
     <w:p>
       <w:pPr>
@@ -484,6 +474,7 @@
     </w:p>
     <w:p>
       <w:r>
+        <w:lastRenderedPageBreak/>
         <w:t>There are two main sources of error in this target detection method: First, it does very little to account for when the target is occluded, because unlike for the joints, there is no way to guess what the target will be occluded behind. Second, at certain angles, the silhouette of the orange box can be mistaken by the Chamfer matching program for a sphere.</w:t>
       </w:r>
     </w:p>
@@ -500,7 +491,6 @@
           <w:b/>
           <w:bCs/>
         </w:rPr>
-        <w:lastRenderedPageBreak/>
         <w:t>Plot</w:t>
       </w:r>
     </w:p>
@@ -511,6 +501,209 @@
           <w:bCs/>
         </w:rPr>
       </w:pPr>
+      <w:r>
+        <w:rPr>
+          <w:b/>
+          <w:bCs/>
+          <w:noProof/>
+        </w:rPr>
+        <mc:AlternateContent>
+          <mc:Choice Requires="wps">
+            <w:drawing>
+              <wp:anchor distT="45720" distB="45720" distL="114300" distR="114300" simplePos="0" relativeHeight="251669504" behindDoc="0" locked="0" layoutInCell="1" allowOverlap="1" wp14:anchorId="788B1104" wp14:editId="42EA7F53">
+                <wp:simplePos x="0" y="0"/>
+                <wp:positionH relativeFrom="column">
+                  <wp:posOffset>1873885</wp:posOffset>
+                </wp:positionH>
+                <wp:positionV relativeFrom="paragraph">
+                  <wp:posOffset>5715</wp:posOffset>
+                </wp:positionV>
+                <wp:extent cx="2360930" cy="1404620"/>
+                <wp:effectExtent l="0" t="0" r="0" b="6350"/>
+                <wp:wrapNone/>
+                <wp:docPr id="15" name="Text Box 2"/>
+                <wp:cNvGraphicFramePr>
+                  <a:graphicFrameLocks xmlns:a="http://schemas.openxmlformats.org/drawingml/2006/main"/>
+                </wp:cNvGraphicFramePr>
+                <a:graphic xmlns:a="http://schemas.openxmlformats.org/drawingml/2006/main">
+                  <a:graphicData uri="http://schemas.microsoft.com/office/word/2010/wordprocessingShape">
+                    <wps:wsp>
+                      <wps:cNvSpPr txBox="1">
+                        <a:spLocks noChangeArrowheads="1"/>
+                      </wps:cNvSpPr>
+                      <wps:spPr bwMode="auto">
+                        <a:xfrm>
+                          <a:off x="0" y="0"/>
+                          <a:ext cx="2360930" cy="1404620"/>
+                        </a:xfrm>
+                        <a:prstGeom prst="rect">
+                          <a:avLst/>
+                        </a:prstGeom>
+                        <a:noFill/>
+                        <a:ln w="9525">
+                          <a:noFill/>
+                          <a:miter lim="800000"/>
+                          <a:headEnd/>
+                          <a:tailEnd/>
+                        </a:ln>
+                      </wps:spPr>
+                      <wps:txbx>
+                        <w:txbxContent>
+                          <w:p>
+                            <w:pPr>
+                              <w:jc w:val="center"/>
+                            </w:pPr>
+                            <w:r>
+                              <w:t>Plot of the spherical target’s position over time</w:t>
+                            </w:r>
+                          </w:p>
+                        </w:txbxContent>
+                      </wps:txbx>
+                      <wps:bodyPr rot="0" vert="horz" wrap="square" lIns="91440" tIns="45720" rIns="91440" bIns="45720" anchor="t" anchorCtr="0">
+                        <a:spAutoFit/>
+                      </wps:bodyPr>
+                    </wps:wsp>
+                  </a:graphicData>
+                </a:graphic>
+                <wp14:sizeRelH relativeFrom="margin">
+                  <wp14:pctWidth>40000</wp14:pctWidth>
+                </wp14:sizeRelH>
+                <wp14:sizeRelV relativeFrom="margin">
+                  <wp14:pctHeight>20000</wp14:pctHeight>
+                </wp14:sizeRelV>
+              </wp:anchor>
+            </w:drawing>
+          </mc:Choice>
+          <mc:Fallback>
+            <w:pict>
+              <v:shapetype w14:anchorId="788B1104" id="_x0000_t202" coordsize="21600,21600" o:spt="202" path="m,l,21600r21600,l21600,xe">
+                <v:stroke joinstyle="miter"/>
+                <v:path gradientshapeok="t" o:connecttype="rect"/>
+              </v:shapetype>
+              <v:shape id="Text Box 2" o:spid="_x0000_s1026" type="#_x0000_t202" style="position:absolute;margin-left:147.55pt;margin-top:.45pt;width:185.9pt;height:110.6pt;z-index:251669504;visibility:visible;mso-wrap-style:square;mso-width-percent:400;mso-height-percent:200;mso-wrap-distance-left:9pt;mso-wrap-distance-top:3.6pt;mso-wrap-distance-right:9pt;mso-wrap-distance-bottom:3.6pt;mso-position-horizontal:absolute;mso-position-horizontal-relative:text;mso-position-vertical:absolute;mso-position-vertical-relative:text;mso-width-percent:400;mso-height-percent:200;mso-width-relative:margin;mso-height-relative:margin;v-text-anchor:top" o:gfxdata="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" filled="f" stroked="f">
+                <v:textbox style="mso-fit-shape-to-text:t">
+                  <w:txbxContent>
+                    <w:p>
+                      <w:pPr>
+                        <w:jc w:val="center"/>
+                      </w:pPr>
+                      <w:r>
+                        <w:t>Plot of the spherical target’s position over time</w:t>
+                      </w:r>
+                    </w:p>
+                  </w:txbxContent>
+                </v:textbox>
+              </v:shape>
+            </w:pict>
+          </mc:Fallback>
+        </mc:AlternateContent>
+      </w:r>
+    </w:p>
+    <w:p>
+      <w:pPr>
+        <w:rPr>
+          <w:b/>
+          <w:bCs/>
+        </w:rPr>
+      </w:pPr>
+    </w:p>
+    <w:p>
+      <w:pPr>
+        <w:rPr>
+          <w:b/>
+          <w:bCs/>
+        </w:rPr>
+      </w:pPr>
+      <w:r>
+        <w:rPr>
+          <w:b/>
+          <w:bCs/>
+          <w:noProof/>
+        </w:rPr>
+        <mc:AlternateContent>
+          <mc:Choice Requires="wps">
+            <w:drawing>
+              <wp:anchor distT="45720" distB="45720" distL="114300" distR="114300" simplePos="0" relativeHeight="251671552" behindDoc="0" locked="0" layoutInCell="1" allowOverlap="1" wp14:anchorId="0D243F4E" wp14:editId="1E973DDC">
+                <wp:simplePos x="0" y="0"/>
+                <wp:positionH relativeFrom="margin">
+                  <wp:align>left</wp:align>
+                </wp:positionH>
+                <wp:positionV relativeFrom="paragraph">
+                  <wp:posOffset>775970</wp:posOffset>
+                </wp:positionV>
+                <wp:extent cx="946150" cy="1404620"/>
+                <wp:effectExtent l="6667" t="0" r="0" b="0"/>
+                <wp:wrapNone/>
+                <wp:docPr id="16" name="Text Box 2"/>
+                <wp:cNvGraphicFramePr>
+                  <a:graphicFrameLocks xmlns:a="http://schemas.openxmlformats.org/drawingml/2006/main"/>
+                </wp:cNvGraphicFramePr>
+                <a:graphic xmlns:a="http://schemas.openxmlformats.org/drawingml/2006/main">
+                  <a:graphicData uri="http://schemas.microsoft.com/office/word/2010/wordprocessingShape">
+                    <wps:wsp>
+                      <wps:cNvSpPr txBox="1">
+                        <a:spLocks noChangeArrowheads="1"/>
+                      </wps:cNvSpPr>
+                      <wps:spPr bwMode="auto">
+                        <a:xfrm rot="16200000">
+                          <a:off x="0" y="0"/>
+                          <a:ext cx="946150" cy="1404620"/>
+                        </a:xfrm>
+                        <a:prstGeom prst="rect">
+                          <a:avLst/>
+                        </a:prstGeom>
+                        <a:solidFill>
+                          <a:srgbClr val="FFFFFF"/>
+                        </a:solidFill>
+                        <a:ln w="9525">
+                          <a:noFill/>
+                          <a:miter lim="800000"/>
+                          <a:headEnd/>
+                          <a:tailEnd/>
+                        </a:ln>
+                      </wps:spPr>
+                      <wps:txbx>
+                        <w:txbxContent>
+                          <w:p>
+                            <w:r>
+                              <w:t>Position (m)</w:t>
+                            </w:r>
+                          </w:p>
+                        </w:txbxContent>
+                      </wps:txbx>
+                      <wps:bodyPr rot="0" vert="horz" wrap="square" lIns="91440" tIns="45720" rIns="91440" bIns="45720" anchor="t" anchorCtr="0">
+                        <a:spAutoFit/>
+                      </wps:bodyPr>
+                    </wps:wsp>
+                  </a:graphicData>
+                </a:graphic>
+                <wp14:sizeRelH relativeFrom="margin">
+                  <wp14:pctWidth>0</wp14:pctWidth>
+                </wp14:sizeRelH>
+                <wp14:sizeRelV relativeFrom="margin">
+                  <wp14:pctHeight>0</wp14:pctHeight>
+                </wp14:sizeRelV>
+              </wp:anchor>
+            </w:drawing>
+          </mc:Choice>
+          <mc:Fallback>
+            <w:pict>
+              <v:shape w14:anchorId="0D243F4E" id="_x0000_s1027" type="#_x0000_t202" style="position:absolute;margin-left:0;margin-top:61.1pt;width:74.5pt;height:110.6pt;rotation:-90;z-index:251671552;visibility:visible;mso-wrap-style:square;mso-width-percent:0;mso-height-percent:0;mso-wrap-distance-left:9pt;mso-wrap-distance-top:3.6pt;mso-wrap-distance-right:9pt;mso-wrap-distance-bottom:3.6pt;mso-position-horizontal:left;mso-position-horizontal-relative:margin;mso-position-vertical:absolute;mso-position-vertical-relative:text;mso-width-percent:0;mso-height-percent:0;mso-width-relative:margin;mso-height-relative:margin;v-text-anchor:top" o:gfxdata="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" stroked="f">
+                <v:textbox style="mso-fit-shape-to-text:t">
+                  <w:txbxContent>
+                    <w:p>
+                      <w:r>
+                        <w:t>Position (m)</w:t>
+                      </w:r>
+                    </w:p>
+                  </w:txbxContent>
+                </v:textbox>
+                <w10:wrap anchorx="margin"/>
+              </v:shape>
+            </w:pict>
+          </mc:Fallback>
+        </mc:AlternateContent>
+      </w:r>
       <w:r>
         <w:rPr>
           <w:noProof/>
@@ -979,16 +1172,9 @@
               </w:rPr>
               <w:t>Est. end-effector from image (</w:t>
             </w:r>
-            <w:proofErr w:type="spellStart"/>
-            <w:proofErr w:type="gramStart"/>
             <w:r>
-              <w:t>x,y</w:t>
+              <w:t>x,y,z</w:t>
             </w:r>
-            <w:proofErr w:type="gramEnd"/>
-            <w:r>
-              <w:t>,z</w:t>
-            </w:r>
-            <w:proofErr w:type="spellEnd"/>
             <w:r>
               <w:rPr>
                 <w:b/>
@@ -1029,16 +1215,9 @@
               </w:rPr>
               <w:t>Est. end-effector from Forward Kinematics (</w:t>
             </w:r>
-            <w:proofErr w:type="spellStart"/>
-            <w:proofErr w:type="gramStart"/>
             <w:r>
-              <w:t>x,y</w:t>
+              <w:t>x,y,z</w:t>
             </w:r>
-            <w:proofErr w:type="gramEnd"/>
-            <w:r>
-              <w:t>,z</w:t>
-            </w:r>
-            <w:proofErr w:type="spellEnd"/>
             <w:r>
               <w:rPr>
                 <w:b/>
@@ -1178,15 +1357,7 @@
               <w:spacing w:line="240" w:lineRule="auto"/>
             </w:pPr>
             <w:r>
-              <w:t>(0.</w:t>
-            </w:r>
-            <w:proofErr w:type="gramStart"/>
-            <w:r>
-              <w:t>5,-</w:t>
-            </w:r>
-            <w:proofErr w:type="gramEnd"/>
-            <w:r>
-              <w:t>0.5,0.5,-0.5)</w:t>
+              <w:t>(0.5,-0.5,0.5,-0.5)</w:t>
             </w:r>
           </w:p>
         </w:tc>
@@ -1680,13 +1851,8 @@
               <w:spacing w:line="240" w:lineRule="auto"/>
             </w:pPr>
             <w:r>
-              <w:t>(-1.6, 0.4, 1.1, -1.</w:t>
+              <w:t>(-1.6, 0.4, 1.1, -1.4 )</w:t>
             </w:r>
-            <w:proofErr w:type="gramStart"/>
-            <w:r>
-              <w:t>4 )</w:t>
-            </w:r>
-            <w:proofErr w:type="gramEnd"/>
           </w:p>
         </w:tc>
         <w:tc>
@@ -2173,15 +2339,7 @@
     </w:p>
     <w:p>
       <w:r>
-        <w:t xml:space="preserve">The result of my </w:t>
-      </w:r>
-      <w:proofErr w:type="spellStart"/>
-      <w:r>
-        <w:t>jacobian</w:t>
-      </w:r>
-      <w:proofErr w:type="spellEnd"/>
-      <w:r>
-        <w:t xml:space="preserve"> calculation:</w:t>
+        <w:t>The result of my jacobian calculation:</w:t>
       </w:r>
     </w:p>
     <w:p/>
@@ -2308,28 +2466,7 @@
     </w:p>
     <w:p>
       <w:r>
-        <w:t xml:space="preserve">Plot 3 graphs comparing </w:t>
-      </w:r>
-      <w:proofErr w:type="spellStart"/>
-      <w:proofErr w:type="gramStart"/>
-      <w:r>
-        <w:t>x,y</w:t>
-      </w:r>
-      <w:proofErr w:type="gramEnd"/>
-      <w:r>
-        <w:t>,z</w:t>
-      </w:r>
-      <w:proofErr w:type="spellEnd"/>
-      <w:r>
-        <w:t xml:space="preserve"> pos of end effector with </w:t>
-      </w:r>
-      <w:proofErr w:type="spellStart"/>
-      <w:r>
-        <w:t>x,y,z</w:t>
-      </w:r>
-      <w:proofErr w:type="spellEnd"/>
-      <w:r>
-        <w:t xml:space="preserve"> of target</w:t>
+        <w:t>Plot 3 graphs comparing x,y,z pos of end effector with x,y,z of target</w:t>
       </w:r>
     </w:p>
     <w:p>
@@ -2586,39 +2723,7 @@
           <w:color w:val="202124"/>
           <w:highlight w:val="white"/>
         </w:rPr>
-        <w:t xml:space="preserve">First, </w:t>
-      </w:r>
-      <w:proofErr w:type="gramStart"/>
-      <w:r>
-        <w:rPr>
-          <w:color w:val="202124"/>
-          <w:highlight w:val="white"/>
-        </w:rPr>
-        <w:t>in order to</w:t>
-      </w:r>
-      <w:proofErr w:type="gramEnd"/>
-      <w:r>
-        <w:rPr>
-          <w:color w:val="202124"/>
-          <w:highlight w:val="white"/>
-        </w:rPr>
-        <w:t xml:space="preserve"> avoid the box, we must be able to track the box. The algorithm for this is </w:t>
-      </w:r>
-      <w:proofErr w:type="gramStart"/>
-      <w:r>
-        <w:rPr>
-          <w:color w:val="202124"/>
-          <w:highlight w:val="white"/>
-        </w:rPr>
-        <w:t>exactly the same</w:t>
-      </w:r>
-      <w:proofErr w:type="gramEnd"/>
-      <w:r>
-        <w:rPr>
-          <w:color w:val="202124"/>
-          <w:highlight w:val="white"/>
-        </w:rPr>
-        <w:t xml:space="preserve"> as the algorithm which calculates the coordinates for the sphere</w:t>
+        <w:t>First, in order to avoid the box, we must be able to track the box. The algorithm for this is exactly the same as the algorithm which calculates the coordinates for the sphere</w:t>
       </w:r>
       <w:r>
         <w:rPr>

</xml_diff>

<commit_message>
combined vison and control graphs
</commit_message>
<xml_diff>
--- a/IVR Report.docx
+++ b/IVR Report.docx
@@ -10,7 +10,7 @@
         <w:rPr>
           <w:rtl w:val="0"/>
         </w:rPr>
-        <w:t xml:space="preserve">(Name or UUN) focused on part 2 (Vision) of the coursework and (Name or UUN) focused on part 3 (Control) of the coursework. We both helped each other in our respective parts. Part 4 was worked on by both members.</w:t>
+        <w:t xml:space="preserve">S1875587 focused on part 2 (Vision) of the coursework and S1828233 focused on part 3 (Control) of the coursework. We both helped each other in our respective parts. Part 4 was worked on by both members.</w:t>
       </w:r>
     </w:p>
     <w:p>
@@ -70,7 +70,7 @@
           <w:b w:val="1"/>
           <w:rtl w:val="0"/>
         </w:rPr>
-        <w:t xml:space="preserve">Part 2</w:t>
+        <w:t xml:space="preserve">Joint State Estimation 2.1:</w:t>
       </w:r>
     </w:p>
     <w:p>
@@ -81,83 +81,21 @@
       </w:pPr>
       <w:r>
         <w:rPr>
-          <w:rtl w:val="0"/>
-        </w:rPr>
-      </w:r>
-    </w:p>
-    <w:p>
-      <w:pPr>
-        <w:rPr/>
-      </w:pPr>
-      <w:r>
-        <w:rPr>
-          <w:rtl w:val="0"/>
-        </w:rPr>
-        <w:t xml:space="preserve">(Add plots and answers here)</w:t>
-      </w:r>
-      <w:r>
-        <w:br w:type="page"/>
-      </w:r>
-      <w:r>
-        <w:rPr>
-          <w:rtl w:val="0"/>
-        </w:rPr>
-      </w:r>
-    </w:p>
-    <w:p>
-      <w:pPr>
-        <w:rPr>
           <w:b w:val="1"/>
-        </w:rPr>
-      </w:pPr>
-      <w:r>
-        <w:rPr>
-          <w:b w:val="1"/>
-          <w:rtl w:val="0"/>
-        </w:rPr>
-        <w:t xml:space="preserve">Forward Kinematics 3.1</w:t>
-      </w:r>
-    </w:p>
-    <w:p>
-      <w:pPr>
-        <w:rPr>
-          <w:b w:val="1"/>
-        </w:rPr>
-      </w:pPr>
-      <w:r>
-        <w:rPr>
-          <w:rtl w:val="0"/>
-        </w:rPr>
-      </w:r>
-    </w:p>
-    <w:p>
-      <w:pPr>
-        <w:rPr/>
-      </w:pPr>
-      <w:r>
-        <w:rPr>
-          <w:rtl w:val="0"/>
-        </w:rPr>
-        <w:t xml:space="preserve">The result of my forward kinematic calculation:</w:t>
-      </w:r>
-    </w:p>
-    <w:p>
-      <w:pPr>
-        <w:rPr>
-          <w:b w:val="1"/>
-        </w:rPr>
-      </w:pPr>
-      <w:r>
-        <w:rPr>
-          <w:rtl w:val="0"/>
-        </w:rPr>
+          <w:rtl w:val="0"/>
+        </w:rPr>
+        <w:t xml:space="preserve">Algorithm</w:t>
       </w:r>
     </w:p>
     <w:p>
       <w:pPr>
         <w:keepNext w:val="0"/>
         <w:keepLines w:val="0"/>
-        <w:widowControl w:val="0"/>
+        <w:widowControl w:val="1"/>
+        <w:numPr>
+          <w:ilvl w:val="0"/>
+          <w:numId w:val="1"/>
+        </w:numPr>
         <w:pBdr>
           <w:top w:space="0" w:sz="0" w:val="nil"/>
           <w:left w:space="0" w:sz="0" w:val="nil"/>
@@ -167,31 +105,1245 @@
         </w:pBdr>
         <w:shd w:fill="auto" w:val="clear"/>
         <w:spacing w:after="0" w:before="0" w:line="276" w:lineRule="auto"/>
-        <w:ind w:left="0" w:right="0" w:firstLine="0"/>
+        <w:ind w:left="720" w:right="0" w:hanging="360"/>
         <w:jc w:val="left"/>
+        <w:rPr/>
+      </w:pPr>
+      <w:r>
+        <w:rPr>
+          <w:rFonts w:ascii="Arial" w:cs="Arial" w:eastAsia="Arial" w:hAnsi="Arial"/>
+          <w:b w:val="0"/>
+          <w:i w:val="0"/>
+          <w:smallCaps w:val="0"/>
+          <w:strike w:val="0"/>
+          <w:color w:val="000000"/>
+          <w:sz w:val="22"/>
+          <w:szCs w:val="22"/>
+          <w:u w:val="none"/>
+          <w:shd w:fill="auto" w:val="clear"/>
+          <w:vertAlign w:val="baseline"/>
+          <w:rtl w:val="0"/>
+        </w:rPr>
+        <w:t xml:space="preserve">Receive the raw image from each camera.</w:t>
+      </w:r>
+    </w:p>
+    <w:p>
+      <w:pPr>
+        <w:keepNext w:val="0"/>
+        <w:keepLines w:val="0"/>
+        <w:widowControl w:val="1"/>
+        <w:numPr>
+          <w:ilvl w:val="0"/>
+          <w:numId w:val="1"/>
+        </w:numPr>
+        <w:pBdr>
+          <w:top w:space="0" w:sz="0" w:val="nil"/>
+          <w:left w:space="0" w:sz="0" w:val="nil"/>
+          <w:bottom w:space="0" w:sz="0" w:val="nil"/>
+          <w:right w:space="0" w:sz="0" w:val="nil"/>
+          <w:between w:space="0" w:sz="0" w:val="nil"/>
+        </w:pBdr>
+        <w:shd w:fill="auto" w:val="clear"/>
+        <w:spacing w:after="0" w:before="0" w:line="276" w:lineRule="auto"/>
+        <w:ind w:left="720" w:right="0" w:hanging="360"/>
+        <w:jc w:val="left"/>
+        <w:rPr/>
+      </w:pPr>
+      <w:r>
+        <w:rPr>
+          <w:rFonts w:ascii="Arial" w:cs="Arial" w:eastAsia="Arial" w:hAnsi="Arial"/>
+          <w:b w:val="0"/>
+          <w:i w:val="0"/>
+          <w:smallCaps w:val="0"/>
+          <w:strike w:val="0"/>
+          <w:color w:val="000000"/>
+          <w:sz w:val="22"/>
+          <w:szCs w:val="22"/>
+          <w:u w:val="none"/>
+          <w:shd w:fill="auto" w:val="clear"/>
+          <w:vertAlign w:val="baseline"/>
+          <w:rtl w:val="0"/>
+        </w:rPr>
+        <w:t xml:space="preserve">Mask each image to show only red, and repeat for each joint color (red, blue, yellow, and green).</w:t>
+      </w:r>
+    </w:p>
+    <w:p>
+      <w:pPr>
+        <w:keepNext w:val="0"/>
+        <w:keepLines w:val="0"/>
+        <w:widowControl w:val="1"/>
+        <w:numPr>
+          <w:ilvl w:val="0"/>
+          <w:numId w:val="1"/>
+        </w:numPr>
+        <w:pBdr>
+          <w:top w:space="0" w:sz="0" w:val="nil"/>
+          <w:left w:space="0" w:sz="0" w:val="nil"/>
+          <w:bottom w:space="0" w:sz="0" w:val="nil"/>
+          <w:right w:space="0" w:sz="0" w:val="nil"/>
+          <w:between w:space="0" w:sz="0" w:val="nil"/>
+        </w:pBdr>
+        <w:shd w:fill="auto" w:val="clear"/>
+        <w:spacing w:after="0" w:before="0" w:line="276" w:lineRule="auto"/>
+        <w:ind w:left="720" w:right="0" w:hanging="360"/>
+        <w:jc w:val="left"/>
+        <w:rPr/>
+      </w:pPr>
+      <w:r>
+        <w:rPr>
+          <w:rFonts w:ascii="Arial" w:cs="Arial" w:eastAsia="Arial" w:hAnsi="Arial"/>
+          <w:b w:val="0"/>
+          <w:i w:val="0"/>
+          <w:smallCaps w:val="0"/>
+          <w:strike w:val="0"/>
+          <w:color w:val="000000"/>
+          <w:sz w:val="22"/>
+          <w:szCs w:val="22"/>
+          <w:u w:val="none"/>
+          <w:shd w:fill="auto" w:val="clear"/>
+          <w:vertAlign w:val="baseline"/>
+          <w:rtl w:val="0"/>
+        </w:rPr>
+        <w:t xml:space="preserve">Dilate the masked images to smooth them out and make detection easier.</w:t>
+      </w:r>
+    </w:p>
+    <w:p>
+      <w:pPr>
+        <w:keepNext w:val="0"/>
+        <w:keepLines w:val="0"/>
+        <w:widowControl w:val="1"/>
+        <w:numPr>
+          <w:ilvl w:val="0"/>
+          <w:numId w:val="1"/>
+        </w:numPr>
+        <w:pBdr>
+          <w:top w:space="0" w:sz="0" w:val="nil"/>
+          <w:left w:space="0" w:sz="0" w:val="nil"/>
+          <w:bottom w:space="0" w:sz="0" w:val="nil"/>
+          <w:right w:space="0" w:sz="0" w:val="nil"/>
+          <w:between w:space="0" w:sz="0" w:val="nil"/>
+        </w:pBdr>
+        <w:shd w:fill="auto" w:val="clear"/>
+        <w:spacing w:after="0" w:before="0" w:line="276" w:lineRule="auto"/>
+        <w:ind w:left="720" w:right="0" w:hanging="360"/>
+        <w:jc w:val="left"/>
+        <w:rPr/>
+      </w:pPr>
+      <w:r>
+        <w:rPr>
+          <w:rFonts w:ascii="Arial" w:cs="Arial" w:eastAsia="Arial" w:hAnsi="Arial"/>
+          <w:b w:val="0"/>
+          <w:i w:val="0"/>
+          <w:smallCaps w:val="0"/>
+          <w:strike w:val="0"/>
+          <w:color w:val="000000"/>
+          <w:sz w:val="22"/>
+          <w:szCs w:val="22"/>
+          <w:u w:val="none"/>
+          <w:shd w:fill="auto" w:val="clear"/>
+          <w:vertAlign w:val="baseline"/>
+          <w:rtl w:val="0"/>
+        </w:rPr>
+        <w:t xml:space="preserve">Get the pixel coordinates of the center of each blob using moments: x = m10/m00 and y = m01/m00.</w:t>
+      </w:r>
+    </w:p>
+    <w:p>
+      <w:pPr>
+        <w:keepNext w:val="0"/>
+        <w:keepLines w:val="0"/>
+        <w:widowControl w:val="1"/>
+        <w:numPr>
+          <w:ilvl w:val="0"/>
+          <w:numId w:val="1"/>
+        </w:numPr>
+        <w:pBdr>
+          <w:top w:space="0" w:sz="0" w:val="nil"/>
+          <w:left w:space="0" w:sz="0" w:val="nil"/>
+          <w:bottom w:space="0" w:sz="0" w:val="nil"/>
+          <w:right w:space="0" w:sz="0" w:val="nil"/>
+          <w:between w:space="0" w:sz="0" w:val="nil"/>
+        </w:pBdr>
+        <w:shd w:fill="auto" w:val="clear"/>
+        <w:spacing w:after="0" w:before="0" w:line="276" w:lineRule="auto"/>
+        <w:ind w:left="720" w:right="0" w:hanging="360"/>
+        <w:jc w:val="left"/>
+        <w:rPr/>
+      </w:pPr>
+      <w:r>
+        <w:rPr>
+          <w:rFonts w:ascii="Arial" w:cs="Arial" w:eastAsia="Arial" w:hAnsi="Arial"/>
+          <w:b w:val="0"/>
+          <w:i w:val="0"/>
+          <w:smallCaps w:val="0"/>
+          <w:strike w:val="0"/>
+          <w:color w:val="000000"/>
+          <w:sz w:val="22"/>
+          <w:szCs w:val="22"/>
+          <w:u w:val="none"/>
+          <w:shd w:fill="auto" w:val="clear"/>
+          <w:vertAlign w:val="baseline"/>
+          <w:rtl w:val="0"/>
+        </w:rPr>
+        <w:t xml:space="preserve">Change these coordinates to meter scale using the length of a link as reference.</w:t>
+      </w:r>
+    </w:p>
+    <w:p>
+      <w:pPr>
+        <w:keepNext w:val="0"/>
+        <w:keepLines w:val="0"/>
+        <w:widowControl w:val="1"/>
+        <w:numPr>
+          <w:ilvl w:val="0"/>
+          <w:numId w:val="1"/>
+        </w:numPr>
+        <w:pBdr>
+          <w:top w:space="0" w:sz="0" w:val="nil"/>
+          <w:left w:space="0" w:sz="0" w:val="nil"/>
+          <w:bottom w:space="0" w:sz="0" w:val="nil"/>
+          <w:right w:space="0" w:sz="0" w:val="nil"/>
+          <w:between w:space="0" w:sz="0" w:val="nil"/>
+        </w:pBdr>
+        <w:shd w:fill="auto" w:val="clear"/>
+        <w:spacing w:after="0" w:before="0" w:line="276" w:lineRule="auto"/>
+        <w:ind w:left="720" w:right="0" w:hanging="360"/>
+        <w:jc w:val="left"/>
+        <w:rPr/>
+      </w:pPr>
+      <w:r>
+        <w:rPr>
+          <w:rFonts w:ascii="Arial" w:cs="Arial" w:eastAsia="Arial" w:hAnsi="Arial"/>
+          <w:b w:val="0"/>
+          <w:i w:val="0"/>
+          <w:smallCaps w:val="0"/>
+          <w:strike w:val="0"/>
+          <w:color w:val="000000"/>
+          <w:sz w:val="22"/>
+          <w:szCs w:val="22"/>
+          <w:u w:val="none"/>
+          <w:shd w:fill="auto" w:val="clear"/>
+          <w:vertAlign w:val="baseline"/>
+          <w:rtl w:val="0"/>
+        </w:rPr>
+        <w:t xml:space="preserve">Change coordinate reference frame to use the yellow joint as origin: x = (x</w:t>
+      </w:r>
+      <w:r>
+        <w:rPr>
+          <w:rFonts w:ascii="Arial" w:cs="Arial" w:eastAsia="Arial" w:hAnsi="Arial"/>
+          <w:b w:val="0"/>
+          <w:i w:val="0"/>
+          <w:smallCaps w:val="0"/>
+          <w:strike w:val="0"/>
+          <w:color w:val="000000"/>
+          <w:sz w:val="22"/>
+          <w:szCs w:val="22"/>
+          <w:u w:val="none"/>
+          <w:shd w:fill="auto" w:val="clear"/>
+          <w:vertAlign w:val="subscript"/>
+          <w:rtl w:val="0"/>
+        </w:rPr>
+        <w:t xml:space="preserve">yellow</w:t>
+      </w:r>
+      <w:r>
+        <w:rPr>
+          <w:rFonts w:ascii="Arial" w:cs="Arial" w:eastAsia="Arial" w:hAnsi="Arial"/>
+          <w:b w:val="0"/>
+          <w:i w:val="0"/>
+          <w:smallCaps w:val="0"/>
+          <w:strike w:val="0"/>
+          <w:color w:val="000000"/>
+          <w:sz w:val="22"/>
+          <w:szCs w:val="22"/>
+          <w:u w:val="none"/>
+          <w:shd w:fill="auto" w:val="clear"/>
+          <w:vertAlign w:val="baseline"/>
+          <w:rtl w:val="0"/>
+        </w:rPr>
+        <w:t xml:space="preserve"> – x) * -1, y = (y</w:t>
+      </w:r>
+      <w:r>
+        <w:rPr>
+          <w:rFonts w:ascii="Arial" w:cs="Arial" w:eastAsia="Arial" w:hAnsi="Arial"/>
+          <w:b w:val="0"/>
+          <w:i w:val="0"/>
+          <w:smallCaps w:val="0"/>
+          <w:strike w:val="0"/>
+          <w:color w:val="000000"/>
+          <w:sz w:val="22"/>
+          <w:szCs w:val="22"/>
+          <w:u w:val="none"/>
+          <w:shd w:fill="auto" w:val="clear"/>
+          <w:vertAlign w:val="subscript"/>
+          <w:rtl w:val="0"/>
+        </w:rPr>
+        <w:t xml:space="preserve">yellow</w:t>
+      </w:r>
+      <w:r>
+        <w:rPr>
+          <w:rFonts w:ascii="Arial" w:cs="Arial" w:eastAsia="Arial" w:hAnsi="Arial"/>
+          <w:b w:val="0"/>
+          <w:i w:val="0"/>
+          <w:smallCaps w:val="0"/>
+          <w:strike w:val="0"/>
+          <w:color w:val="000000"/>
+          <w:sz w:val="22"/>
+          <w:szCs w:val="22"/>
+          <w:u w:val="none"/>
+          <w:shd w:fill="auto" w:val="clear"/>
+          <w:vertAlign w:val="baseline"/>
+          <w:rtl w:val="0"/>
+        </w:rPr>
+        <w:t xml:space="preserve"> – y).</w:t>
+      </w:r>
+    </w:p>
+    <w:p>
+      <w:pPr>
+        <w:keepNext w:val="0"/>
+        <w:keepLines w:val="0"/>
+        <w:widowControl w:val="1"/>
+        <w:numPr>
+          <w:ilvl w:val="0"/>
+          <w:numId w:val="1"/>
+        </w:numPr>
+        <w:pBdr>
+          <w:top w:space="0" w:sz="0" w:val="nil"/>
+          <w:left w:space="0" w:sz="0" w:val="nil"/>
+          <w:bottom w:space="0" w:sz="0" w:val="nil"/>
+          <w:right w:space="0" w:sz="0" w:val="nil"/>
+          <w:between w:space="0" w:sz="0" w:val="nil"/>
+        </w:pBdr>
+        <w:shd w:fill="auto" w:val="clear"/>
+        <w:spacing w:after="0" w:before="0" w:line="276" w:lineRule="auto"/>
+        <w:ind w:left="720" w:right="0" w:hanging="360"/>
+        <w:jc w:val="left"/>
+        <w:rPr/>
+      </w:pPr>
+      <w:r>
+        <w:rPr>
+          <w:rFonts w:ascii="Arial" w:cs="Arial" w:eastAsia="Arial" w:hAnsi="Arial"/>
+          <w:b w:val="0"/>
+          <w:i w:val="0"/>
+          <w:smallCaps w:val="0"/>
+          <w:strike w:val="0"/>
+          <w:color w:val="000000"/>
+          <w:sz w:val="22"/>
+          <w:szCs w:val="22"/>
+          <w:u w:val="none"/>
+          <w:shd w:fill="auto" w:val="clear"/>
+          <w:vertAlign w:val="baseline"/>
+          <w:rtl w:val="0"/>
+        </w:rPr>
+        <w:t xml:space="preserve">Combine these two sets of 2d coordinates for each joint into one set of 3d coordinates: Joint one is fixed, so the positions of the yellow and blue joints are also fixed at [0,0,0] and [0,0,2] respectively. For the green and red joints, in the general case, the x-coordinate is equal to the x-coordinate from the second image, the y-coordinate the x-coordinate from the first image, and the z-coordinate is equal to the mean between the two y-coordinates.</w:t>
+      </w:r>
+    </w:p>
+    <w:p>
+      <w:pPr>
+        <w:keepNext w:val="0"/>
+        <w:keepLines w:val="0"/>
+        <w:widowControl w:val="1"/>
+        <w:numPr>
+          <w:ilvl w:val="1"/>
+          <w:numId w:val="1"/>
+        </w:numPr>
+        <w:pBdr>
+          <w:top w:space="0" w:sz="0" w:val="nil"/>
+          <w:left w:space="0" w:sz="0" w:val="nil"/>
+          <w:bottom w:space="0" w:sz="0" w:val="nil"/>
+          <w:right w:space="0" w:sz="0" w:val="nil"/>
+          <w:between w:space="0" w:sz="0" w:val="nil"/>
+        </w:pBdr>
+        <w:shd w:fill="auto" w:val="clear"/>
+        <w:spacing w:after="0" w:before="0" w:line="276" w:lineRule="auto"/>
+        <w:ind w:left="1440" w:right="0" w:hanging="360"/>
+        <w:jc w:val="left"/>
+        <w:rPr/>
+      </w:pPr>
+      <w:r>
+        <w:rPr>
+          <w:rFonts w:ascii="Arial" w:cs="Arial" w:eastAsia="Arial" w:hAnsi="Arial"/>
+          <w:b w:val="0"/>
+          <w:i w:val="0"/>
+          <w:smallCaps w:val="0"/>
+          <w:strike w:val="0"/>
+          <w:color w:val="000000"/>
+          <w:sz w:val="22"/>
+          <w:szCs w:val="22"/>
+          <w:u w:val="none"/>
+          <w:shd w:fill="auto" w:val="clear"/>
+          <w:vertAlign w:val="baseline"/>
+          <w:rtl w:val="0"/>
+        </w:rPr>
+        <w:t xml:space="preserve">If the joint is occluded from one camera view enough that it could not be detected, coordinates which would be taken from that camera view are instead replaced with the coordinates from the previous joint. The z-coordinate is estimated as equal to the y-coordinate from whichever camera still sees the joint.</w:t>
+      </w:r>
+    </w:p>
+    <w:p>
+      <w:pPr>
+        <w:keepNext w:val="0"/>
+        <w:keepLines w:val="0"/>
+        <w:widowControl w:val="1"/>
+        <w:numPr>
+          <w:ilvl w:val="0"/>
+          <w:numId w:val="1"/>
+        </w:numPr>
+        <w:pBdr>
+          <w:top w:space="0" w:sz="0" w:val="nil"/>
+          <w:left w:space="0" w:sz="0" w:val="nil"/>
+          <w:bottom w:space="0" w:sz="0" w:val="nil"/>
+          <w:right w:space="0" w:sz="0" w:val="nil"/>
+          <w:between w:space="0" w:sz="0" w:val="nil"/>
+        </w:pBdr>
+        <w:shd w:fill="auto" w:val="clear"/>
+        <w:spacing w:after="0" w:before="0" w:line="276" w:lineRule="auto"/>
+        <w:ind w:left="720" w:right="0" w:hanging="360"/>
+        <w:jc w:val="left"/>
+        <w:rPr/>
+      </w:pPr>
+      <w:r>
+        <w:rPr>
+          <w:rFonts w:ascii="Arial" w:cs="Arial" w:eastAsia="Arial" w:hAnsi="Arial"/>
+          <w:b w:val="0"/>
+          <w:i w:val="0"/>
+          <w:smallCaps w:val="0"/>
+          <w:strike w:val="0"/>
+          <w:color w:val="000000"/>
+          <w:sz w:val="22"/>
+          <w:szCs w:val="22"/>
+          <w:u w:val="none"/>
+          <w:shd w:fill="auto" w:val="clear"/>
+          <w:vertAlign w:val="baseline"/>
+          <w:rtl w:val="0"/>
+        </w:rPr>
+        <w:t xml:space="preserve">Calculate an estimate for the angle of each joint by using a least squares regression between the bounds of -pi/2 and pi/2 with each joint’s elementary rotation matrix.</w:t>
+      </w:r>
+    </w:p>
+    <w:p>
+      <w:pPr>
+        <w:rPr/>
+      </w:pPr>
+      <w:r>
+        <w:rPr>
+          <w:rtl w:val="0"/>
+        </w:rPr>
+      </w:r>
+    </w:p>
+    <w:p>
+      <w:pPr>
         <w:rPr>
           <w:b w:val="1"/>
         </w:rPr>
       </w:pPr>
-      <w:hyperlink w:anchor="D2L_code_render_\begin{bmatrix}x_e\\y_e\\z_e\end{bmatrix} = \begin{bmatrix}3.5cos\theta_1cos\theta_2cos\theta_3 + 3.5sin\theta_1sin\theta_3 + 3cos\theta_4(cos\theta_1cos\theta_2cos\theta_3 + sin\theta_1sin\theta_3) - 3cos\theta_1sin\theta_2sin\theta_4\\3.5sin\theta_1cos\theta_2cos\theta_3 + 3cos\theta_4(sin\theta_1cos\theta_2cos\theta_3 - cos\theta_1sin\theta_3) - 3sin\theta_1sin\theta_2sin\theta_4 - 3.5cos\theta_1sin\theta_3\\3.5sin\theta_2cos\theta_3 + 3sin\theta_2cos\theta_3cos\theta_4 + 3cos\theta_2sin\theta_4 + 2.5\end{bmatrix}">
+      <w:r>
+        <w:rPr>
+          <w:b w:val="1"/>
+          <w:rtl w:val="0"/>
+        </w:rPr>
+        <w:t xml:space="preserve">Plots</w:t>
+      </w:r>
+    </w:p>
+    <w:p>
+      <w:pPr>
+        <w:rPr/>
+      </w:pPr>
+      <w:r>
+        <w:rPr>
+          <w:rtl w:val="0"/>
+        </w:rPr>
+        <w:t xml:space="preserve">Joint 2: </w:t>
+      </w:r>
+      <w:r>
+        <w:rPr/>
+        <w:drawing>
+          <wp:inline distB="0" distT="0" distL="0" distR="0">
+            <wp:extent cx="6309360" cy="2741295"/>
+            <wp:effectExtent b="0" l="0" r="0" t="0"/>
+            <wp:docPr id="3" name="image1.png"/>
+            <a:graphic>
+              <a:graphicData uri="http://schemas.openxmlformats.org/drawingml/2006/picture">
+                <pic:pic>
+                  <pic:nvPicPr>
+                    <pic:cNvPr id="0" name="image1.png"/>
+                    <pic:cNvPicPr preferRelativeResize="0"/>
+                  </pic:nvPicPr>
+                  <pic:blipFill>
+                    <a:blip r:embed="rId7"/>
+                    <a:srcRect b="0" l="0" r="0" t="0"/>
+                    <a:stretch>
+                      <a:fillRect/>
+                    </a:stretch>
+                  </pic:blipFill>
+                  <pic:spPr>
+                    <a:xfrm>
+                      <a:off x="0" y="0"/>
+                      <a:ext cx="6309360" cy="2741295"/>
+                    </a:xfrm>
+                    <a:prstGeom prst="rect"/>
+                    <a:ln/>
+                  </pic:spPr>
+                </pic:pic>
+              </a:graphicData>
+            </a:graphic>
+          </wp:inline>
+        </w:drawing>
+      </w:r>
+      <w:r>
+        <w:rPr>
+          <w:rtl w:val="0"/>
+        </w:rPr>
+      </w:r>
+    </w:p>
+    <w:p>
+      <w:pPr>
+        <w:rPr/>
+      </w:pPr>
+      <w:r>
+        <w:rPr>
+          <w:rtl w:val="0"/>
+        </w:rPr>
+        <w:t xml:space="preserve">Joint 3: </w:t>
+      </w:r>
+    </w:p>
+    <w:p>
+      <w:pPr>
+        <w:rPr/>
+      </w:pPr>
+      <w:r>
+        <w:rPr/>
+        <w:drawing>
+          <wp:inline distB="0" distT="0" distL="0" distR="0">
+            <wp:extent cx="5664518" cy="2395868"/>
+            <wp:effectExtent b="0" l="0" r="0" t="0"/>
+            <wp:docPr id="5" name="image4.png"/>
+            <a:graphic>
+              <a:graphicData uri="http://schemas.openxmlformats.org/drawingml/2006/picture">
+                <pic:pic>
+                  <pic:nvPicPr>
+                    <pic:cNvPr id="0" name="image4.png"/>
+                    <pic:cNvPicPr preferRelativeResize="0"/>
+                  </pic:nvPicPr>
+                  <pic:blipFill>
+                    <a:blip r:embed="rId8"/>
+                    <a:srcRect b="0" l="0" r="0" t="0"/>
+                    <a:stretch>
+                      <a:fillRect/>
+                    </a:stretch>
+                  </pic:blipFill>
+                  <pic:spPr>
+                    <a:xfrm>
+                      <a:off x="0" y="0"/>
+                      <a:ext cx="5664518" cy="2395868"/>
+                    </a:xfrm>
+                    <a:prstGeom prst="rect"/>
+                    <a:ln/>
+                  </pic:spPr>
+                </pic:pic>
+              </a:graphicData>
+            </a:graphic>
+          </wp:inline>
+        </w:drawing>
+      </w:r>
+      <w:r>
+        <w:rPr>
+          <w:rtl w:val="0"/>
+        </w:rPr>
+        <w:br w:type="textWrapping"/>
+      </w:r>
+    </w:p>
+    <w:p>
+      <w:pPr>
+        <w:rPr/>
+      </w:pPr>
+      <w:r>
+        <w:rPr>
+          <w:rtl w:val="0"/>
+        </w:rPr>
+        <w:t xml:space="preserve">Joint 4:</w:t>
+      </w:r>
+    </w:p>
+    <w:p>
+      <w:pPr>
+        <w:rPr/>
+      </w:pPr>
+      <w:r>
+        <w:rPr/>
+        <w:drawing>
+          <wp:inline distB="0" distT="0" distL="0" distR="0">
+            <wp:extent cx="5388293" cy="2799959"/>
+            <wp:effectExtent b="0" l="0" r="0" t="0"/>
+            <wp:docPr id="4" name="image6.png"/>
+            <a:graphic>
+              <a:graphicData uri="http://schemas.openxmlformats.org/drawingml/2006/picture">
+                <pic:pic>
+                  <pic:nvPicPr>
+                    <pic:cNvPr id="0" name="image6.png"/>
+                    <pic:cNvPicPr preferRelativeResize="0"/>
+                  </pic:nvPicPr>
+                  <pic:blipFill>
+                    <a:blip r:embed="rId9"/>
+                    <a:srcRect b="0" l="0" r="0" t="0"/>
+                    <a:stretch>
+                      <a:fillRect/>
+                    </a:stretch>
+                  </pic:blipFill>
+                  <pic:spPr>
+                    <a:xfrm>
+                      <a:off x="0" y="0"/>
+                      <a:ext cx="5388293" cy="2799959"/>
+                    </a:xfrm>
+                    <a:prstGeom prst="rect"/>
+                    <a:ln/>
+                  </pic:spPr>
+                </pic:pic>
+              </a:graphicData>
+            </a:graphic>
+          </wp:inline>
+        </w:drawing>
+      </w:r>
+      <w:r>
+        <w:rPr>
+          <w:rtl w:val="0"/>
+        </w:rPr>
+        <w:br w:type="textWrapping"/>
+      </w:r>
+    </w:p>
+    <w:p>
+      <w:pPr>
+        <w:rPr>
+          <w:b w:val="1"/>
+        </w:rPr>
+      </w:pPr>
+      <w:r>
+        <w:rPr>
+          <w:b w:val="1"/>
+          <w:rtl w:val="0"/>
+        </w:rPr>
+        <w:t xml:space="preserve">2.2: Target Detection</w:t>
+      </w:r>
+    </w:p>
+    <w:p>
+      <w:pPr>
+        <w:rPr>
+          <w:b w:val="1"/>
+        </w:rPr>
+      </w:pPr>
+      <w:r>
+        <w:rPr>
+          <w:b w:val="1"/>
+          <w:rtl w:val="0"/>
+        </w:rPr>
+        <w:t xml:space="preserve">Algorithm and Sources of Error</w:t>
+      </w:r>
+    </w:p>
+    <w:p>
+      <w:pPr>
+        <w:keepNext w:val="0"/>
+        <w:keepLines w:val="0"/>
+        <w:widowControl w:val="1"/>
+        <w:numPr>
+          <w:ilvl w:val="0"/>
+          <w:numId w:val="2"/>
+        </w:numPr>
+        <w:pBdr>
+          <w:top w:space="0" w:sz="0" w:val="nil"/>
+          <w:left w:space="0" w:sz="0" w:val="nil"/>
+          <w:bottom w:space="0" w:sz="0" w:val="nil"/>
+          <w:right w:space="0" w:sz="0" w:val="nil"/>
+          <w:between w:space="0" w:sz="0" w:val="nil"/>
+        </w:pBdr>
+        <w:shd w:fill="auto" w:val="clear"/>
+        <w:spacing w:after="0" w:before="0" w:line="276" w:lineRule="auto"/>
+        <w:ind w:left="720" w:right="0" w:hanging="360"/>
+        <w:jc w:val="left"/>
+        <w:rPr/>
+      </w:pPr>
+      <w:r>
+        <w:rPr>
+          <w:rFonts w:ascii="Arial" w:cs="Arial" w:eastAsia="Arial" w:hAnsi="Arial"/>
+          <w:b w:val="0"/>
+          <w:i w:val="0"/>
+          <w:smallCaps w:val="0"/>
+          <w:strike w:val="0"/>
+          <w:color w:val="000000"/>
+          <w:sz w:val="22"/>
+          <w:szCs w:val="22"/>
+          <w:u w:val="none"/>
+          <w:shd w:fill="auto" w:val="clear"/>
+          <w:vertAlign w:val="baseline"/>
+          <w:rtl w:val="0"/>
+        </w:rPr>
+        <w:t xml:space="preserve">Receive the raw image from each camera.</w:t>
+      </w:r>
+    </w:p>
+    <w:p>
+      <w:pPr>
+        <w:keepNext w:val="0"/>
+        <w:keepLines w:val="0"/>
+        <w:widowControl w:val="1"/>
+        <w:numPr>
+          <w:ilvl w:val="0"/>
+          <w:numId w:val="2"/>
+        </w:numPr>
+        <w:pBdr>
+          <w:top w:space="0" w:sz="0" w:val="nil"/>
+          <w:left w:space="0" w:sz="0" w:val="nil"/>
+          <w:bottom w:space="0" w:sz="0" w:val="nil"/>
+          <w:right w:space="0" w:sz="0" w:val="nil"/>
+          <w:between w:space="0" w:sz="0" w:val="nil"/>
+        </w:pBdr>
+        <w:shd w:fill="auto" w:val="clear"/>
+        <w:spacing w:after="0" w:before="0" w:line="276" w:lineRule="auto"/>
+        <w:ind w:left="720" w:right="0" w:hanging="360"/>
+        <w:jc w:val="left"/>
+        <w:rPr/>
+      </w:pPr>
+      <w:r>
+        <w:rPr>
+          <w:rFonts w:ascii="Arial" w:cs="Arial" w:eastAsia="Arial" w:hAnsi="Arial"/>
+          <w:b w:val="0"/>
+          <w:i w:val="0"/>
+          <w:smallCaps w:val="0"/>
+          <w:strike w:val="0"/>
+          <w:color w:val="000000"/>
+          <w:sz w:val="22"/>
+          <w:szCs w:val="22"/>
+          <w:u w:val="none"/>
+          <w:shd w:fill="auto" w:val="clear"/>
+          <w:vertAlign w:val="baseline"/>
+          <w:rtl w:val="0"/>
+        </w:rPr>
+        <w:t xml:space="preserve">Mask each image to show only orange.</w:t>
+      </w:r>
+    </w:p>
+    <w:p>
+      <w:pPr>
+        <w:keepNext w:val="0"/>
+        <w:keepLines w:val="0"/>
+        <w:widowControl w:val="1"/>
+        <w:numPr>
+          <w:ilvl w:val="0"/>
+          <w:numId w:val="2"/>
+        </w:numPr>
+        <w:pBdr>
+          <w:top w:space="0" w:sz="0" w:val="nil"/>
+          <w:left w:space="0" w:sz="0" w:val="nil"/>
+          <w:bottom w:space="0" w:sz="0" w:val="nil"/>
+          <w:right w:space="0" w:sz="0" w:val="nil"/>
+          <w:between w:space="0" w:sz="0" w:val="nil"/>
+        </w:pBdr>
+        <w:shd w:fill="auto" w:val="clear"/>
+        <w:spacing w:after="0" w:before="0" w:line="276" w:lineRule="auto"/>
+        <w:ind w:left="720" w:right="0" w:hanging="360"/>
+        <w:jc w:val="left"/>
+        <w:rPr/>
+      </w:pPr>
+      <w:r>
+        <w:rPr>
+          <w:rFonts w:ascii="Arial" w:cs="Arial" w:eastAsia="Arial" w:hAnsi="Arial"/>
+          <w:b w:val="0"/>
+          <w:i w:val="0"/>
+          <w:smallCaps w:val="0"/>
+          <w:strike w:val="0"/>
+          <w:color w:val="000000"/>
+          <w:sz w:val="22"/>
+          <w:szCs w:val="22"/>
+          <w:u w:val="none"/>
+          <w:shd w:fill="auto" w:val="clear"/>
+          <w:vertAlign w:val="baseline"/>
+          <w:rtl w:val="0"/>
+        </w:rPr>
+        <w:t xml:space="preserve">Dilate the masked images for easier detection of shapes.</w:t>
+      </w:r>
+    </w:p>
+    <w:p>
+      <w:pPr>
+        <w:keepNext w:val="0"/>
+        <w:keepLines w:val="0"/>
+        <w:widowControl w:val="1"/>
+        <w:numPr>
+          <w:ilvl w:val="0"/>
+          <w:numId w:val="2"/>
+        </w:numPr>
+        <w:pBdr>
+          <w:top w:space="0" w:sz="0" w:val="nil"/>
+          <w:left w:space="0" w:sz="0" w:val="nil"/>
+          <w:bottom w:space="0" w:sz="0" w:val="nil"/>
+          <w:right w:space="0" w:sz="0" w:val="nil"/>
+          <w:between w:space="0" w:sz="0" w:val="nil"/>
+        </w:pBdr>
+        <w:shd w:fill="auto" w:val="clear"/>
+        <w:spacing w:after="0" w:before="0" w:line="276" w:lineRule="auto"/>
+        <w:ind w:left="720" w:right="0" w:hanging="360"/>
+        <w:jc w:val="left"/>
+        <w:rPr/>
+      </w:pPr>
+      <w:r>
+        <w:rPr>
+          <w:rFonts w:ascii="Arial" w:cs="Arial" w:eastAsia="Arial" w:hAnsi="Arial"/>
+          <w:b w:val="0"/>
+          <w:i w:val="0"/>
+          <w:smallCaps w:val="0"/>
+          <w:strike w:val="0"/>
+          <w:color w:val="000000"/>
+          <w:sz w:val="22"/>
+          <w:szCs w:val="22"/>
+          <w:u w:val="none"/>
+          <w:shd w:fill="auto" w:val="clear"/>
+          <w:vertAlign w:val="baseline"/>
+          <w:rtl w:val="0"/>
+        </w:rPr>
+        <w:t xml:space="preserve">Conduct Chamfer matching on each image using a circle as a template.</w:t>
+      </w:r>
+    </w:p>
+    <w:p>
+      <w:pPr>
+        <w:keepNext w:val="0"/>
+        <w:keepLines w:val="0"/>
+        <w:widowControl w:val="1"/>
+        <w:numPr>
+          <w:ilvl w:val="0"/>
+          <w:numId w:val="2"/>
+        </w:numPr>
+        <w:pBdr>
+          <w:top w:space="0" w:sz="0" w:val="nil"/>
+          <w:left w:space="0" w:sz="0" w:val="nil"/>
+          <w:bottom w:space="0" w:sz="0" w:val="nil"/>
+          <w:right w:space="0" w:sz="0" w:val="nil"/>
+          <w:between w:space="0" w:sz="0" w:val="nil"/>
+        </w:pBdr>
+        <w:shd w:fill="auto" w:val="clear"/>
+        <w:spacing w:after="0" w:before="0" w:line="276" w:lineRule="auto"/>
+        <w:ind w:left="720" w:right="0" w:hanging="360"/>
+        <w:jc w:val="left"/>
+        <w:rPr/>
+      </w:pPr>
+      <w:r>
+        <w:rPr>
+          <w:rFonts w:ascii="Arial" w:cs="Arial" w:eastAsia="Arial" w:hAnsi="Arial"/>
+          <w:b w:val="0"/>
+          <w:i w:val="0"/>
+          <w:smallCaps w:val="0"/>
+          <w:strike w:val="0"/>
+          <w:color w:val="000000"/>
+          <w:sz w:val="22"/>
+          <w:szCs w:val="22"/>
+          <w:u w:val="none"/>
+          <w:shd w:fill="auto" w:val="clear"/>
+          <w:vertAlign w:val="baseline"/>
+          <w:rtl w:val="0"/>
+        </w:rPr>
+        <w:t xml:space="preserve">Calculate the coordinates for the point in each image which matches the template the best as was done previously for the joints (see steps 4 through 7).</w:t>
+      </w:r>
+    </w:p>
+    <w:p>
+      <w:pPr>
+        <w:rPr/>
+      </w:pPr>
+      <w:r>
+        <w:rPr>
+          <w:rtl w:val="0"/>
+        </w:rPr>
+        <w:t xml:space="preserve">There are two main sources of error in this target detection method: First, it does very little to account for when the target is occluded, because unlike for the joints, there is no way to guess what the target will be occluded behind. Second, at certain angles, the silhouette of the orange box can be mistaken by the Chamfer matching program for a sphere.</w:t>
+      </w:r>
+    </w:p>
+    <w:p>
+      <w:pPr>
+        <w:rPr/>
+      </w:pPr>
+      <w:r>
+        <w:rPr>
+          <w:rtl w:val="0"/>
+        </w:rPr>
+      </w:r>
+    </w:p>
+    <w:p>
+      <w:pPr>
+        <w:rPr>
+          <w:b w:val="1"/>
+        </w:rPr>
+      </w:pPr>
+      <w:r>
+        <w:rPr>
+          <w:b w:val="1"/>
+          <w:rtl w:val="0"/>
+        </w:rPr>
+        <w:t xml:space="preserve">Plot</w:t>
+      </w:r>
+    </w:p>
+    <w:p>
+      <w:pPr>
+        <w:rPr>
+          <w:b w:val="1"/>
+        </w:rPr>
+      </w:pPr>
+      <w:r>
+        <w:rPr>
+          <w:rtl w:val="0"/>
+        </w:rPr>
+      </w:r>
+      <w:r>
+        <mc:AlternateContent>
+          <mc:Choice Requires="wpg">
+            <w:drawing>
+              <wp:anchor allowOverlap="1" behindDoc="0" distB="45720" distT="45720" distL="114300" distR="114300" hidden="0" layoutInCell="1" locked="0" relativeHeight="0" simplePos="0">
+                <wp:simplePos x="0" y="0"/>
+                <wp:positionH relativeFrom="column">
+                  <wp:posOffset>1866900</wp:posOffset>
+                </wp:positionH>
+                <wp:positionV relativeFrom="paragraph">
+                  <wp:posOffset>7621</wp:posOffset>
+                </wp:positionV>
+                <wp:extent cx="2370455" cy="1414145"/>
+                <wp:effectExtent b="0" l="0" r="0" t="0"/>
+                <wp:wrapNone/>
+                <wp:docPr id="1" name=""/>
+                <a:graphic>
+                  <a:graphicData uri="http://schemas.microsoft.com/office/word/2010/wordprocessingShape">
+                    <wps:wsp>
+                      <wps:cNvSpPr/>
+                      <wps:cNvPr id="2" name="Shape 2"/>
+                      <wps:spPr>
+                        <a:xfrm>
+                          <a:off x="4165535" y="3077690"/>
+                          <a:ext cx="2360930" cy="1404620"/>
+                        </a:xfrm>
+                        <a:prstGeom prst="rect">
+                          <a:avLst/>
+                        </a:prstGeom>
+                        <a:noFill/>
+                        <a:ln>
+                          <a:noFill/>
+                        </a:ln>
+                      </wps:spPr>
+                      <wps:txbx>
+                        <w:txbxContent>
+                          <w:p>
+                            <w:pPr>
+                              <w:spacing w:after="0" w:before="0" w:line="275.9999942779541"/>
+                              <w:ind w:left="0" w:right="0" w:firstLine="0"/>
+                              <w:jc w:val="center"/>
+                              <w:textDirection w:val="btLr"/>
+                            </w:pPr>
+                            <w:r>
+                              <w:rPr>
+                                <w:rFonts w:ascii="Arial" w:cs="Arial" w:eastAsia="Arial" w:hAnsi="Arial"/>
+                                <w:b w:val="0"/>
+                                <w:i w:val="0"/>
+                                <w:smallCaps w:val="0"/>
+                                <w:strike w:val="0"/>
+                                <w:color w:val="000000"/>
+                                <w:sz w:val="22"/>
+                                <w:vertAlign w:val="baseline"/>
+                              </w:rPr>
+                              <w:t xml:space="preserve">Plot of the spherical target’s position over time</w:t>
+                            </w:r>
+                          </w:p>
+                        </w:txbxContent>
+                      </wps:txbx>
+                      <wps:bodyPr anchorCtr="0" anchor="t" bIns="45700" lIns="91425" spcFirstLastPara="1" rIns="91425" wrap="square" tIns="45700">
+                        <a:noAutofit/>
+                      </wps:bodyPr>
+                    </wps:wsp>
+                  </a:graphicData>
+                </a:graphic>
+              </wp:anchor>
+            </w:drawing>
+          </mc:Choice>
+          <mc:Fallback>
+            <w:drawing>
+              <wp:anchor allowOverlap="1" behindDoc="0" distB="45720" distT="45720" distL="114300" distR="114300" hidden="0" layoutInCell="1" locked="0" relativeHeight="0" simplePos="0">
+                <wp:simplePos x="0" y="0"/>
+                <wp:positionH relativeFrom="column">
+                  <wp:posOffset>1866900</wp:posOffset>
+                </wp:positionH>
+                <wp:positionV relativeFrom="paragraph">
+                  <wp:posOffset>7621</wp:posOffset>
+                </wp:positionV>
+                <wp:extent cx="2370455" cy="1414145"/>
+                <wp:effectExtent b="0" l="0" r="0" t="0"/>
+                <wp:wrapNone/>
+                <wp:docPr id="1" name="image3.png"/>
+                <a:graphic>
+                  <a:graphicData uri="http://schemas.openxmlformats.org/drawingml/2006/picture">
+                    <pic:pic>
+                      <pic:nvPicPr>
+                        <pic:cNvPr id="0" name="image3.png"/>
+                        <pic:cNvPicPr preferRelativeResize="0"/>
+                      </pic:nvPicPr>
+                      <pic:blipFill>
+                        <a:blip r:embed="rId10"/>
+                        <a:srcRect/>
+                        <a:stretch>
+                          <a:fillRect/>
+                        </a:stretch>
+                      </pic:blipFill>
+                      <pic:spPr>
+                        <a:xfrm>
+                          <a:off x="0" y="0"/>
+                          <a:ext cx="2370455" cy="1414145"/>
+                        </a:xfrm>
+                        <a:prstGeom prst="rect"/>
+                        <a:ln/>
+                      </pic:spPr>
+                    </pic:pic>
+                  </a:graphicData>
+                </a:graphic>
+              </wp:anchor>
+            </w:drawing>
+          </mc:Fallback>
+        </mc:AlternateContent>
+      </w:r>
+    </w:p>
+    <w:p>
+      <w:pPr>
+        <w:rPr>
+          <w:b w:val="1"/>
+        </w:rPr>
+      </w:pPr>
+      <w:r>
+        <w:rPr>
+          <w:rtl w:val="0"/>
+        </w:rPr>
+      </w:r>
+    </w:p>
+    <w:p>
+      <w:pPr>
+        <w:rPr>
+          <w:b w:val="1"/>
+        </w:rPr>
+      </w:pPr>
+      <w:r>
+        <w:rPr/>
+        <w:drawing>
+          <wp:inline distB="0" distT="0" distL="0" distR="0">
+            <wp:extent cx="4750118" cy="2797392"/>
+            <wp:effectExtent b="0" l="0" r="0" t="0"/>
+            <wp:docPr id="7" name="image14.png"/>
+            <a:graphic>
+              <a:graphicData uri="http://schemas.openxmlformats.org/drawingml/2006/picture">
+                <pic:pic>
+                  <pic:nvPicPr>
+                    <pic:cNvPr id="0" name="image14.png"/>
+                    <pic:cNvPicPr preferRelativeResize="0"/>
+                  </pic:nvPicPr>
+                  <pic:blipFill>
+                    <a:blip r:embed="rId11"/>
+                    <a:srcRect b="13771" l="29914" r="18483" t="32289"/>
+                    <a:stretch>
+                      <a:fillRect/>
+                    </a:stretch>
+                  </pic:blipFill>
+                  <pic:spPr>
+                    <a:xfrm>
+                      <a:off x="0" y="0"/>
+                      <a:ext cx="4750118" cy="2797392"/>
+                    </a:xfrm>
+                    <a:prstGeom prst="rect"/>
+                    <a:ln/>
+                  </pic:spPr>
+                </pic:pic>
+              </a:graphicData>
+            </a:graphic>
+          </wp:inline>
+        </w:drawing>
+      </w:r>
+      <w:r>
+        <w:rPr>
+          <w:rtl w:val="0"/>
+        </w:rPr>
+      </w:r>
+      <w:r>
+        <mc:AlternateContent>
+          <mc:Choice Requires="wpg">
+            <w:drawing>
+              <wp:anchor allowOverlap="1" behindDoc="0" distB="45720" distT="45720" distL="114300" distR="114300" hidden="0" layoutInCell="1" locked="0" relativeHeight="0" simplePos="0">
+                <wp:simplePos x="0" y="0"/>
+                <wp:positionH relativeFrom="column">
+                  <wp:posOffset>-228599</wp:posOffset>
+                </wp:positionH>
+                <wp:positionV relativeFrom="paragraph">
+                  <wp:posOffset>998220</wp:posOffset>
+                </wp:positionV>
+                <wp:extent cx="1233698" cy="833580"/>
+                <wp:effectExtent b="0" l="0" r="0" t="0"/>
+                <wp:wrapNone/>
+                <wp:docPr id="2" name=""/>
+                <a:graphic>
+                  <a:graphicData uri="http://schemas.microsoft.com/office/word/2010/wordprocessingShape">
+                    <wps:wsp>
+                      <wps:cNvSpPr/>
+                      <wps:cNvPr id="3" name="Shape 3"/>
+                      <wps:spPr>
+                        <a:xfrm rot="-5400000">
+                          <a:off x="4872925" y="3077690"/>
+                          <a:ext cx="946150" cy="1404620"/>
+                        </a:xfrm>
+                        <a:prstGeom prst="rect">
+                          <a:avLst/>
+                        </a:prstGeom>
+                        <a:solidFill>
+                          <a:srgbClr val="FFFFFF"/>
+                        </a:solidFill>
+                        <a:ln>
+                          <a:noFill/>
+                        </a:ln>
+                      </wps:spPr>
+                      <wps:txbx>
+                        <w:txbxContent>
+                          <w:p>
+                            <w:pPr>
+                              <w:spacing w:after="0" w:before="0" w:line="275.9999942779541"/>
+                              <w:ind w:left="0" w:right="0" w:firstLine="0"/>
+                              <w:jc w:val="left"/>
+                              <w:textDirection w:val="btLr"/>
+                            </w:pPr>
+                            <w:r>
+                              <w:rPr>
+                                <w:rFonts w:ascii="Arial" w:cs="Arial" w:eastAsia="Arial" w:hAnsi="Arial"/>
+                                <w:b w:val="0"/>
+                                <w:i w:val="0"/>
+                                <w:smallCaps w:val="0"/>
+                                <w:strike w:val="0"/>
+                                <w:color w:val="000000"/>
+                                <w:sz w:val="22"/>
+                                <w:vertAlign w:val="baseline"/>
+                              </w:rPr>
+                              <w:t xml:space="preserve">Position (m)</w:t>
+                            </w:r>
+                          </w:p>
+                        </w:txbxContent>
+                      </wps:txbx>
+                      <wps:bodyPr anchorCtr="0" anchor="t" bIns="45700" lIns="91425" spcFirstLastPara="1" rIns="91425" wrap="square" tIns="45700">
+                        <a:noAutofit/>
+                      </wps:bodyPr>
+                    </wps:wsp>
+                  </a:graphicData>
+                </a:graphic>
+              </wp:anchor>
+            </w:drawing>
+          </mc:Choice>
+          <mc:Fallback>
+            <w:drawing>
+              <wp:anchor allowOverlap="1" behindDoc="0" distB="45720" distT="45720" distL="114300" distR="114300" hidden="0" layoutInCell="1" locked="0" relativeHeight="0" simplePos="0">
+                <wp:simplePos x="0" y="0"/>
+                <wp:positionH relativeFrom="column">
+                  <wp:posOffset>-228599</wp:posOffset>
+                </wp:positionH>
+                <wp:positionV relativeFrom="paragraph">
+                  <wp:posOffset>998220</wp:posOffset>
+                </wp:positionV>
+                <wp:extent cx="1233698" cy="833580"/>
+                <wp:effectExtent b="0" l="0" r="0" t="0"/>
+                <wp:wrapNone/>
+                <wp:docPr id="2" name="image5.png"/>
+                <a:graphic>
+                  <a:graphicData uri="http://schemas.openxmlformats.org/drawingml/2006/picture">
+                    <pic:pic>
+                      <pic:nvPicPr>
+                        <pic:cNvPr id="0" name="image5.png"/>
+                        <pic:cNvPicPr preferRelativeResize="0"/>
+                      </pic:nvPicPr>
+                      <pic:blipFill>
+                        <a:blip r:embed="rId12"/>
+                        <a:srcRect/>
+                        <a:stretch>
+                          <a:fillRect/>
+                        </a:stretch>
+                      </pic:blipFill>
+                      <pic:spPr>
+                        <a:xfrm>
+                          <a:off x="0" y="0"/>
+                          <a:ext cx="1233698" cy="833580"/>
+                        </a:xfrm>
+                        <a:prstGeom prst="rect"/>
+                        <a:ln/>
+                      </pic:spPr>
+                    </pic:pic>
+                  </a:graphicData>
+                </a:graphic>
+              </wp:anchor>
+            </w:drawing>
+          </mc:Fallback>
+        </mc:AlternateContent>
+      </w:r>
+    </w:p>
+    <w:p>
+      <w:pPr>
+        <w:rPr>
+          <w:b w:val="1"/>
+        </w:rPr>
+      </w:pPr>
+      <w:r>
+        <w:rPr>
+          <w:b w:val="1"/>
+          <w:rtl w:val="0"/>
+        </w:rPr>
+        <w:t xml:space="preserve">Forward Kinematics 3.1</w:t>
+      </w:r>
+    </w:p>
+    <w:p>
+      <w:pPr>
+        <w:rPr>
+          <w:b w:val="1"/>
+        </w:rPr>
+      </w:pPr>
+      <w:r>
+        <w:rPr>
+          <w:rtl w:val="0"/>
+        </w:rPr>
+      </w:r>
+    </w:p>
+    <w:p>
+      <w:pPr>
+        <w:rPr/>
+      </w:pPr>
+      <w:r>
+        <w:rPr>
+          <w:rtl w:val="0"/>
+        </w:rPr>
+        <w:t xml:space="preserve">The result of my forward kinematic calculation:</w:t>
+      </w:r>
+    </w:p>
+    <w:p>
+      <w:pPr>
+        <w:rPr>
+          <w:b w:val="1"/>
+        </w:rPr>
+      </w:pPr>
+      <w:r>
+        <w:rPr>
+          <w:rtl w:val="0"/>
+        </w:rPr>
+      </w:r>
+    </w:p>
+    <w:p>
+      <w:pPr>
+        <w:widowControl w:val="0"/>
+        <w:pBdr>
+          <w:top w:space="0" w:sz="0" w:val="nil"/>
+          <w:left w:space="0" w:sz="0" w:val="nil"/>
+          <w:bottom w:space="0" w:sz="0" w:val="nil"/>
+          <w:right w:space="0" w:sz="0" w:val="nil"/>
+          <w:between w:space="0" w:sz="0" w:val="nil"/>
+        </w:pBdr>
+        <w:rPr>
+          <w:b w:val="1"/>
+        </w:rPr>
+      </w:pPr>
+      <w:hyperlink w:anchor="gjdgxs">
         <w:r>
-          <w:rPr>
-            <w:b w:val="1"/>
-          </w:rPr>
+          <w:rPr/>
           <w:drawing>
             <wp:inline distB="19050" distT="19050" distL="19050" distR="19050">
               <wp:extent cx="6483668" cy="590550"/>
               <wp:effectExtent b="0" l="0" r="0" t="0"/>
-              <wp:docPr id="5" name="image2.png"/>
+              <wp:docPr id="6" name="image10.png"/>
               <a:graphic>
                 <a:graphicData uri="http://schemas.openxmlformats.org/drawingml/2006/picture">
                   <pic:pic>
                     <pic:nvPicPr>
-                      <pic:cNvPr id="0" name="image2.png"/>
+                      <pic:cNvPr id="0" name="image10.png"/>
                       <pic:cNvPicPr preferRelativeResize="0"/>
                     </pic:nvPicPr>
                     <pic:blipFill>
-                      <a:blip r:embed="rId7"/>
+                      <a:blip r:embed="rId13"/>
                       <a:srcRect b="0" l="0" r="0" t="0"/>
                       <a:stretch>
                         <a:fillRect/>
@@ -247,7 +1399,7 @@
         <w:tblStyle w:val="Table1"/>
         <w:tblW w:w="9936.0" w:type="dxa"/>
         <w:jc w:val="left"/>
-        <w:tblInd w:w="100.0" w:type="pct"/>
+        <w:tblInd w:w="0.0" w:type="dxa"/>
         <w:tblBorders>
           <w:top w:color="000000" w:space="0" w:sz="8" w:val="single"/>
           <w:left w:color="000000" w:space="0" w:sz="8" w:val="single"/>
@@ -257,7 +1409,7 @@
           <w:insideV w:color="000000" w:space="0" w:sz="8" w:val="single"/>
         </w:tblBorders>
         <w:tblLayout w:type="fixed"/>
-        <w:tblLook w:val="0600"/>
+        <w:tblLook w:val="0000"/>
       </w:tblPr>
       <w:tblGrid>
         <w:gridCol w:w="3312"/>
@@ -281,12 +1433,9 @@
               <w:bottom w:w="100.0" w:type="dxa"/>
               <w:right w:w="100.0" w:type="dxa"/>
             </w:tcMar>
-            <w:vAlign w:val="top"/>
           </w:tcPr>
           <w:p>
             <w:pPr>
-              <w:keepNext w:val="0"/>
-              <w:keepLines w:val="0"/>
               <w:widowControl w:val="0"/>
               <w:pBdr>
                 <w:top w:space="0" w:sz="0" w:val="nil"/>
@@ -295,10 +1444,7 @@
                 <w:right w:space="0" w:sz="0" w:val="nil"/>
                 <w:between w:space="0" w:sz="0" w:val="nil"/>
               </w:pBdr>
-              <w:shd w:fill="auto" w:val="clear"/>
-              <w:spacing w:after="0" w:before="0" w:line="240" w:lineRule="auto"/>
-              <w:ind w:left="0" w:right="0" w:firstLine="0"/>
-              <w:jc w:val="left"/>
+              <w:spacing w:line="240" w:lineRule="auto"/>
               <w:rPr>
                 <w:b w:val="1"/>
               </w:rPr>
@@ -315,7 +1461,7 @@
                 <m:sSubPr>
                   <m:ctrlPr>
                     <w:rPr>
-                      <w:b w:val="1"/>
+                      <w:rFonts w:ascii="Cambria Math" w:cs="Cambria Math" w:eastAsia="Cambria Math" w:hAnsi="Cambria Math"/>
                       <w:color w:val="202124"/>
                       <w:sz w:val="24"/>
                       <w:szCs w:val="24"/>
@@ -325,20 +1471,13 @@
                 </m:sSubPr>
                 <m:e>
                   <m:r>
-                    <w:rPr>
-                      <w:b w:val="1"/>
-                      <w:color w:val="202124"/>
-                      <w:sz w:val="24"/>
-                      <w:szCs w:val="24"/>
-                      <w:highlight w:val="white"/>
-                    </w:rPr>
-                    <m:t xml:space="preserve">θ</m:t>
+                    <m:t>θ</m:t>
                   </m:r>
                 </m:e>
                 <m:sub>
                   <m:r>
                     <w:rPr>
-                      <w:b w:val="1"/>
+                      <w:rFonts w:ascii="Cambria Math" w:cs="Cambria Math" w:eastAsia="Cambria Math" w:hAnsi="Cambria Math"/>
                       <w:color w:val="202124"/>
                       <w:sz w:val="24"/>
                       <w:szCs w:val="24"/>
@@ -350,7 +1489,7 @@
               </m:sSub>
               <m:r>
                 <w:rPr>
-                  <w:b w:val="1"/>
+                  <w:rFonts w:ascii="Cambria Math" w:cs="Cambria Math" w:eastAsia="Cambria Math" w:hAnsi="Cambria Math"/>
                   <w:color w:val="202124"/>
                   <w:sz w:val="24"/>
                   <w:szCs w:val="24"/>
@@ -362,7 +1501,7 @@
                 <m:sSubPr>
                   <m:ctrlPr>
                     <w:rPr>
-                      <w:b w:val="1"/>
+                      <w:rFonts w:ascii="Cambria Math" w:cs="Cambria Math" w:eastAsia="Cambria Math" w:hAnsi="Cambria Math"/>
                       <w:color w:val="202124"/>
                       <w:sz w:val="24"/>
                       <w:szCs w:val="24"/>
@@ -373,19 +1512,19 @@
                 <m:e>
                   <m:r>
                     <w:rPr>
-                      <w:b w:val="1"/>
+                      <w:rFonts w:ascii="Cambria Math" w:cs="Cambria Math" w:eastAsia="Cambria Math" w:hAnsi="Cambria Math"/>
                       <w:color w:val="202124"/>
                       <w:sz w:val="24"/>
                       <w:szCs w:val="24"/>
                       <w:highlight w:val="white"/>
                     </w:rPr>
-                    <m:t xml:space="preserve">θ</m:t>
+                    <m:t>θ</m:t>
                   </m:r>
                 </m:e>
                 <m:sub>
                   <m:r>
                     <w:rPr>
-                      <w:b w:val="1"/>
+                      <w:rFonts w:ascii="Cambria Math" w:cs="Cambria Math" w:eastAsia="Cambria Math" w:hAnsi="Cambria Math"/>
                       <w:color w:val="202124"/>
                       <w:sz w:val="24"/>
                       <w:szCs w:val="24"/>
@@ -397,7 +1536,7 @@
               </m:sSub>
               <m:r>
                 <w:rPr>
-                  <w:b w:val="1"/>
+                  <w:rFonts w:ascii="Cambria Math" w:cs="Cambria Math" w:eastAsia="Cambria Math" w:hAnsi="Cambria Math"/>
                   <w:color w:val="202124"/>
                   <w:sz w:val="24"/>
                   <w:szCs w:val="24"/>
@@ -409,7 +1548,7 @@
                 <m:sSubPr>
                   <m:ctrlPr>
                     <w:rPr>
-                      <w:b w:val="1"/>
+                      <w:rFonts w:ascii="Cambria Math" w:cs="Cambria Math" w:eastAsia="Cambria Math" w:hAnsi="Cambria Math"/>
                       <w:color w:val="202124"/>
                       <w:sz w:val="24"/>
                       <w:szCs w:val="24"/>
@@ -420,19 +1559,19 @@
                 <m:e>
                   <m:r>
                     <w:rPr>
-                      <w:b w:val="1"/>
+                      <w:rFonts w:ascii="Cambria Math" w:cs="Cambria Math" w:eastAsia="Cambria Math" w:hAnsi="Cambria Math"/>
                       <w:color w:val="202124"/>
                       <w:sz w:val="24"/>
                       <w:szCs w:val="24"/>
                       <w:highlight w:val="white"/>
                     </w:rPr>
-                    <m:t xml:space="preserve">θ</m:t>
+                    <m:t>θ</m:t>
                   </m:r>
                 </m:e>
                 <m:sub>
                   <m:r>
                     <w:rPr>
-                      <w:b w:val="1"/>
+                      <w:rFonts w:ascii="Cambria Math" w:cs="Cambria Math" w:eastAsia="Cambria Math" w:hAnsi="Cambria Math"/>
                       <w:color w:val="202124"/>
                       <w:sz w:val="24"/>
                       <w:szCs w:val="24"/>
@@ -444,7 +1583,7 @@
               </m:sSub>
               <m:r>
                 <w:rPr>
-                  <w:b w:val="1"/>
+                  <w:rFonts w:ascii="Cambria Math" w:cs="Cambria Math" w:eastAsia="Cambria Math" w:hAnsi="Cambria Math"/>
                   <w:color w:val="202124"/>
                   <w:sz w:val="24"/>
                   <w:szCs w:val="24"/>
@@ -456,7 +1595,7 @@
                 <m:sSubPr>
                   <m:ctrlPr>
                     <w:rPr>
-                      <w:b w:val="1"/>
+                      <w:rFonts w:ascii="Cambria Math" w:cs="Cambria Math" w:eastAsia="Cambria Math" w:hAnsi="Cambria Math"/>
                       <w:color w:val="202124"/>
                       <w:sz w:val="24"/>
                       <w:szCs w:val="24"/>
@@ -467,19 +1606,19 @@
                 <m:e>
                   <m:r>
                     <w:rPr>
-                      <w:b w:val="1"/>
+                      <w:rFonts w:ascii="Cambria Math" w:cs="Cambria Math" w:eastAsia="Cambria Math" w:hAnsi="Cambria Math"/>
                       <w:color w:val="202124"/>
                       <w:sz w:val="24"/>
                       <w:szCs w:val="24"/>
                       <w:highlight w:val="white"/>
                     </w:rPr>
-                    <m:t xml:space="preserve">θ</m:t>
+                    <m:t>θ</m:t>
                   </m:r>
                 </m:e>
                 <m:sub>
                   <m:r>
                     <w:rPr>
-                      <w:b w:val="1"/>
+                      <w:rFonts w:ascii="Cambria Math" w:cs="Cambria Math" w:eastAsia="Cambria Math" w:hAnsi="Cambria Math"/>
                       <w:color w:val="202124"/>
                       <w:sz w:val="24"/>
                       <w:szCs w:val="24"/>
@@ -508,12 +1647,9 @@
               <w:bottom w:w="100.0" w:type="dxa"/>
               <w:right w:w="100.0" w:type="dxa"/>
             </w:tcMar>
-            <w:vAlign w:val="top"/>
           </w:tcPr>
           <w:p>
             <w:pPr>
-              <w:keepNext w:val="0"/>
-              <w:keepLines w:val="0"/>
               <w:widowControl w:val="0"/>
               <w:pBdr>
                 <w:top w:space="0" w:sz="0" w:val="nil"/>
@@ -522,10 +1658,7 @@
                 <w:right w:space="0" w:sz="0" w:val="nil"/>
                 <w:between w:space="0" w:sz="0" w:val="nil"/>
               </w:pBdr>
-              <w:shd w:fill="auto" w:val="clear"/>
-              <w:spacing w:after="0" w:before="0" w:line="240" w:lineRule="auto"/>
-              <w:ind w:left="0" w:right="0" w:firstLine="0"/>
-              <w:jc w:val="left"/>
+              <w:spacing w:line="240" w:lineRule="auto"/>
               <w:rPr>
                 <w:b w:val="1"/>
               </w:rPr>
@@ -535,20 +1668,7 @@
                 <w:b w:val="1"/>
                 <w:rtl w:val="0"/>
               </w:rPr>
-              <w:t xml:space="preserve">Est. end-effector from image (</w:t>
-            </w:r>
-            <w:r>
-              <w:rPr>
-                <w:rtl w:val="0"/>
-              </w:rPr>
-              <w:t xml:space="preserve">x,y,z</w:t>
-            </w:r>
-            <w:r>
-              <w:rPr>
-                <w:b w:val="1"/>
-                <w:rtl w:val="0"/>
-              </w:rPr>
-              <w:t xml:space="preserve">)</w:t>
+              <w:t xml:space="preserve">Est. end-effector from image</w:t>
             </w:r>
           </w:p>
         </w:tc>
@@ -561,12 +1681,9 @@
               <w:bottom w:w="100.0" w:type="dxa"/>
               <w:right w:w="100.0" w:type="dxa"/>
             </w:tcMar>
-            <w:vAlign w:val="top"/>
           </w:tcPr>
           <w:p>
             <w:pPr>
-              <w:keepNext w:val="0"/>
-              <w:keepLines w:val="0"/>
               <w:widowControl w:val="0"/>
               <w:pBdr>
                 <w:top w:space="0" w:sz="0" w:val="nil"/>
@@ -575,10 +1692,7 @@
                 <w:right w:space="0" w:sz="0" w:val="nil"/>
                 <w:between w:space="0" w:sz="0" w:val="nil"/>
               </w:pBdr>
-              <w:shd w:fill="auto" w:val="clear"/>
-              <w:spacing w:after="0" w:before="0" w:line="240" w:lineRule="auto"/>
-              <w:ind w:left="0" w:right="0" w:firstLine="0"/>
-              <w:jc w:val="left"/>
+              <w:spacing w:line="240" w:lineRule="auto"/>
               <w:rPr>
                 <w:b w:val="1"/>
               </w:rPr>
@@ -588,27 +1702,14 @@
                 <w:b w:val="1"/>
                 <w:rtl w:val="0"/>
               </w:rPr>
-              <w:t xml:space="preserve">Est. end-effector from Forward Kinematics (</w:t>
-            </w:r>
-            <w:r>
-              <w:rPr>
-                <w:rtl w:val="0"/>
-              </w:rPr>
-              <w:t xml:space="preserve">x,y,z</w:t>
-            </w:r>
-            <w:r>
-              <w:rPr>
-                <w:b w:val="1"/>
-                <w:rtl w:val="0"/>
-              </w:rPr>
-              <w:t xml:space="preserve">)</w:t>
+              <w:t xml:space="preserve">Est. end-effector from FK</w:t>
             </w:r>
           </w:p>
         </w:tc>
       </w:tr>
       <w:tr>
         <w:trPr>
-          <w:trHeight w:val="627.978515625" w:hRule="atLeast"/>
+          <w:trHeight w:val="435" w:hRule="atLeast"/>
         </w:trPr>
         <w:tc>
           <w:tcPr>
@@ -619,12 +1720,9 @@
               <w:bottom w:w="100.0" w:type="dxa"/>
               <w:right w:w="100.0" w:type="dxa"/>
             </w:tcMar>
-            <w:vAlign w:val="top"/>
           </w:tcPr>
           <w:p>
             <w:pPr>
-              <w:keepNext w:val="0"/>
-              <w:keepLines w:val="0"/>
               <w:widowControl w:val="0"/>
               <w:pBdr>
                 <w:top w:space="0" w:sz="0" w:val="nil"/>
@@ -633,10 +1731,7 @@
                 <w:right w:space="0" w:sz="0" w:val="nil"/>
                 <w:between w:space="0" w:sz="0" w:val="nil"/>
               </w:pBdr>
-              <w:shd w:fill="auto" w:val="clear"/>
-              <w:spacing w:after="0" w:before="0" w:line="240" w:lineRule="auto"/>
-              <w:ind w:left="0" w:right="0" w:firstLine="0"/>
-              <w:jc w:val="left"/>
+              <w:spacing w:line="240" w:lineRule="auto"/>
               <w:rPr/>
             </w:pPr>
             <w:r>
@@ -656,12 +1751,9 @@
               <w:bottom w:w="100.0" w:type="dxa"/>
               <w:right w:w="100.0" w:type="dxa"/>
             </w:tcMar>
-            <w:vAlign w:val="top"/>
           </w:tcPr>
           <w:p>
             <w:pPr>
-              <w:keepNext w:val="0"/>
-              <w:keepLines w:val="0"/>
               <w:widowControl w:val="0"/>
               <w:pBdr>
                 <w:top w:space="0" w:sz="0" w:val="nil"/>
@@ -670,19 +1762,14 @@
                 <w:right w:space="0" w:sz="0" w:val="nil"/>
                 <w:between w:space="0" w:sz="0" w:val="nil"/>
               </w:pBdr>
-              <w:shd w:fill="auto" w:val="clear"/>
-              <w:spacing w:after="0" w:before="0" w:line="240" w:lineRule="auto"/>
-              <w:ind w:left="0" w:right="0" w:firstLine="0"/>
-              <w:jc w:val="left"/>
+              <w:spacing w:line="240" w:lineRule="auto"/>
               <w:rPr>
-                <w:b w:val="1"/>
                 <w:sz w:val="20"/>
                 <w:szCs w:val="20"/>
               </w:rPr>
             </w:pPr>
             <w:r>
               <w:rPr>
-                <w:b w:val="1"/>
                 <w:sz w:val="20"/>
                 <w:szCs w:val="20"/>
                 <w:rtl w:val="0"/>
@@ -700,12 +1787,9 @@
               <w:bottom w:w="100.0" w:type="dxa"/>
               <w:right w:w="100.0" w:type="dxa"/>
             </w:tcMar>
-            <w:vAlign w:val="top"/>
           </w:tcPr>
           <w:p>
             <w:pPr>
-              <w:keepNext w:val="0"/>
-              <w:keepLines w:val="0"/>
               <w:widowControl w:val="0"/>
               <w:pBdr>
                 <w:top w:space="0" w:sz="0" w:val="nil"/>
@@ -714,17 +1798,11 @@
                 <w:right w:space="0" w:sz="0" w:val="nil"/>
                 <w:between w:space="0" w:sz="0" w:val="nil"/>
               </w:pBdr>
-              <w:shd w:fill="auto" w:val="clear"/>
-              <w:spacing w:after="0" w:before="0" w:line="240" w:lineRule="auto"/>
-              <w:ind w:left="0" w:right="0" w:firstLine="0"/>
-              <w:jc w:val="left"/>
-              <w:rPr>
-                <w:b w:val="1"/>
-              </w:rPr>
+              <w:spacing w:line="240" w:lineRule="auto"/>
+              <w:rPr/>
             </w:pPr>
             <w:r>
               <w:rPr>
-                <w:b w:val="1"/>
                 <w:rtl w:val="0"/>
               </w:rPr>
               <w:t xml:space="preserve">x: 0.738, y: -0.873, z: 8.890</w:t>
@@ -742,12 +1820,9 @@
               <w:bottom w:w="100.0" w:type="dxa"/>
               <w:right w:w="100.0" w:type="dxa"/>
             </w:tcMar>
-            <w:vAlign w:val="top"/>
           </w:tcPr>
           <w:p>
             <w:pPr>
-              <w:keepNext w:val="0"/>
-              <w:keepLines w:val="0"/>
               <w:widowControl w:val="0"/>
               <w:pBdr>
                 <w:top w:space="0" w:sz="0" w:val="nil"/>
@@ -756,10 +1831,7 @@
                 <w:right w:space="0" w:sz="0" w:val="nil"/>
                 <w:between w:space="0" w:sz="0" w:val="nil"/>
               </w:pBdr>
-              <w:shd w:fill="auto" w:val="clear"/>
-              <w:spacing w:after="0" w:before="0" w:line="240" w:lineRule="auto"/>
-              <w:ind w:left="0" w:right="0" w:firstLine="0"/>
-              <w:jc w:val="left"/>
+              <w:spacing w:line="240" w:lineRule="auto"/>
               <w:rPr/>
             </w:pPr>
             <w:r>
@@ -779,12 +1851,9 @@
               <w:bottom w:w="100.0" w:type="dxa"/>
               <w:right w:w="100.0" w:type="dxa"/>
             </w:tcMar>
-            <w:vAlign w:val="top"/>
           </w:tcPr>
           <w:p>
             <w:pPr>
-              <w:keepNext w:val="0"/>
-              <w:keepLines w:val="0"/>
               <w:widowControl w:val="0"/>
               <w:pBdr>
                 <w:top w:space="0" w:sz="0" w:val="nil"/>
@@ -793,19 +1862,14 @@
                 <w:right w:space="0" w:sz="0" w:val="nil"/>
                 <w:between w:space="0" w:sz="0" w:val="nil"/>
               </w:pBdr>
-              <w:shd w:fill="auto" w:val="clear"/>
-              <w:spacing w:after="0" w:before="0" w:line="240" w:lineRule="auto"/>
-              <w:ind w:left="0" w:right="0" w:firstLine="0"/>
-              <w:jc w:val="left"/>
+              <w:spacing w:line="240" w:lineRule="auto"/>
               <w:rPr>
-                <w:b w:val="1"/>
                 <w:sz w:val="20"/>
                 <w:szCs w:val="20"/>
               </w:rPr>
             </w:pPr>
             <w:r>
               <w:rPr>
-                <w:b w:val="1"/>
                 <w:sz w:val="20"/>
                 <w:szCs w:val="20"/>
                 <w:rtl w:val="0"/>
@@ -823,12 +1887,9 @@
               <w:bottom w:w="100.0" w:type="dxa"/>
               <w:right w:w="100.0" w:type="dxa"/>
             </w:tcMar>
-            <w:vAlign w:val="top"/>
           </w:tcPr>
           <w:p>
             <w:pPr>
-              <w:keepNext w:val="0"/>
-              <w:keepLines w:val="0"/>
               <w:widowControl w:val="0"/>
               <w:pBdr>
                 <w:top w:space="0" w:sz="0" w:val="nil"/>
@@ -837,17 +1898,11 @@
                 <w:right w:space="0" w:sz="0" w:val="nil"/>
                 <w:between w:space="0" w:sz="0" w:val="nil"/>
               </w:pBdr>
-              <w:shd w:fill="auto" w:val="clear"/>
-              <w:spacing w:after="0" w:before="0" w:line="240" w:lineRule="auto"/>
-              <w:ind w:left="0" w:right="0" w:firstLine="0"/>
-              <w:jc w:val="left"/>
-              <w:rPr>
-                <w:b w:val="1"/>
-              </w:rPr>
+              <w:spacing w:line="240" w:lineRule="auto"/>
+              <w:rPr/>
             </w:pPr>
             <w:r>
               <w:rPr>
-                <w:b w:val="1"/>
                 <w:rtl w:val="0"/>
               </w:rPr>
               <w:t xml:space="preserve">x: 0.738, y: 4.782, z: 6.534</w:t>
@@ -865,12 +1920,9 @@
               <w:bottom w:w="100.0" w:type="dxa"/>
               <w:right w:w="100.0" w:type="dxa"/>
             </w:tcMar>
-            <w:vAlign w:val="top"/>
           </w:tcPr>
           <w:p>
             <w:pPr>
-              <w:keepNext w:val="0"/>
-              <w:keepLines w:val="0"/>
               <w:widowControl w:val="0"/>
               <w:pBdr>
                 <w:top w:space="0" w:sz="0" w:val="nil"/>
@@ -879,10 +1931,7 @@
                 <w:right w:space="0" w:sz="0" w:val="nil"/>
                 <w:between w:space="0" w:sz="0" w:val="nil"/>
               </w:pBdr>
-              <w:shd w:fill="auto" w:val="clear"/>
-              <w:spacing w:after="0" w:before="0" w:line="240" w:lineRule="auto"/>
-              <w:ind w:left="0" w:right="0" w:firstLine="0"/>
-              <w:jc w:val="left"/>
+              <w:spacing w:line="240" w:lineRule="auto"/>
               <w:rPr/>
             </w:pPr>
             <w:r>
@@ -902,12 +1951,9 @@
               <w:bottom w:w="100.0" w:type="dxa"/>
               <w:right w:w="100.0" w:type="dxa"/>
             </w:tcMar>
-            <w:vAlign w:val="top"/>
           </w:tcPr>
           <w:p>
             <w:pPr>
-              <w:keepNext w:val="0"/>
-              <w:keepLines w:val="0"/>
               <w:widowControl w:val="0"/>
               <w:pBdr>
                 <w:top w:space="0" w:sz="0" w:val="nil"/>
@@ -916,17 +1962,11 @@
                 <w:right w:space="0" w:sz="0" w:val="nil"/>
                 <w:between w:space="0" w:sz="0" w:val="nil"/>
               </w:pBdr>
-              <w:shd w:fill="auto" w:val="clear"/>
-              <w:spacing w:after="0" w:before="0" w:line="240" w:lineRule="auto"/>
-              <w:ind w:left="0" w:right="0" w:firstLine="0"/>
-              <w:jc w:val="left"/>
-              <w:rPr>
-                <w:b w:val="1"/>
-              </w:rPr>
+              <w:spacing w:line="240" w:lineRule="auto"/>
+              <w:rPr/>
             </w:pPr>
             <w:r>
               <w:rPr>
-                <w:b w:val="1"/>
                 <w:rtl w:val="0"/>
               </w:rPr>
               <w:t xml:space="preserve">X: 3.073, Y: -20.656, Z: 18.133</w:t>
@@ -942,12 +1982,9 @@
               <w:bottom w:w="100.0" w:type="dxa"/>
               <w:right w:w="100.0" w:type="dxa"/>
             </w:tcMar>
-            <w:vAlign w:val="top"/>
           </w:tcPr>
           <w:p>
             <w:pPr>
-              <w:keepNext w:val="0"/>
-              <w:keepLines w:val="0"/>
               <w:widowControl w:val="0"/>
               <w:pBdr>
                 <w:top w:space="0" w:sz="0" w:val="nil"/>
@@ -956,17 +1993,11 @@
                 <w:right w:space="0" w:sz="0" w:val="nil"/>
                 <w:between w:space="0" w:sz="0" w:val="nil"/>
               </w:pBdr>
-              <w:shd w:fill="auto" w:val="clear"/>
-              <w:spacing w:after="0" w:before="0" w:line="240" w:lineRule="auto"/>
-              <w:ind w:left="0" w:right="0" w:firstLine="0"/>
-              <w:jc w:val="left"/>
-              <w:rPr>
-                <w:b w:val="1"/>
-              </w:rPr>
+              <w:spacing w:line="240" w:lineRule="auto"/>
+              <w:rPr/>
             </w:pPr>
             <w:r>
               <w:rPr>
-                <w:b w:val="1"/>
                 <w:rtl w:val="0"/>
               </w:rPr>
               <w:t xml:space="preserve">x: -3.533, y: 4.622, z: 3.177</w:t>
@@ -984,12 +2015,9 @@
               <w:bottom w:w="100.0" w:type="dxa"/>
               <w:right w:w="100.0" w:type="dxa"/>
             </w:tcMar>
-            <w:vAlign w:val="top"/>
           </w:tcPr>
           <w:p>
             <w:pPr>
-              <w:keepNext w:val="0"/>
-              <w:keepLines w:val="0"/>
               <w:widowControl w:val="0"/>
               <w:pBdr>
                 <w:top w:space="0" w:sz="0" w:val="nil"/>
@@ -998,10 +2026,7 @@
                 <w:right w:space="0" w:sz="0" w:val="nil"/>
                 <w:between w:space="0" w:sz="0" w:val="nil"/>
               </w:pBdr>
-              <w:shd w:fill="auto" w:val="clear"/>
-              <w:spacing w:after="0" w:before="0" w:line="240" w:lineRule="auto"/>
-              <w:ind w:left="0" w:right="0" w:firstLine="0"/>
-              <w:jc w:val="left"/>
+              <w:spacing w:line="240" w:lineRule="auto"/>
               <w:rPr/>
             </w:pPr>
             <w:r>
@@ -1021,12 +2046,9 @@
               <w:bottom w:w="100.0" w:type="dxa"/>
               <w:right w:w="100.0" w:type="dxa"/>
             </w:tcMar>
-            <w:vAlign w:val="top"/>
           </w:tcPr>
           <w:p>
             <w:pPr>
-              <w:keepNext w:val="0"/>
-              <w:keepLines w:val="0"/>
               <w:widowControl w:val="0"/>
               <w:pBdr>
                 <w:top w:space="0" w:sz="0" w:val="nil"/>
@@ -1035,20 +2057,14 @@
                 <w:right w:space="0" w:sz="0" w:val="nil"/>
                 <w:between w:space="0" w:sz="0" w:val="nil"/>
               </w:pBdr>
-              <w:shd w:fill="auto" w:val="clear"/>
-              <w:spacing w:after="0" w:before="0" w:line="240" w:lineRule="auto"/>
-              <w:ind w:left="0" w:right="0" w:firstLine="0"/>
-              <w:jc w:val="left"/>
-              <w:rPr>
-                <w:b w:val="1"/>
-              </w:rPr>
+              <w:spacing w:line="240" w:lineRule="auto"/>
+              <w:rPr/>
             </w:pPr>
             <w:r>
               <w:rPr>
-                <w:b w:val="1"/>
                 <w:rtl w:val="0"/>
               </w:rPr>
-              <w:t xml:space="preserve">X: 18.986, Y: 19.598, Z: -15.594</w:t>
+              <w:t xml:space="preserve">X: 18.986, Y: 19.598,Z: -15.594</w:t>
             </w:r>
           </w:p>
         </w:tc>
@@ -1061,12 +2077,9 @@
               <w:bottom w:w="100.0" w:type="dxa"/>
               <w:right w:w="100.0" w:type="dxa"/>
             </w:tcMar>
-            <w:vAlign w:val="top"/>
           </w:tcPr>
           <w:p>
             <w:pPr>
-              <w:keepNext w:val="0"/>
-              <w:keepLines w:val="0"/>
               <w:widowControl w:val="0"/>
               <w:pBdr>
                 <w:top w:space="0" w:sz="0" w:val="nil"/>
@@ -1075,17 +2088,11 @@
                 <w:right w:space="0" w:sz="0" w:val="nil"/>
                 <w:between w:space="0" w:sz="0" w:val="nil"/>
               </w:pBdr>
-              <w:shd w:fill="auto" w:val="clear"/>
-              <w:spacing w:after="0" w:before="0" w:line="240" w:lineRule="auto"/>
-              <w:ind w:left="0" w:right="0" w:firstLine="0"/>
-              <w:jc w:val="left"/>
-              <w:rPr>
-                <w:b w:val="1"/>
-              </w:rPr>
+              <w:spacing w:line="240" w:lineRule="auto"/>
+              <w:rPr/>
             </w:pPr>
             <w:r>
               <w:rPr>
-                <w:b w:val="1"/>
                 <w:rtl w:val="0"/>
               </w:rPr>
               <w:t xml:space="preserve">x: 2.875, y: 2.595, z: 5.633</w:t>
@@ -1103,12 +2110,9 @@
               <w:bottom w:w="100.0" w:type="dxa"/>
               <w:right w:w="100.0" w:type="dxa"/>
             </w:tcMar>
-            <w:vAlign w:val="top"/>
           </w:tcPr>
           <w:p>
             <w:pPr>
-              <w:keepNext w:val="0"/>
-              <w:keepLines w:val="0"/>
               <w:widowControl w:val="0"/>
               <w:pBdr>
                 <w:top w:space="0" w:sz="0" w:val="nil"/>
@@ -1117,10 +2121,7 @@
                 <w:right w:space="0" w:sz="0" w:val="nil"/>
                 <w:between w:space="0" w:sz="0" w:val="nil"/>
               </w:pBdr>
-              <w:shd w:fill="auto" w:val="clear"/>
-              <w:spacing w:after="0" w:before="0" w:line="240" w:lineRule="auto"/>
-              <w:ind w:left="0" w:right="0" w:firstLine="0"/>
-              <w:jc w:val="left"/>
+              <w:spacing w:line="240" w:lineRule="auto"/>
               <w:rPr/>
             </w:pPr>
             <w:r>
@@ -1140,12 +2141,9 @@
               <w:bottom w:w="100.0" w:type="dxa"/>
               <w:right w:w="100.0" w:type="dxa"/>
             </w:tcMar>
-            <w:vAlign w:val="top"/>
           </w:tcPr>
           <w:p>
             <w:pPr>
-              <w:keepNext w:val="0"/>
-              <w:keepLines w:val="0"/>
               <w:widowControl w:val="0"/>
               <w:pBdr>
                 <w:top w:space="0" w:sz="0" w:val="nil"/>
@@ -1154,20 +2152,14 @@
                 <w:right w:space="0" w:sz="0" w:val="nil"/>
                 <w:between w:space="0" w:sz="0" w:val="nil"/>
               </w:pBdr>
-              <w:shd w:fill="auto" w:val="clear"/>
-              <w:spacing w:after="0" w:before="0" w:line="240" w:lineRule="auto"/>
-              <w:ind w:left="0" w:right="0" w:firstLine="0"/>
-              <w:jc w:val="left"/>
-              <w:rPr>
-                <w:b w:val="1"/>
-              </w:rPr>
+              <w:spacing w:line="240" w:lineRule="auto"/>
+              <w:rPr/>
             </w:pPr>
             <w:r>
               <w:rPr>
-                <w:b w:val="1"/>
                 <w:rtl w:val="0"/>
               </w:rPr>
-              <w:t xml:space="preserve">X: 12.926, Y: 15.830, Z: -23.747</w:t>
+              <w:t xml:space="preserve">X: 12.926, Y: 15.830,Z: -23.747</w:t>
             </w:r>
           </w:p>
         </w:tc>
@@ -1180,12 +2172,9 @@
               <w:bottom w:w="100.0" w:type="dxa"/>
               <w:right w:w="100.0" w:type="dxa"/>
             </w:tcMar>
-            <w:vAlign w:val="top"/>
           </w:tcPr>
           <w:p>
             <w:pPr>
-              <w:keepNext w:val="0"/>
-              <w:keepLines w:val="0"/>
               <w:widowControl w:val="0"/>
               <w:pBdr>
                 <w:top w:space="0" w:sz="0" w:val="nil"/>
@@ -1194,17 +2183,11 @@
                 <w:right w:space="0" w:sz="0" w:val="nil"/>
                 <w:between w:space="0" w:sz="0" w:val="nil"/>
               </w:pBdr>
-              <w:shd w:fill="auto" w:val="clear"/>
-              <w:spacing w:after="0" w:before="0" w:line="240" w:lineRule="auto"/>
-              <w:ind w:left="0" w:right="0" w:firstLine="0"/>
-              <w:jc w:val="left"/>
-              <w:rPr>
-                <w:b w:val="1"/>
-              </w:rPr>
+              <w:spacing w:line="240" w:lineRule="auto"/>
+              <w:rPr/>
             </w:pPr>
             <w:r>
               <w:rPr>
-                <w:b w:val="1"/>
                 <w:rtl w:val="0"/>
               </w:rPr>
               <w:t xml:space="preserve">x: -3.500, y: 0.000, z: -0.500</w:t>
@@ -1222,12 +2205,9 @@
               <w:bottom w:w="100.0" w:type="dxa"/>
               <w:right w:w="100.0" w:type="dxa"/>
             </w:tcMar>
-            <w:vAlign w:val="top"/>
           </w:tcPr>
           <w:p>
             <w:pPr>
-              <w:keepNext w:val="0"/>
-              <w:keepLines w:val="0"/>
               <w:widowControl w:val="0"/>
               <w:pBdr>
                 <w:top w:space="0" w:sz="0" w:val="nil"/>
@@ -1236,10 +2216,7 @@
                 <w:right w:space="0" w:sz="0" w:val="nil"/>
                 <w:between w:space="0" w:sz="0" w:val="nil"/>
               </w:pBdr>
-              <w:shd w:fill="auto" w:val="clear"/>
-              <w:spacing w:after="0" w:before="0" w:line="240" w:lineRule="auto"/>
-              <w:ind w:left="0" w:right="0" w:firstLine="0"/>
-              <w:jc w:val="left"/>
+              <w:spacing w:line="240" w:lineRule="auto"/>
               <w:rPr/>
             </w:pPr>
             <w:r>
@@ -1259,12 +2236,9 @@
               <w:bottom w:w="100.0" w:type="dxa"/>
               <w:right w:w="100.0" w:type="dxa"/>
             </w:tcMar>
-            <w:vAlign w:val="top"/>
           </w:tcPr>
           <w:p>
             <w:pPr>
-              <w:keepNext w:val="0"/>
-              <w:keepLines w:val="0"/>
               <w:widowControl w:val="0"/>
               <w:pBdr>
                 <w:top w:space="0" w:sz="0" w:val="nil"/>
@@ -1273,20 +2247,14 @@
                 <w:right w:space="0" w:sz="0" w:val="nil"/>
                 <w:between w:space="0" w:sz="0" w:val="nil"/>
               </w:pBdr>
-              <w:shd w:fill="auto" w:val="clear"/>
-              <w:spacing w:after="0" w:before="0" w:line="240" w:lineRule="auto"/>
-              <w:ind w:left="0" w:right="0" w:firstLine="0"/>
-              <w:jc w:val="left"/>
-              <w:rPr>
-                <w:b w:val="1"/>
-              </w:rPr>
+              <w:spacing w:line="240" w:lineRule="auto"/>
+              <w:rPr/>
             </w:pPr>
             <w:r>
               <w:rPr>
-                <w:b w:val="1"/>
                 <w:rtl w:val="0"/>
               </w:rPr>
-              <w:t xml:space="preserve">X: 20.431, Y: 19.149, Z: -24.309</w:t>
+              <w:t xml:space="preserve">X: 20.431, Y: 19.149,Z: -24.309</w:t>
             </w:r>
           </w:p>
         </w:tc>
@@ -1299,12 +2267,9 @@
               <w:bottom w:w="100.0" w:type="dxa"/>
               <w:right w:w="100.0" w:type="dxa"/>
             </w:tcMar>
-            <w:vAlign w:val="top"/>
           </w:tcPr>
           <w:p>
             <w:pPr>
-              <w:keepNext w:val="0"/>
-              <w:keepLines w:val="0"/>
               <w:widowControl w:val="0"/>
               <w:pBdr>
                 <w:top w:space="0" w:sz="0" w:val="nil"/>
@@ -1313,17 +2278,11 @@
                 <w:right w:space="0" w:sz="0" w:val="nil"/>
                 <w:between w:space="0" w:sz="0" w:val="nil"/>
               </w:pBdr>
-              <w:shd w:fill="auto" w:val="clear"/>
-              <w:spacing w:after="0" w:before="0" w:line="240" w:lineRule="auto"/>
-              <w:ind w:left="0" w:right="0" w:firstLine="0"/>
-              <w:jc w:val="left"/>
-              <w:rPr>
-                <w:b w:val="1"/>
-              </w:rPr>
+              <w:spacing w:line="240" w:lineRule="auto"/>
+              <w:rPr/>
             </w:pPr>
             <w:r>
               <w:rPr>
-                <w:b w:val="1"/>
                 <w:rtl w:val="0"/>
               </w:rPr>
               <w:t xml:space="preserve">x: 3.500, y: 0.000, z: -0.500</w:t>
@@ -1341,12 +2300,9 @@
               <w:bottom w:w="100.0" w:type="dxa"/>
               <w:right w:w="100.0" w:type="dxa"/>
             </w:tcMar>
-            <w:vAlign w:val="top"/>
           </w:tcPr>
           <w:p>
             <w:pPr>
-              <w:keepNext w:val="0"/>
-              <w:keepLines w:val="0"/>
               <w:widowControl w:val="0"/>
               <w:pBdr>
                 <w:top w:space="0" w:sz="0" w:val="nil"/>
@@ -1355,10 +2311,7 @@
                 <w:right w:space="0" w:sz="0" w:val="nil"/>
                 <w:between w:space="0" w:sz="0" w:val="nil"/>
               </w:pBdr>
-              <w:shd w:fill="auto" w:val="clear"/>
-              <w:spacing w:after="0" w:before="0" w:line="240" w:lineRule="auto"/>
-              <w:ind w:left="0" w:right="0" w:firstLine="0"/>
-              <w:jc w:val="left"/>
+              <w:spacing w:line="240" w:lineRule="auto"/>
               <w:rPr/>
             </w:pPr>
             <w:r>
@@ -1378,12 +2331,9 @@
               <w:bottom w:w="100.0" w:type="dxa"/>
               <w:right w:w="100.0" w:type="dxa"/>
             </w:tcMar>
-            <w:vAlign w:val="top"/>
           </w:tcPr>
           <w:p>
             <w:pPr>
-              <w:keepNext w:val="0"/>
-              <w:keepLines w:val="0"/>
               <w:widowControl w:val="0"/>
               <w:pBdr>
                 <w:top w:space="0" w:sz="0" w:val="nil"/>
@@ -1392,20 +2342,14 @@
                 <w:right w:space="0" w:sz="0" w:val="nil"/>
                 <w:between w:space="0" w:sz="0" w:val="nil"/>
               </w:pBdr>
-              <w:shd w:fill="auto" w:val="clear"/>
-              <w:spacing w:after="0" w:before="0" w:line="240" w:lineRule="auto"/>
-              <w:ind w:left="0" w:right="0" w:firstLine="0"/>
-              <w:jc w:val="left"/>
-              <w:rPr>
-                <w:b w:val="1"/>
-              </w:rPr>
+              <w:spacing w:line="240" w:lineRule="auto"/>
+              <w:rPr/>
             </w:pPr>
             <w:r>
               <w:rPr>
-                <w:b w:val="1"/>
                 <w:rtl w:val="0"/>
               </w:rPr>
-              <w:t xml:space="preserve">X: 17.304, Y: 21.344, Z: -16.169</w:t>
+              <w:t xml:space="preserve">X: 17.304, Y: 21.344,Z: -16.169</w:t>
             </w:r>
           </w:p>
         </w:tc>
@@ -1418,12 +2362,9 @@
               <w:bottom w:w="100.0" w:type="dxa"/>
               <w:right w:w="100.0" w:type="dxa"/>
             </w:tcMar>
-            <w:vAlign w:val="top"/>
           </w:tcPr>
           <w:p>
             <w:pPr>
-              <w:keepNext w:val="0"/>
-              <w:keepLines w:val="0"/>
               <w:widowControl w:val="0"/>
               <w:pBdr>
                 <w:top w:space="0" w:sz="0" w:val="nil"/>
@@ -1432,17 +2373,11 @@
                 <w:right w:space="0" w:sz="0" w:val="nil"/>
                 <w:between w:space="0" w:sz="0" w:val="nil"/>
               </w:pBdr>
-              <w:shd w:fill="auto" w:val="clear"/>
-              <w:spacing w:after="0" w:before="0" w:line="240" w:lineRule="auto"/>
-              <w:ind w:left="0" w:right="0" w:firstLine="0"/>
-              <w:jc w:val="left"/>
-              <w:rPr>
-                <w:b w:val="1"/>
-              </w:rPr>
+              <w:spacing w:line="240" w:lineRule="auto"/>
+              <w:rPr/>
             </w:pPr>
             <w:r>
               <w:rPr>
-                <w:b w:val="1"/>
                 <w:rtl w:val="0"/>
               </w:rPr>
               <w:t xml:space="preserve">x: 1.909, y: -3.631, z: 5.327</w:t>
@@ -1451,6 +2386,9 @@
         </w:tc>
       </w:tr>
       <w:tr>
+        <w:trPr>
+          <w:trHeight w:val="402.978515625" w:hRule="atLeast"/>
+        </w:trPr>
         <w:tc>
           <w:tcPr>
             <w:shd w:fill="auto" w:val="clear"/>
@@ -1460,12 +2398,9 @@
               <w:bottom w:w="100.0" w:type="dxa"/>
               <w:right w:w="100.0" w:type="dxa"/>
             </w:tcMar>
-            <w:vAlign w:val="top"/>
           </w:tcPr>
           <w:p>
             <w:pPr>
-              <w:keepNext w:val="0"/>
-              <w:keepLines w:val="0"/>
               <w:widowControl w:val="0"/>
               <w:pBdr>
                 <w:top w:space="0" w:sz="0" w:val="nil"/>
@@ -1474,10 +2409,7 @@
                 <w:right w:space="0" w:sz="0" w:val="nil"/>
                 <w:between w:space="0" w:sz="0" w:val="nil"/>
               </w:pBdr>
-              <w:shd w:fill="auto" w:val="clear"/>
-              <w:spacing w:after="0" w:before="0" w:line="240" w:lineRule="auto"/>
-              <w:ind w:left="0" w:right="0" w:firstLine="0"/>
-              <w:jc w:val="left"/>
+              <w:spacing w:line="240" w:lineRule="auto"/>
               <w:rPr/>
             </w:pPr>
             <w:r>
@@ -1497,12 +2429,9 @@
               <w:bottom w:w="100.0" w:type="dxa"/>
               <w:right w:w="100.0" w:type="dxa"/>
             </w:tcMar>
-            <w:vAlign w:val="top"/>
           </w:tcPr>
           <w:p>
             <w:pPr>
-              <w:keepNext w:val="0"/>
-              <w:keepLines w:val="0"/>
               <w:widowControl w:val="0"/>
               <w:pBdr>
                 <w:top w:space="0" w:sz="0" w:val="nil"/>
@@ -1511,20 +2440,14 @@
                 <w:right w:space="0" w:sz="0" w:val="nil"/>
                 <w:between w:space="0" w:sz="0" w:val="nil"/>
               </w:pBdr>
-              <w:shd w:fill="auto" w:val="clear"/>
-              <w:spacing w:after="0" w:before="0" w:line="240" w:lineRule="auto"/>
-              <w:ind w:left="0" w:right="0" w:firstLine="0"/>
-              <w:jc w:val="left"/>
-              <w:rPr>
-                <w:b w:val="1"/>
-              </w:rPr>
+              <w:spacing w:line="240" w:lineRule="auto"/>
+              <w:rPr/>
             </w:pPr>
             <w:r>
               <w:rPr>
-                <w:b w:val="1"/>
                 <w:rtl w:val="0"/>
               </w:rPr>
-              <w:t xml:space="preserve">X: 10.544, Y: 14.366, Z: -16.286</w:t>
+              <w:t xml:space="preserve">X: 10.544, Y: 14.366,Z: -16.286</w:t>
             </w:r>
           </w:p>
         </w:tc>
@@ -1537,12 +2460,9 @@
               <w:bottom w:w="100.0" w:type="dxa"/>
               <w:right w:w="100.0" w:type="dxa"/>
             </w:tcMar>
-            <w:vAlign w:val="top"/>
           </w:tcPr>
           <w:p>
             <w:pPr>
-              <w:keepNext w:val="0"/>
-              <w:keepLines w:val="0"/>
               <w:widowControl w:val="0"/>
               <w:pBdr>
                 <w:top w:space="0" w:sz="0" w:val="nil"/>
@@ -1551,17 +2471,11 @@
                 <w:right w:space="0" w:sz="0" w:val="nil"/>
                 <w:between w:space="0" w:sz="0" w:val="nil"/>
               </w:pBdr>
-              <w:shd w:fill="auto" w:val="clear"/>
-              <w:spacing w:after="0" w:before="0" w:line="240" w:lineRule="auto"/>
-              <w:ind w:left="0" w:right="0" w:firstLine="0"/>
-              <w:jc w:val="left"/>
-              <w:rPr>
-                <w:b w:val="1"/>
-              </w:rPr>
+              <w:spacing w:line="240" w:lineRule="auto"/>
+              <w:rPr/>
             </w:pPr>
             <w:r>
               <w:rPr>
-                <w:b w:val="1"/>
                 <w:rtl w:val="0"/>
               </w:rPr>
               <w:t xml:space="preserve">x: 2.470, y: 4.421, z: 4.764</w:t>
@@ -1570,6 +2484,9 @@
         </w:tc>
       </w:tr>
       <w:tr>
+        <w:trPr>
+          <w:trHeight w:val="402.978515625" w:hRule="atLeast"/>
+        </w:trPr>
         <w:tc>
           <w:tcPr>
             <w:shd w:fill="auto" w:val="clear"/>
@@ -1579,12 +2496,9 @@
               <w:bottom w:w="100.0" w:type="dxa"/>
               <w:right w:w="100.0" w:type="dxa"/>
             </w:tcMar>
-            <w:vAlign w:val="top"/>
           </w:tcPr>
           <w:p>
             <w:pPr>
-              <w:keepNext w:val="0"/>
-              <w:keepLines w:val="0"/>
               <w:widowControl w:val="0"/>
               <w:pBdr>
                 <w:top w:space="0" w:sz="0" w:val="nil"/>
@@ -1593,10 +2507,7 @@
                 <w:right w:space="0" w:sz="0" w:val="nil"/>
                 <w:between w:space="0" w:sz="0" w:val="nil"/>
               </w:pBdr>
-              <w:shd w:fill="auto" w:val="clear"/>
-              <w:spacing w:after="0" w:before="0" w:line="240" w:lineRule="auto"/>
-              <w:ind w:left="0" w:right="0" w:firstLine="0"/>
-              <w:jc w:val="left"/>
+              <w:spacing w:line="240" w:lineRule="auto"/>
               <w:rPr/>
             </w:pPr>
             <w:r>
@@ -1616,12 +2527,9 @@
               <w:bottom w:w="100.0" w:type="dxa"/>
               <w:right w:w="100.0" w:type="dxa"/>
             </w:tcMar>
-            <w:vAlign w:val="top"/>
           </w:tcPr>
           <w:p>
             <w:pPr>
-              <w:keepNext w:val="0"/>
-              <w:keepLines w:val="0"/>
               <w:widowControl w:val="0"/>
               <w:pBdr>
                 <w:top w:space="0" w:sz="0" w:val="nil"/>
@@ -1630,20 +2538,14 @@
                 <w:right w:space="0" w:sz="0" w:val="nil"/>
                 <w:between w:space="0" w:sz="0" w:val="nil"/>
               </w:pBdr>
-              <w:shd w:fill="auto" w:val="clear"/>
-              <w:spacing w:after="0" w:before="0" w:line="240" w:lineRule="auto"/>
-              <w:ind w:left="0" w:right="0" w:firstLine="0"/>
-              <w:jc w:val="left"/>
-              <w:rPr>
-                <w:b w:val="1"/>
-              </w:rPr>
+              <w:spacing w:line="240" w:lineRule="auto"/>
+              <w:rPr/>
             </w:pPr>
             <w:r>
               <w:rPr>
-                <w:b w:val="1"/>
                 <w:rtl w:val="0"/>
               </w:rPr>
-              <w:t xml:space="preserve">X: 20.448, Y: 22.562, Z: -24.966</w:t>
+              <w:t xml:space="preserve">X: 20.448, Y: 22.562,Z: -24.966</w:t>
             </w:r>
           </w:p>
         </w:tc>
@@ -1656,12 +2558,9 @@
               <w:bottom w:w="100.0" w:type="dxa"/>
               <w:right w:w="100.0" w:type="dxa"/>
             </w:tcMar>
-            <w:vAlign w:val="top"/>
           </w:tcPr>
           <w:p>
             <w:pPr>
-              <w:keepNext w:val="0"/>
-              <w:keepLines w:val="0"/>
               <w:widowControl w:val="0"/>
               <w:pBdr>
                 <w:top w:space="0" w:sz="0" w:val="nil"/>
@@ -1670,17 +2569,11 @@
                 <w:right w:space="0" w:sz="0" w:val="nil"/>
                 <w:between w:space="0" w:sz="0" w:val="nil"/>
               </w:pBdr>
-              <w:shd w:fill="auto" w:val="clear"/>
-              <w:spacing w:after="0" w:before="0" w:line="240" w:lineRule="auto"/>
-              <w:ind w:left="0" w:right="0" w:firstLine="0"/>
-              <w:jc w:val="left"/>
-              <w:rPr>
-                <w:b w:val="1"/>
-              </w:rPr>
+              <w:spacing w:line="240" w:lineRule="auto"/>
+              <w:rPr/>
             </w:pPr>
             <w:r>
               <w:rPr>
-                <w:b w:val="1"/>
                 <w:rtl w:val="0"/>
               </w:rPr>
               <w:t xml:space="preserve">x: -0.430, y: -3.887, z: -0.228</w:t>
@@ -1698,12 +2591,9 @@
               <w:bottom w:w="100.0" w:type="dxa"/>
               <w:right w:w="100.0" w:type="dxa"/>
             </w:tcMar>
-            <w:vAlign w:val="top"/>
           </w:tcPr>
           <w:p>
             <w:pPr>
-              <w:keepNext w:val="0"/>
-              <w:keepLines w:val="0"/>
               <w:widowControl w:val="0"/>
               <w:pBdr>
                 <w:top w:space="0" w:sz="0" w:val="nil"/>
@@ -1712,10 +2602,7 @@
                 <w:right w:space="0" w:sz="0" w:val="nil"/>
                 <w:between w:space="0" w:sz="0" w:val="nil"/>
               </w:pBdr>
-              <w:shd w:fill="auto" w:val="clear"/>
-              <w:spacing w:after="0" w:before="0" w:line="240" w:lineRule="auto"/>
-              <w:ind w:left="0" w:right="0" w:firstLine="0"/>
-              <w:jc w:val="left"/>
+              <w:spacing w:line="240" w:lineRule="auto"/>
               <w:rPr/>
             </w:pPr>
             <w:r>
@@ -1735,12 +2622,9 @@
               <w:bottom w:w="100.0" w:type="dxa"/>
               <w:right w:w="100.0" w:type="dxa"/>
             </w:tcMar>
-            <w:vAlign w:val="top"/>
           </w:tcPr>
           <w:p>
             <w:pPr>
-              <w:keepNext w:val="0"/>
-              <w:keepLines w:val="0"/>
               <w:widowControl w:val="0"/>
               <w:pBdr>
                 <w:top w:space="0" w:sz="0" w:val="nil"/>
@@ -1749,17 +2633,11 @@
                 <w:right w:space="0" w:sz="0" w:val="nil"/>
                 <w:between w:space="0" w:sz="0" w:val="nil"/>
               </w:pBdr>
-              <w:shd w:fill="auto" w:val="clear"/>
-              <w:spacing w:after="0" w:before="0" w:line="240" w:lineRule="auto"/>
-              <w:ind w:left="0" w:right="0" w:firstLine="0"/>
-              <w:jc w:val="left"/>
-              <w:rPr>
-                <w:b w:val="1"/>
-              </w:rPr>
+              <w:spacing w:line="240" w:lineRule="auto"/>
+              <w:rPr/>
             </w:pPr>
             <w:r>
               <w:rPr>
-                <w:b w:val="1"/>
                 <w:rtl w:val="0"/>
               </w:rPr>
               <w:t xml:space="preserve">X: 24.179, Y: 11.752, Z: -20.022</w:t>
@@ -1775,12 +2653,9 @@
               <w:bottom w:w="100.0" w:type="dxa"/>
               <w:right w:w="100.0" w:type="dxa"/>
             </w:tcMar>
-            <w:vAlign w:val="top"/>
           </w:tcPr>
           <w:p>
             <w:pPr>
-              <w:keepNext w:val="0"/>
-              <w:keepLines w:val="0"/>
               <w:widowControl w:val="0"/>
               <w:pBdr>
                 <w:top w:space="0" w:sz="0" w:val="nil"/>
@@ -1789,17 +2664,11 @@
                 <w:right w:space="0" w:sz="0" w:val="nil"/>
                 <w:between w:space="0" w:sz="0" w:val="nil"/>
               </w:pBdr>
-              <w:shd w:fill="auto" w:val="clear"/>
-              <w:spacing w:after="0" w:before="0" w:line="240" w:lineRule="auto"/>
-              <w:ind w:left="0" w:right="0" w:firstLine="0"/>
-              <w:jc w:val="left"/>
-              <w:rPr>
-                <w:b w:val="1"/>
-              </w:rPr>
+              <w:spacing w:line="240" w:lineRule="auto"/>
+              <w:rPr/>
             </w:pPr>
             <w:r>
               <w:rPr>
-                <w:b w:val="1"/>
                 <w:rtl w:val="0"/>
               </w:rPr>
               <w:t xml:space="preserve">x: 4.301, y: 4.775, z: 2.371</w:t>
@@ -1929,20 +2798,10 @@
       </w:pPr>
       <w:r>
         <w:rPr>
-          <w:rtl w:val="0"/>
-        </w:rPr>
-      </w:r>
-    </w:p>
-    <w:p>
-      <w:pPr>
-        <w:rPr>
           <w:b w:val="1"/>
-        </w:rPr>
-      </w:pPr>
-      <w:r>
-        <w:rPr>
-          <w:rtl w:val="0"/>
-        </w:rPr>
+          <w:rtl w:val="0"/>
+        </w:rPr>
+        <w:t xml:space="preserve">Closed-loop Control 3.2</w:t>
       </w:r>
     </w:p>
     <w:p>
@@ -1959,32 +2818,6 @@
     </w:p>
     <w:p>
       <w:pPr>
-        <w:rPr>
-          <w:b w:val="1"/>
-        </w:rPr>
-      </w:pPr>
-      <w:r>
-        <w:rPr>
-          <w:b w:val="1"/>
-          <w:rtl w:val="0"/>
-        </w:rPr>
-        <w:t xml:space="preserve">Closed-loop Control 3.2</w:t>
-      </w:r>
-    </w:p>
-    <w:p>
-      <w:pPr>
-        <w:rPr>
-          <w:b w:val="1"/>
-        </w:rPr>
-      </w:pPr>
-      <w:r>
-        <w:rPr>
-          <w:rtl w:val="0"/>
-        </w:rPr>
-      </w:r>
-    </w:p>
-    <w:p>
-      <w:pPr>
         <w:rPr/>
       </w:pPr>
       <w:r>
@@ -2006,8 +2839,6 @@
     </w:p>
     <w:p>
       <w:pPr>
-        <w:keepNext w:val="0"/>
-        <w:keepLines w:val="0"/>
         <w:widowControl w:val="0"/>
         <w:pBdr>
           <w:top w:space="0" w:sz="0" w:val="nil"/>
@@ -2016,29 +2847,25 @@
           <w:right w:space="0" w:sz="0" w:val="nil"/>
           <w:between w:space="0" w:sz="0" w:val="nil"/>
         </w:pBdr>
-        <w:shd w:fill="auto" w:val="clear"/>
-        <w:spacing w:after="0" w:before="0" w:line="276" w:lineRule="auto"/>
-        <w:ind w:left="0" w:right="0" w:firstLine="0"/>
-        <w:jc w:val="left"/>
-        <w:rPr/>
-      </w:pPr>
-      <w:hyperlink w:anchor="D2L_code_render_J = [[3.5c_1c_3s_2 + 3c_1c_2s_4 + 3(c_1c_3s_2 - s_1s_3)c_4 - 3.5s_1s_3, &#10;3c_2c_3c_4s_1 + 3.5c_2c_3s_1 - 3s_1s_2s_4, -3.5s_1s_2s_3 + 3.5c_1c_3 - 3(s_1s_2s_3 -                c_1c_3)c_4, 3c_2c_4s_1 - 3(c_3s_1s_2 + c_1s_3)s_4],&#10;                [3.5c_3s_1s_2 + 3c_2s_1s_4 + 3(c_3s_1s_2 + c_1s_3)c_4 + 3.5c_1s_3,&#10;                -3c_1c_2c_3c_4 - 3.5c_1c_2c_3 + 3c_1s_2s_4, &#10;                3.5c_1s_2s_3 + 3(c_1s_2s_3 + c_3s_1)c_4 + 3.5c_3s_1, -3c_1c_2c_4 + 3(c_1c_3s_2 - s_1s_3)s_4],&#10;                [0, -3c_3c_4s_2 - 3.5c_3s_2 - 3c_2s_4, -3c_2c_4s_3 - 3.5c_2s_3, -3c_2c_3s_4 - 3c_4s_2]]">
+        <w:rPr/>
+      </w:pPr>
+      <w:hyperlink w:anchor="30j0zll">
         <w:r>
           <w:rPr/>
           <w:drawing>
             <wp:inline distB="19050" distT="19050" distL="19050" distR="19050">
               <wp:extent cx="5829300" cy="990600"/>
               <wp:effectExtent b="0" l="0" r="0" t="0"/>
-              <wp:docPr id="9" name="image7.png"/>
+              <wp:docPr id="10" name="image9.png"/>
               <a:graphic>
                 <a:graphicData uri="http://schemas.openxmlformats.org/drawingml/2006/picture">
                   <pic:pic>
                     <pic:nvPicPr>
-                      <pic:cNvPr id="0" name="image7.png"/>
+                      <pic:cNvPr id="0" name="image9.png"/>
                       <pic:cNvPicPr preferRelativeResize="0"/>
                     </pic:nvPicPr>
                     <pic:blipFill>
-                      <a:blip r:embed="rId8"/>
+                      <a:blip r:embed="rId14"/>
                       <a:srcRect b="0" l="0" r="0" t="0"/>
                       <a:stretch>
                         <a:fillRect/>
@@ -2078,8 +2905,6 @@
     </w:p>
     <w:p>
       <w:pPr>
-        <w:keepNext w:val="0"/>
-        <w:keepLines w:val="0"/>
         <w:widowControl w:val="0"/>
         <w:pBdr>
           <w:top w:space="0" w:sz="0" w:val="nil"/>
@@ -2088,29 +2913,25 @@
           <w:right w:space="0" w:sz="0" w:val="nil"/>
           <w:between w:space="0" w:sz="0" w:val="nil"/>
         </w:pBdr>
-        <w:shd w:fill="auto" w:val="clear"/>
-        <w:spacing w:after="0" w:before="0" w:line="276" w:lineRule="auto"/>
-        <w:ind w:left="0" w:right="0" w:firstLine="0"/>
-        <w:jc w:val="left"/>
-        <w:rPr/>
-      </w:pPr>
-      <w:hyperlink w:anchor="D2L_code_render_where\: s_1,s_2,s_3,s_4 = sin\theta_1, sin\theta_2, sin\theta_3, sin\theta_4,\\c_1,c_2,c_3,c_4 = cos\theta_1, cos\theta_2, cos\theta_3, cos\theta_4">
+        <w:rPr/>
+      </w:pPr>
+      <w:hyperlink w:anchor="1fob9te">
         <w:r>
           <w:rPr/>
           <w:drawing>
             <wp:inline distB="19050" distT="19050" distL="19050" distR="19050">
               <wp:extent cx="5829300" cy="355600"/>
               <wp:effectExtent b="0" l="0" r="0" t="0"/>
-              <wp:docPr id="8" name="image1.png"/>
+              <wp:docPr id="8" name="image13.png"/>
               <a:graphic>
                 <a:graphicData uri="http://schemas.openxmlformats.org/drawingml/2006/picture">
                   <pic:pic>
                     <pic:nvPicPr>
-                      <pic:cNvPr id="0" name="image1.png"/>
+                      <pic:cNvPr id="0" name="image13.png"/>
                       <pic:cNvPicPr preferRelativeResize="0"/>
                     </pic:nvPicPr>
                     <pic:blipFill>
-                      <a:blip r:embed="rId9"/>
+                      <a:blip r:embed="rId15"/>
                       <a:srcRect b="0" l="0" r="0" t="0"/>
                       <a:stretch>
                         <a:fillRect/>
@@ -2175,26 +2996,21 @@
         <w:rPr/>
       </w:pPr>
       <w:r>
-        <w:rPr>
-          <w:color w:val="202124"/>
-          <w:sz w:val="24"/>
-          <w:szCs w:val="24"/>
-          <w:highlight w:val="white"/>
-        </w:rPr>
+        <w:rPr/>
         <w:drawing>
           <wp:inline distB="114300" distT="114300" distL="114300" distR="114300">
-            <wp:extent cx="3015233" cy="1402691"/>
+            <wp:extent cx="4435793" cy="2065098"/>
             <wp:effectExtent b="0" l="0" r="0" t="0"/>
-            <wp:docPr id="6" name="image8.png"/>
+            <wp:docPr id="12" name="image11.png"/>
             <a:graphic>
               <a:graphicData uri="http://schemas.openxmlformats.org/drawingml/2006/picture">
                 <pic:pic>
                   <pic:nvPicPr>
-                    <pic:cNvPr id="0" name="image8.png"/>
+                    <pic:cNvPr id="0" name="image11.png"/>
                     <pic:cNvPicPr preferRelativeResize="0"/>
                   </pic:nvPicPr>
                   <pic:blipFill>
-                    <a:blip r:embed="rId10"/>
+                    <a:blip r:embed="rId16"/>
                     <a:srcRect b="0" l="0" r="0" t="0"/>
                     <a:stretch>
                       <a:fillRect/>
@@ -2203,7 +3019,7 @@
                   <pic:spPr>
                     <a:xfrm>
                       <a:off x="0" y="0"/>
-                      <a:ext cx="3015233" cy="1402691"/>
+                      <a:ext cx="4435793" cy="2065098"/>
                     </a:xfrm>
                     <a:prstGeom prst="rect"/>
                     <a:ln/>
@@ -2216,25 +3032,35 @@
       </w:r>
       <w:r>
         <w:rPr>
+          <w:rtl w:val="0"/>
+        </w:rPr>
+      </w:r>
+    </w:p>
+    <w:p>
+      <w:pPr>
+        <w:rPr>
           <w:color w:val="202124"/>
           <w:sz w:val="24"/>
           <w:szCs w:val="24"/>
           <w:highlight w:val="white"/>
         </w:rPr>
+      </w:pPr>
+      <w:r>
+        <w:rPr/>
         <w:drawing>
           <wp:inline distB="114300" distT="114300" distL="114300" distR="114300">
-            <wp:extent cx="3178493" cy="1403608"/>
+            <wp:extent cx="4264343" cy="1881726"/>
             <wp:effectExtent b="0" l="0" r="0" t="0"/>
-            <wp:docPr id="4" name="image3.png"/>
+            <wp:docPr id="11" name="image2.png"/>
             <a:graphic>
               <a:graphicData uri="http://schemas.openxmlformats.org/drawingml/2006/picture">
                 <pic:pic>
                   <pic:nvPicPr>
-                    <pic:cNvPr id="0" name="image3.png"/>
+                    <pic:cNvPr id="0" name="image2.png"/>
                     <pic:cNvPicPr preferRelativeResize="0"/>
                   </pic:nvPicPr>
                   <pic:blipFill>
-                    <a:blip r:embed="rId11"/>
+                    <a:blip r:embed="rId17"/>
                     <a:srcRect b="0" l="0" r="0" t="0"/>
                     <a:stretch>
                       <a:fillRect/>
@@ -2243,7 +3069,7 @@
                   <pic:spPr>
                     <a:xfrm>
                       <a:off x="0" y="0"/>
-                      <a:ext cx="3178493" cy="1403608"/>
+                      <a:ext cx="4264343" cy="1881726"/>
                     </a:xfrm>
                     <a:prstGeom prst="rect"/>
                     <a:ln/>
@@ -2285,41 +3111,21 @@
         </w:rPr>
       </w:pPr>
       <w:r>
-        <w:rPr>
-          <w:rtl w:val="0"/>
-        </w:rPr>
-      </w:r>
-    </w:p>
-    <w:p>
-      <w:pPr>
-        <w:rPr>
-          <w:color w:val="202124"/>
-          <w:sz w:val="24"/>
-          <w:szCs w:val="24"/>
-          <w:highlight w:val="white"/>
-        </w:rPr>
-      </w:pPr>
-      <w:r>
-        <w:rPr>
-          <w:color w:val="202124"/>
-          <w:sz w:val="24"/>
-          <w:szCs w:val="24"/>
-          <w:highlight w:val="white"/>
-        </w:rPr>
+        <w:rPr/>
         <w:drawing>
           <wp:inline distB="114300" distT="114300" distL="114300" distR="114300">
-            <wp:extent cx="5569268" cy="2609257"/>
+            <wp:extent cx="4873943" cy="2283491"/>
             <wp:effectExtent b="0" l="0" r="0" t="0"/>
-            <wp:docPr id="2" name="image9.png"/>
+            <wp:docPr id="13" name="image8.png"/>
             <a:graphic>
               <a:graphicData uri="http://schemas.openxmlformats.org/drawingml/2006/picture">
                 <pic:pic>
                   <pic:nvPicPr>
-                    <pic:cNvPr id="0" name="image9.png"/>
+                    <pic:cNvPr id="0" name="image8.png"/>
                     <pic:cNvPicPr preferRelativeResize="0"/>
                   </pic:nvPicPr>
                   <pic:blipFill>
-                    <a:blip r:embed="rId12"/>
+                    <a:blip r:embed="rId18"/>
                     <a:srcRect b="0" l="0" r="0" t="0"/>
                     <a:stretch>
                       <a:fillRect/>
@@ -2328,7 +3134,7 @@
                   <pic:spPr>
                     <a:xfrm>
                       <a:off x="0" y="0"/>
-                      <a:ext cx="5569268" cy="2609257"/>
+                      <a:ext cx="4873943" cy="2283491"/>
                     </a:xfrm>
                     <a:prstGeom prst="rect"/>
                     <a:ln/>
@@ -2348,21 +3154,6 @@
     <w:p>
       <w:pPr>
         <w:rPr>
-          <w:color w:val="202124"/>
-          <w:sz w:val="24"/>
-          <w:szCs w:val="24"/>
-          <w:highlight w:val="white"/>
-        </w:rPr>
-      </w:pPr>
-      <w:r>
-        <w:rPr>
-          <w:rtl w:val="0"/>
-        </w:rPr>
-      </w:r>
-    </w:p>
-    <w:p>
-      <w:pPr>
-        <w:rPr>
           <w:b w:val="1"/>
           <w:color w:val="202124"/>
           <w:sz w:val="24"/>
@@ -2372,24 +3163,14 @@
       </w:pPr>
       <w:r>
         <w:rPr>
-          <w:rtl w:val="0"/>
-        </w:rPr>
-      </w:r>
-    </w:p>
-    <w:p>
-      <w:pPr>
-        <w:rPr>
           <w:b w:val="1"/>
           <w:color w:val="202124"/>
           <w:sz w:val="24"/>
           <w:szCs w:val="24"/>
           <w:highlight w:val="white"/>
-        </w:rPr>
-      </w:pPr>
-      <w:r>
-        <w:rPr>
-          <w:rtl w:val="0"/>
-        </w:rPr>
+          <w:rtl w:val="0"/>
+        </w:rPr>
+        <w:t xml:space="preserve">4.2: Null-Space Control</w:t>
       </w:r>
     </w:p>
     <w:p>
@@ -2404,24 +3185,14 @@
       </w:pPr>
       <w:r>
         <w:rPr>
-          <w:rtl w:val="0"/>
-        </w:rPr>
-      </w:r>
-    </w:p>
-    <w:p>
-      <w:pPr>
-        <w:rPr>
           <w:b w:val="1"/>
           <w:color w:val="202124"/>
           <w:sz w:val="24"/>
           <w:szCs w:val="24"/>
           <w:highlight w:val="white"/>
-        </w:rPr>
-      </w:pPr>
-      <w:r>
-        <w:rPr>
-          <w:rtl w:val="0"/>
-        </w:rPr>
+          <w:rtl w:val="0"/>
+        </w:rPr>
+        <w:t xml:space="preserve">Algorithm</w:t>
       </w:r>
     </w:p>
     <w:p>
@@ -2436,64 +3207,81 @@
       </w:pPr>
       <w:r>
         <w:rPr>
-          <w:b w:val="1"/>
+          <w:rtl w:val="0"/>
+        </w:rPr>
+      </w:r>
+    </w:p>
+    <w:p>
+      <w:pPr>
+        <w:rPr>
           <w:color w:val="202124"/>
-          <w:sz w:val="24"/>
-          <w:szCs w:val="24"/>
           <w:highlight w:val="white"/>
-          <w:rtl w:val="0"/>
-        </w:rPr>
-        <w:t xml:space="preserve">4.2</w:t>
-      </w:r>
-    </w:p>
-    <w:p>
-      <w:pPr>
-        <w:rPr>
-          <w:b w:val="1"/>
+        </w:rPr>
+      </w:pPr>
+      <w:r>
+        <w:rPr>
           <w:color w:val="202124"/>
-          <w:sz w:val="24"/>
-          <w:szCs w:val="24"/>
           <w:highlight w:val="white"/>
-        </w:rPr>
-      </w:pPr>
-      <w:r>
-        <w:rPr>
-          <w:rtl w:val="0"/>
-        </w:rPr>
-      </w:r>
-    </w:p>
-    <w:p>
-      <w:pPr>
-        <w:rPr>
-          <w:b w:val="1"/>
+          <w:rtl w:val="0"/>
+        </w:rPr>
+        <w:t xml:space="preserve">First, in order to avoid the box, we must be able to track the box. The algorithm for this is exactly the same as the algorithm which calculates the coordinates for the sphere, except for the template used in the Chamfer matching. Instead of a template of a sphere, it instead uses a template of a box—a rectangle.</w:t>
+      </w:r>
+    </w:p>
+    <w:p>
+      <w:pPr>
+        <w:rPr>
           <w:color w:val="202124"/>
-          <w:sz w:val="24"/>
-          <w:szCs w:val="24"/>
           <w:highlight w:val="white"/>
         </w:rPr>
       </w:pPr>
       <w:r>
         <w:rPr>
-          <w:b w:val="1"/>
+          <w:rtl w:val="0"/>
+        </w:rPr>
+      </w:r>
+    </w:p>
+    <w:p>
+      <w:pPr>
+        <w:rPr>
           <w:color w:val="202124"/>
-          <w:sz w:val="24"/>
-          <w:szCs w:val="24"/>
+          <w:highlight w:val="white"/>
+        </w:rPr>
+      </w:pPr>
+      <w:r>
+        <w:rPr>
+          <w:color w:val="202124"/>
+          <w:highlight w:val="white"/>
+          <w:rtl w:val="0"/>
+        </w:rPr>
+        <w:t xml:space="preserve">Explain why control part didn’t work and what it was meant to do…</w:t>
+      </w:r>
+    </w:p>
+    <w:p>
+      <w:pPr>
+        <w:rPr>
+          <w:color w:val="202124"/>
+          <w:highlight w:val="white"/>
+        </w:rPr>
+      </w:pPr>
+      <w:r>
+        <w:rPr>
+          <w:color w:val="202124"/>
           <w:highlight w:val="white"/>
         </w:rPr>
         <w:drawing>
           <wp:inline distB="114300" distT="114300" distL="114300" distR="114300">
-            <wp:extent cx="3073146" cy="1349692"/>
+            <wp:extent cx="5131118" cy="2240020"/>
             <wp:effectExtent b="0" l="0" r="0" t="0"/>
-            <wp:docPr id="7" name="image5.png"/>
+            <wp:docPr id="15" name="image15.png"/>
             <a:graphic>
               <a:graphicData uri="http://schemas.openxmlformats.org/drawingml/2006/picture">
                 <pic:pic>
                   <pic:nvPicPr>
-                    <pic:cNvPr id="0" name="image5.png"/>
+                    <pic:cNvPr id="0" name="image15.png"/>
                     <pic:cNvPicPr preferRelativeResize="0"/>
                   </pic:nvPicPr>
                   <pic:blipFill>
-                    <a:blip r:embed="rId13"/>
+                    <a:blip r:embed="rId19"/>
                     <a:srcRect b="0" l="0" r="0" t="0"/>
                     <a:stretch>
                       <a:fillRect/>
@@ -2502,7 +3290,7 @@
                   <pic:spPr>
                     <a:xfrm>
                       <a:off x="0" y="0"/>
-                      <a:ext cx="3073146" cy="1349692"/>
+                      <a:ext cx="5131118" cy="2240020"/>
                     </a:xfrm>
                     <a:prstGeom prst="rect"/>
                     <a:ln/>
@@ -2515,26 +3303,36 @@
       </w:r>
       <w:r>
         <w:rPr>
-          <w:b w:val="1"/>
+          <w:rtl w:val="0"/>
+        </w:rPr>
+      </w:r>
+    </w:p>
+    <w:p>
+      <w:pPr>
+        <w:rPr>
           <w:color w:val="202124"/>
-          <w:sz w:val="24"/>
-          <w:szCs w:val="24"/>
+          <w:highlight w:val="white"/>
+        </w:rPr>
+      </w:pPr>
+      <w:r>
+        <w:rPr>
+          <w:color w:val="202124"/>
           <w:highlight w:val="white"/>
         </w:rPr>
         <w:drawing>
           <wp:inline distB="114300" distT="114300" distL="114300" distR="114300">
-            <wp:extent cx="3140393" cy="1381016"/>
+            <wp:extent cx="5112068" cy="2247147"/>
             <wp:effectExtent b="0" l="0" r="0" t="0"/>
-            <wp:docPr id="3" name="image6.png"/>
+            <wp:docPr id="14" name="image12.png"/>
             <a:graphic>
               <a:graphicData uri="http://schemas.openxmlformats.org/drawingml/2006/picture">
                 <pic:pic>
                   <pic:nvPicPr>
-                    <pic:cNvPr id="0" name="image6.png"/>
+                    <pic:cNvPr id="0" name="image12.png"/>
                     <pic:cNvPicPr preferRelativeResize="0"/>
                   </pic:nvPicPr>
                   <pic:blipFill>
-                    <a:blip r:embed="rId14"/>
+                    <a:blip r:embed="rId20"/>
                     <a:srcRect b="0" l="0" r="0" t="0"/>
                     <a:stretch>
                       <a:fillRect/>
@@ -2543,7 +3341,7 @@
                   <pic:spPr>
                     <a:xfrm>
                       <a:off x="0" y="0"/>
-                      <a:ext cx="3140393" cy="1381016"/>
+                      <a:ext cx="5112068" cy="2247147"/>
                     </a:xfrm>
                     <a:prstGeom prst="rect"/>
                     <a:ln/>
@@ -2556,58 +3354,23 @@
       </w:r>
       <w:r>
         <w:rPr>
-          <w:rtl w:val="0"/>
-        </w:rPr>
-      </w:r>
-    </w:p>
-    <w:p>
-      <w:pPr>
-        <w:rPr>
-          <w:b w:val="1"/>
           <w:color w:val="202124"/>
-          <w:sz w:val="24"/>
-          <w:szCs w:val="24"/>
-          <w:highlight w:val="white"/>
-        </w:rPr>
-      </w:pPr>
-      <w:r>
-        <w:rPr>
-          <w:rtl w:val="0"/>
-        </w:rPr>
-      </w:r>
-    </w:p>
-    <w:p>
-      <w:pPr>
-        <w:rPr>
-          <w:b w:val="1"/>
-          <w:color w:val="202124"/>
-          <w:sz w:val="24"/>
-          <w:szCs w:val="24"/>
-          <w:highlight w:val="white"/>
-        </w:rPr>
-      </w:pPr>
-      <w:r>
-        <w:rPr>
-          <w:b w:val="1"/>
-          <w:color w:val="202124"/>
-          <w:sz w:val="24"/>
-          <w:szCs w:val="24"/>
           <w:highlight w:val="white"/>
         </w:rPr>
         <w:drawing>
           <wp:inline distB="114300" distT="114300" distL="114300" distR="114300">
-            <wp:extent cx="5264468" cy="2266425"/>
+            <wp:extent cx="5054918" cy="2176211"/>
             <wp:effectExtent b="0" l="0" r="0" t="0"/>
-            <wp:docPr id="1" name="image4.png"/>
+            <wp:docPr id="9" name="image7.png"/>
             <a:graphic>
               <a:graphicData uri="http://schemas.openxmlformats.org/drawingml/2006/picture">
                 <pic:pic>
                   <pic:nvPicPr>
-                    <pic:cNvPr id="0" name="image4.png"/>
+                    <pic:cNvPr id="0" name="image7.png"/>
                     <pic:cNvPicPr preferRelativeResize="0"/>
                   </pic:nvPicPr>
                   <pic:blipFill>
-                    <a:blip r:embed="rId15"/>
+                    <a:blip r:embed="rId21"/>
                     <a:srcRect b="0" l="0" r="0" t="0"/>
                     <a:stretch>
                       <a:fillRect/>
@@ -2616,7 +3379,7 @@
                   <pic:spPr>
                     <a:xfrm>
                       <a:off x="0" y="0"/>
-                      <a:ext cx="5264468" cy="2266425"/>
+                      <a:ext cx="5054918" cy="2176211"/>
                     </a:xfrm>
                     <a:prstGeom prst="rect"/>
                     <a:ln/>
@@ -2633,8 +3396,48 @@
         </w:rPr>
       </w:r>
     </w:p>
+    <w:p>
+      <w:pPr>
+        <w:rPr/>
+      </w:pPr>
+      <w:r>
+        <w:rPr>
+          <w:rtl w:val="0"/>
+        </w:rPr>
+      </w:r>
+    </w:p>
+    <w:p>
+      <w:pPr>
+        <w:rPr/>
+      </w:pPr>
+      <w:r>
+        <w:rPr>
+          <w:rtl w:val="0"/>
+        </w:rPr>
+      </w:r>
+    </w:p>
+    <w:p>
+      <w:pPr>
+        <w:rPr/>
+      </w:pPr>
+      <w:r>
+        <w:rPr>
+          <w:rtl w:val="0"/>
+        </w:rPr>
+      </w:r>
+    </w:p>
+    <w:p>
+      <w:pPr>
+        <w:rPr/>
+      </w:pPr>
+      <w:r>
+        <w:rPr>
+          <w:rtl w:val="0"/>
+        </w:rPr>
+      </w:r>
+    </w:p>
     <w:sectPr>
-      <w:headerReference r:id="rId16" w:type="default"/>
+      <w:headerReference r:id="rId22" w:type="default"/>
       <w:pgSz w:h="15840" w:w="12240" w:orient="portrait"/>
       <w:pgMar w:bottom="1152" w:top="1152" w:left="1152" w:right="1152" w:header="720" w:footer="720"/>
       <w:pgNumType w:start="1"/>
@@ -2660,7 +3463,198 @@
 </file>
 
 <file path=word/numbering.xml><?xml version="1.0" encoding="utf-8"?>
-<w:numbering xmlns:mc="http://schemas.openxmlformats.org/markup-compatibility/2006" xmlns:o="urn:schemas-microsoft-com:office:office" xmlns:r="http://schemas.openxmlformats.org/officeDocument/2006/relationships" xmlns:m="http://schemas.openxmlformats.org/officeDocument/2006/math" xmlns:v="urn:schemas-microsoft-com:vml" xmlns:wp="http://schemas.openxmlformats.org/drawingml/2006/wordprocessingDrawing" xmlns:w10="urn:schemas-microsoft-com:office:word" xmlns:w="http://schemas.openxmlformats.org/wordprocessingml/2006/main" xmlns:wne="http://schemas.microsoft.com/office/word/2006/wordml" xmlns:sl="http://schemas.openxmlformats.org/schemaLibrary/2006/main" xmlns:a="http://schemas.openxmlformats.org/drawingml/2006/main" xmlns:pic="http://schemas.openxmlformats.org/drawingml/2006/picture" xmlns:c="http://schemas.openxmlformats.org/drawingml/2006/chart" xmlns:lc="http://schemas.openxmlformats.org/drawingml/2006/lockedCanvas" xmlns:dgm="http://schemas.openxmlformats.org/drawingml/2006/diagram" xmlns:wps="http://schemas.microsoft.com/office/word/2010/wordprocessingShape" xmlns:wpg="http://schemas.microsoft.com/office/word/2010/wordprocessingGroup" xmlns:w14="http://schemas.microsoft.com/office/word/2010/wordml" xmlns:w15="http://schemas.microsoft.com/office/word/2012/wordml"/>
+<w:numbering xmlns:mc="http://schemas.openxmlformats.org/markup-compatibility/2006" xmlns:o="urn:schemas-microsoft-com:office:office" xmlns:r="http://schemas.openxmlformats.org/officeDocument/2006/relationships" xmlns:m="http://schemas.openxmlformats.org/officeDocument/2006/math" xmlns:v="urn:schemas-microsoft-com:vml" xmlns:wp="http://schemas.openxmlformats.org/drawingml/2006/wordprocessingDrawing" xmlns:w10="urn:schemas-microsoft-com:office:word" xmlns:w="http://schemas.openxmlformats.org/wordprocessingml/2006/main" xmlns:wne="http://schemas.microsoft.com/office/word/2006/wordml" xmlns:sl="http://schemas.openxmlformats.org/schemaLibrary/2006/main" xmlns:a="http://schemas.openxmlformats.org/drawingml/2006/main" xmlns:pic="http://schemas.openxmlformats.org/drawingml/2006/picture" xmlns:c="http://schemas.openxmlformats.org/drawingml/2006/chart" xmlns:lc="http://schemas.openxmlformats.org/drawingml/2006/lockedCanvas" xmlns:dgm="http://schemas.openxmlformats.org/drawingml/2006/diagram" xmlns:wps="http://schemas.microsoft.com/office/word/2010/wordprocessingShape" xmlns:wpg="http://schemas.microsoft.com/office/word/2010/wordprocessingGroup" xmlns:w14="http://schemas.microsoft.com/office/word/2010/wordml" xmlns:w15="http://schemas.microsoft.com/office/word/2012/wordml">
+  <w:abstractNum w:abstractNumId="1">
+    <w:lvl w:ilvl="0">
+      <w:start w:val="1"/>
+      <w:numFmt w:val="decimal"/>
+      <w:lvlText w:val="%1)"/>
+      <w:lvlJc w:val="left"/>
+      <w:pPr>
+        <w:ind w:left="720" w:hanging="360"/>
+      </w:pPr>
+      <w:rPr/>
+    </w:lvl>
+    <w:lvl w:ilvl="1">
+      <w:start w:val="1"/>
+      <w:numFmt w:val="lowerLetter"/>
+      <w:lvlText w:val="%2."/>
+      <w:lvlJc w:val="left"/>
+      <w:pPr>
+        <w:ind w:left="1440" w:hanging="360"/>
+      </w:pPr>
+      <w:rPr/>
+    </w:lvl>
+    <w:lvl w:ilvl="2">
+      <w:start w:val="1"/>
+      <w:numFmt w:val="lowerRoman"/>
+      <w:lvlText w:val="%3."/>
+      <w:lvlJc w:val="right"/>
+      <w:pPr>
+        <w:ind w:left="2160" w:hanging="180"/>
+      </w:pPr>
+      <w:rPr/>
+    </w:lvl>
+    <w:lvl w:ilvl="3">
+      <w:start w:val="1"/>
+      <w:numFmt w:val="decimal"/>
+      <w:lvlText w:val="%4."/>
+      <w:lvlJc w:val="left"/>
+      <w:pPr>
+        <w:ind w:left="2880" w:hanging="360"/>
+      </w:pPr>
+      <w:rPr/>
+    </w:lvl>
+    <w:lvl w:ilvl="4">
+      <w:start w:val="1"/>
+      <w:numFmt w:val="lowerLetter"/>
+      <w:lvlText w:val="%5."/>
+      <w:lvlJc w:val="left"/>
+      <w:pPr>
+        <w:ind w:left="3600" w:hanging="360"/>
+      </w:pPr>
+      <w:rPr/>
+    </w:lvl>
+    <w:lvl w:ilvl="5">
+      <w:start w:val="1"/>
+      <w:numFmt w:val="lowerRoman"/>
+      <w:lvlText w:val="%6."/>
+      <w:lvlJc w:val="right"/>
+      <w:pPr>
+        <w:ind w:left="4320" w:hanging="180"/>
+      </w:pPr>
+      <w:rPr/>
+    </w:lvl>
+    <w:lvl w:ilvl="6">
+      <w:start w:val="1"/>
+      <w:numFmt w:val="decimal"/>
+      <w:lvlText w:val="%7."/>
+      <w:lvlJc w:val="left"/>
+      <w:pPr>
+        <w:ind w:left="5040" w:hanging="360"/>
+      </w:pPr>
+      <w:rPr/>
+    </w:lvl>
+    <w:lvl w:ilvl="7">
+      <w:start w:val="1"/>
+      <w:numFmt w:val="lowerLetter"/>
+      <w:lvlText w:val="%8."/>
+      <w:lvlJc w:val="left"/>
+      <w:pPr>
+        <w:ind w:left="5760" w:hanging="360"/>
+      </w:pPr>
+      <w:rPr/>
+    </w:lvl>
+    <w:lvl w:ilvl="8">
+      <w:start w:val="1"/>
+      <w:numFmt w:val="lowerRoman"/>
+      <w:lvlText w:val="%9."/>
+      <w:lvlJc w:val="right"/>
+      <w:pPr>
+        <w:ind w:left="6480" w:hanging="180"/>
+      </w:pPr>
+      <w:rPr/>
+    </w:lvl>
+  </w:abstractNum>
+  <w:abstractNum w:abstractNumId="2">
+    <w:lvl w:ilvl="0">
+      <w:start w:val="1"/>
+      <w:numFmt w:val="decimal"/>
+      <w:lvlText w:val="%1)"/>
+      <w:lvlJc w:val="left"/>
+      <w:pPr>
+        <w:ind w:left="720" w:hanging="360"/>
+      </w:pPr>
+      <w:rPr/>
+    </w:lvl>
+    <w:lvl w:ilvl="1">
+      <w:start w:val="1"/>
+      <w:numFmt w:val="lowerLetter"/>
+      <w:lvlText w:val="%2."/>
+      <w:lvlJc w:val="left"/>
+      <w:pPr>
+        <w:ind w:left="1440" w:hanging="360"/>
+      </w:pPr>
+      <w:rPr/>
+    </w:lvl>
+    <w:lvl w:ilvl="2">
+      <w:start w:val="1"/>
+      <w:numFmt w:val="lowerRoman"/>
+      <w:lvlText w:val="%3."/>
+      <w:lvlJc w:val="right"/>
+      <w:pPr>
+        <w:ind w:left="2160" w:hanging="180"/>
+      </w:pPr>
+      <w:rPr/>
+    </w:lvl>
+    <w:lvl w:ilvl="3">
+      <w:start w:val="1"/>
+      <w:numFmt w:val="decimal"/>
+      <w:lvlText w:val="%4."/>
+      <w:lvlJc w:val="left"/>
+      <w:pPr>
+        <w:ind w:left="2880" w:hanging="360"/>
+      </w:pPr>
+      <w:rPr/>
+    </w:lvl>
+    <w:lvl w:ilvl="4">
+      <w:start w:val="1"/>
+      <w:numFmt w:val="lowerLetter"/>
+      <w:lvlText w:val="%5."/>
+      <w:lvlJc w:val="left"/>
+      <w:pPr>
+        <w:ind w:left="3600" w:hanging="360"/>
+      </w:pPr>
+      <w:rPr/>
+    </w:lvl>
+    <w:lvl w:ilvl="5">
+      <w:start w:val="1"/>
+      <w:numFmt w:val="lowerRoman"/>
+      <w:lvlText w:val="%6."/>
+      <w:lvlJc w:val="right"/>
+      <w:pPr>
+        <w:ind w:left="4320" w:hanging="180"/>
+      </w:pPr>
+      <w:rPr/>
+    </w:lvl>
+    <w:lvl w:ilvl="6">
+      <w:start w:val="1"/>
+      <w:numFmt w:val="decimal"/>
+      <w:lvlText w:val="%7."/>
+      <w:lvlJc w:val="left"/>
+      <w:pPr>
+        <w:ind w:left="5040" w:hanging="360"/>
+      </w:pPr>
+      <w:rPr/>
+    </w:lvl>
+    <w:lvl w:ilvl="7">
+      <w:start w:val="1"/>
+      <w:numFmt w:val="lowerLetter"/>
+      <w:lvlText w:val="%8."/>
+      <w:lvlJc w:val="left"/>
+      <w:pPr>
+        <w:ind w:left="5760" w:hanging="360"/>
+      </w:pPr>
+      <w:rPr/>
+    </w:lvl>
+    <w:lvl w:ilvl="8">
+      <w:start w:val="1"/>
+      <w:numFmt w:val="lowerRoman"/>
+      <w:lvlText w:val="%9."/>
+      <w:lvlJc w:val="right"/>
+      <w:pPr>
+        <w:ind w:left="6480" w:hanging="180"/>
+      </w:pPr>
+      <w:rPr/>
+    </w:lvl>
+  </w:abstractNum>
+  <w:num w:numId="1">
+    <w:abstractNumId w:val="1"/>
+  </w:num>
+  <w:num w:numId="2">
+    <w:abstractNumId w:val="2"/>
+  </w:num>
+</w:numbering>
 </file>
 
 <file path=word/styles.xml><?xml version="1.0" encoding="utf-8"?>
@@ -2710,7 +3704,6 @@
       <w:spacing w:after="120" w:before="360" w:lineRule="auto"/>
     </w:pPr>
     <w:rPr>
-      <w:b w:val="0"/>
       <w:sz w:val="32"/>
       <w:szCs w:val="32"/>
     </w:rPr>
@@ -2725,7 +3718,6 @@
       <w:spacing w:after="80" w:before="320" w:lineRule="auto"/>
     </w:pPr>
     <w:rPr>
-      <w:b w:val="0"/>
       <w:color w:val="434343"/>
       <w:sz w:val="28"/>
       <w:szCs w:val="28"/>
@@ -2757,8 +3749,6 @@
     </w:pPr>
     <w:rPr>
       <w:color w:val="666666"/>
-      <w:sz w:val="22"/>
-      <w:szCs w:val="22"/>
     </w:rPr>
   </w:style>
   <w:style w:type="paragraph" w:styleId="Heading6">
@@ -2773,8 +3763,6 @@
     <w:rPr>
       <w:i w:val="1"/>
       <w:color w:val="666666"/>
-      <w:sz w:val="22"/>
-      <w:szCs w:val="22"/>
     </w:rPr>
   </w:style>
   <w:style w:type="paragraph" w:styleId="Title">
@@ -2784,7 +3772,7 @@
     <w:pPr>
       <w:keepNext w:val="1"/>
       <w:keepLines w:val="1"/>
-      <w:spacing w:after="60" w:before="0" w:lineRule="auto"/>
+      <w:spacing w:after="60" w:lineRule="auto"/>
     </w:pPr>
     <w:rPr>
       <w:sz w:val="52"/>
@@ -2798,11 +3786,9 @@
     <w:pPr>
       <w:keepNext w:val="1"/>
       <w:keepLines w:val="1"/>
-      <w:spacing w:after="320" w:before="0" w:lineRule="auto"/>
+      <w:spacing w:after="320" w:lineRule="auto"/>
     </w:pPr>
     <w:rPr>
-      <w:rFonts w:ascii="Arial" w:cs="Arial" w:eastAsia="Arial" w:hAnsi="Arial"/>
-      <w:i w:val="0"/>
       <w:color w:val="666666"/>
       <w:sz w:val="30"/>
       <w:szCs w:val="30"/>

</xml_diff>